<commit_message>
I added something to doc
</commit_message>
<xml_diff>
--- a/laboratorio3Estructuras/METODO DE LA INGENIERÍA lab 3.docx
+++ b/laboratorio3Estructuras/METODO DE LA INGENIERÍA lab 3.docx
@@ -110,6 +110,516 @@
         <w:tc>
           <w:tcPr>
             <w:tcW w:w="1555" w:type="dxa"/>
+          </w:tcPr>
+          <w:p>
+            <w:pPr>
+              <w:jc w:val="center"/>
+              <w:rPr>
+                <w:b/>
+              </w:rPr>
+            </w:pPr>
+            <w:r>
+              <w:rPr>
+                <w:b/>
+              </w:rPr>
+              <w:t>NOMBRE</w:t>
+            </w:r>
+          </w:p>
+        </w:tc>
+        <w:tc>
+          <w:tcPr>
+            <w:tcW w:w="7273" w:type="dxa"/>
+          </w:tcPr>
+          <w:p>
+            <w:r>
+              <w:t>Leer grandes cantidades de datos</w:t>
+            </w:r>
+            <w:r>
+              <w:t xml:space="preserve"> </w:t>
+            </w:r>
+            <w:r>
+              <w:rPr>
+                <w:b/>
+              </w:rPr>
+              <w:t>P001</w:t>
+            </w:r>
+          </w:p>
+        </w:tc>
+      </w:tr>
+      <w:tr>
+        <w:tc>
+          <w:tcPr>
+            <w:tcW w:w="1555" w:type="dxa"/>
+          </w:tcPr>
+          <w:p>
+            <w:pPr>
+              <w:jc w:val="center"/>
+              <w:rPr>
+                <w:b/>
+              </w:rPr>
+            </w:pPr>
+            <w:r>
+              <w:rPr>
+                <w:b/>
+              </w:rPr>
+              <w:t>RESUMEN</w:t>
+            </w:r>
+          </w:p>
+        </w:tc>
+        <w:tc>
+          <w:tcPr>
+            <w:tcW w:w="7273" w:type="dxa"/>
+          </w:tcPr>
+          <w:p>
+            <w:r>
+              <w:t>El sistema debe estar en la capacidad de leer gran cantidad de datos ya sea por medio de archivos de texto plano, pero que sea de manera masiva</w:t>
+            </w:r>
+          </w:p>
+        </w:tc>
+      </w:tr>
+      <w:tr>
+        <w:tc>
+          <w:tcPr>
+            <w:tcW w:w="1555" w:type="dxa"/>
+          </w:tcPr>
+          <w:p>
+            <w:pPr>
+              <w:jc w:val="center"/>
+              <w:rPr>
+                <w:b/>
+              </w:rPr>
+            </w:pPr>
+            <w:r>
+              <w:rPr>
+                <w:b/>
+              </w:rPr>
+              <w:t>ENTRADA</w:t>
+            </w:r>
+          </w:p>
+        </w:tc>
+        <w:tc>
+          <w:tcPr>
+            <w:tcW w:w="7273" w:type="dxa"/>
+          </w:tcPr>
+          <w:p>
+            <w:r>
+              <w:t>Una gran cantidad de información acerca de una mercado de acciones o un mercado de divisas</w:t>
+            </w:r>
+          </w:p>
+        </w:tc>
+      </w:tr>
+      <w:tr>
+        <w:tc>
+          <w:tcPr>
+            <w:tcW w:w="1555" w:type="dxa"/>
+          </w:tcPr>
+          <w:p>
+            <w:pPr>
+              <w:jc w:val="center"/>
+              <w:rPr>
+                <w:b/>
+              </w:rPr>
+            </w:pPr>
+            <w:r>
+              <w:rPr>
+                <w:b/>
+              </w:rPr>
+              <w:t>SALIDA</w:t>
+            </w:r>
+          </w:p>
+        </w:tc>
+        <w:tc>
+          <w:tcPr>
+            <w:tcW w:w="7273" w:type="dxa"/>
+          </w:tcPr>
+          <w:p>
+            <w:pPr>
+              <w:jc w:val="center"/>
+              <w:rPr>
+                <w:b/>
+              </w:rPr>
+            </w:pPr>
+          </w:p>
+        </w:tc>
+      </w:tr>
+    </w:tbl>
+    <w:p>
+      <w:pPr>
+        <w:rPr>
+          <w:b/>
+        </w:rPr>
+      </w:pPr>
+    </w:p>
+    <w:tbl>
+      <w:tblPr>
+        <w:tblStyle w:val="Tablaconcuadrcula"/>
+        <w:tblW w:w="0" w:type="auto"/>
+        <w:tblLook w:val="04A0" w:firstRow="1" w:lastRow="0" w:firstColumn="1" w:lastColumn="0" w:noHBand="0" w:noVBand="1"/>
+      </w:tblPr>
+      <w:tblGrid>
+        <w:gridCol w:w="1555"/>
+        <w:gridCol w:w="7273"/>
+      </w:tblGrid>
+      <w:tr>
+        <w:tc>
+          <w:tcPr>
+            <w:tcW w:w="1555" w:type="dxa"/>
+          </w:tcPr>
+          <w:p>
+            <w:pPr>
+              <w:jc w:val="center"/>
+              <w:rPr>
+                <w:b/>
+              </w:rPr>
+            </w:pPr>
+            <w:r>
+              <w:rPr>
+                <w:b/>
+              </w:rPr>
+              <w:t>NOMBRE</w:t>
+            </w:r>
+          </w:p>
+        </w:tc>
+        <w:tc>
+          <w:tcPr>
+            <w:tcW w:w="7273" w:type="dxa"/>
+          </w:tcPr>
+          <w:p>
+            <w:r>
+              <w:t xml:space="preserve">Eliminar un mercado de acciones o de divisas </w:t>
+            </w:r>
+            <w:r>
+              <w:rPr>
+                <w:b/>
+              </w:rPr>
+              <w:t>P002</w:t>
+            </w:r>
+          </w:p>
+        </w:tc>
+      </w:tr>
+      <w:tr>
+        <w:tc>
+          <w:tcPr>
+            <w:tcW w:w="1555" w:type="dxa"/>
+          </w:tcPr>
+          <w:p>
+            <w:pPr>
+              <w:jc w:val="center"/>
+              <w:rPr>
+                <w:b/>
+              </w:rPr>
+            </w:pPr>
+            <w:r>
+              <w:rPr>
+                <w:b/>
+              </w:rPr>
+              <w:t>RESUMEN</w:t>
+            </w:r>
+          </w:p>
+        </w:tc>
+        <w:tc>
+          <w:tcPr>
+            <w:tcW w:w="7273" w:type="dxa"/>
+          </w:tcPr>
+          <w:p>
+            <w:r>
+              <w:t xml:space="preserve">El sistema debe estar en la capacidad de </w:t>
+            </w:r>
+            <w:r>
+              <w:t>eliminar en su totalidad un mercado de acciones o de divisas</w:t>
+            </w:r>
+          </w:p>
+        </w:tc>
+      </w:tr>
+      <w:tr>
+        <w:tc>
+          <w:tcPr>
+            <w:tcW w:w="1555" w:type="dxa"/>
+          </w:tcPr>
+          <w:p>
+            <w:pPr>
+              <w:jc w:val="center"/>
+              <w:rPr>
+                <w:b/>
+              </w:rPr>
+            </w:pPr>
+            <w:r>
+              <w:rPr>
+                <w:b/>
+              </w:rPr>
+              <w:t>ENTRADA</w:t>
+            </w:r>
+          </w:p>
+        </w:tc>
+        <w:tc>
+          <w:tcPr>
+            <w:tcW w:w="7273" w:type="dxa"/>
+          </w:tcPr>
+          <w:p>
+            <w:r>
+              <w:t xml:space="preserve">El accionar de un </w:t>
+            </w:r>
+            <w:proofErr w:type="spellStart"/>
+            <w:r>
+              <w:t>Actionevent</w:t>
+            </w:r>
+            <w:proofErr w:type="spellEnd"/>
+            <w:r>
+              <w:t xml:space="preserve"> o botón donde se confirme que se va a borrar ese mercado</w:t>
+            </w:r>
+          </w:p>
+        </w:tc>
+      </w:tr>
+      <w:tr>
+        <w:tc>
+          <w:tcPr>
+            <w:tcW w:w="1555" w:type="dxa"/>
+          </w:tcPr>
+          <w:p>
+            <w:pPr>
+              <w:jc w:val="center"/>
+              <w:rPr>
+                <w:b/>
+              </w:rPr>
+            </w:pPr>
+            <w:r>
+              <w:rPr>
+                <w:b/>
+              </w:rPr>
+              <w:t>SALIDA</w:t>
+            </w:r>
+          </w:p>
+        </w:tc>
+        <w:tc>
+          <w:tcPr>
+            <w:tcW w:w="7273" w:type="dxa"/>
+          </w:tcPr>
+          <w:p>
+            <w:r>
+              <w:t>El programa sin el marcado anteriormente eliminado</w:t>
+            </w:r>
+          </w:p>
+        </w:tc>
+      </w:tr>
+    </w:tbl>
+    <w:p>
+      <w:pPr>
+        <w:rPr>
+          <w:b/>
+        </w:rPr>
+      </w:pPr>
+    </w:p>
+    <w:tbl>
+      <w:tblPr>
+        <w:tblStyle w:val="Tablaconcuadrcula"/>
+        <w:tblW w:w="0" w:type="auto"/>
+        <w:tblLook w:val="04A0" w:firstRow="1" w:lastRow="0" w:firstColumn="1" w:lastColumn="0" w:noHBand="0" w:noVBand="1"/>
+      </w:tblPr>
+      <w:tblGrid>
+        <w:gridCol w:w="1555"/>
+        <w:gridCol w:w="7273"/>
+      </w:tblGrid>
+      <w:tr>
+        <w:tc>
+          <w:tcPr>
+            <w:tcW w:w="1555" w:type="dxa"/>
+          </w:tcPr>
+          <w:p>
+            <w:pPr>
+              <w:jc w:val="center"/>
+              <w:rPr>
+                <w:b/>
+              </w:rPr>
+            </w:pPr>
+            <w:r>
+              <w:rPr>
+                <w:b/>
+              </w:rPr>
+              <w:t>NOMBRE</w:t>
+            </w:r>
+          </w:p>
+        </w:tc>
+        <w:tc>
+          <w:tcPr>
+            <w:tcW w:w="7273" w:type="dxa"/>
+          </w:tcPr>
+          <w:p>
+            <w:r>
+              <w:t xml:space="preserve">Modificar un mercado de acciones o de divisas </w:t>
+            </w:r>
+            <w:r>
+              <w:rPr>
+                <w:b/>
+              </w:rPr>
+              <w:t>P003</w:t>
+            </w:r>
+          </w:p>
+        </w:tc>
+      </w:tr>
+      <w:tr>
+        <w:tc>
+          <w:tcPr>
+            <w:tcW w:w="1555" w:type="dxa"/>
+          </w:tcPr>
+          <w:p>
+            <w:pPr>
+              <w:jc w:val="center"/>
+              <w:rPr>
+                <w:b/>
+              </w:rPr>
+            </w:pPr>
+            <w:r>
+              <w:rPr>
+                <w:b/>
+              </w:rPr>
+              <w:t>RESUMEN</w:t>
+            </w:r>
+          </w:p>
+        </w:tc>
+        <w:tc>
+          <w:tcPr>
+            <w:tcW w:w="7273" w:type="dxa"/>
+          </w:tcPr>
+          <w:p>
+            <w:r>
+              <w:t>El sistema debe estar en la capacidad de</w:t>
+            </w:r>
+            <w:r>
+              <w:t xml:space="preserve"> modificar el estado de una acción o una divisa, teniendo en cuenta cada uno de sus atributos</w:t>
+            </w:r>
+          </w:p>
+        </w:tc>
+      </w:tr>
+      <w:tr>
+        <w:tc>
+          <w:tcPr>
+            <w:tcW w:w="1555" w:type="dxa"/>
+          </w:tcPr>
+          <w:p>
+            <w:pPr>
+              <w:jc w:val="center"/>
+              <w:rPr>
+                <w:b/>
+              </w:rPr>
+            </w:pPr>
+            <w:r>
+              <w:rPr>
+                <w:b/>
+              </w:rPr>
+              <w:t>ENTRADA</w:t>
+            </w:r>
+          </w:p>
+        </w:tc>
+        <w:tc>
+          <w:tcPr>
+            <w:tcW w:w="7273" w:type="dxa"/>
+          </w:tcPr>
+          <w:p>
+            <w:pPr>
+              <w:pStyle w:val="Prrafodelista"/>
+              <w:numPr>
+                <w:ilvl w:val="0"/>
+                <w:numId w:val="7"/>
+              </w:numPr>
+            </w:pPr>
+            <w:r>
+              <w:t>Fecha</w:t>
+            </w:r>
+          </w:p>
+          <w:p>
+            <w:pPr>
+              <w:pStyle w:val="Prrafodelista"/>
+              <w:numPr>
+                <w:ilvl w:val="0"/>
+                <w:numId w:val="7"/>
+              </w:numPr>
+            </w:pPr>
+            <w:r>
+              <w:t>Precio medio</w:t>
+            </w:r>
+          </w:p>
+          <w:p>
+            <w:pPr>
+              <w:pStyle w:val="Prrafodelista"/>
+              <w:numPr>
+                <w:ilvl w:val="0"/>
+                <w:numId w:val="7"/>
+              </w:numPr>
+            </w:pPr>
+            <w:r>
+              <w:t>Nombre</w:t>
+            </w:r>
+          </w:p>
+        </w:tc>
+      </w:tr>
+      <w:tr>
+        <w:tc>
+          <w:tcPr>
+            <w:tcW w:w="1555" w:type="dxa"/>
+          </w:tcPr>
+          <w:p>
+            <w:pPr>
+              <w:jc w:val="center"/>
+              <w:rPr>
+                <w:b/>
+              </w:rPr>
+            </w:pPr>
+            <w:r>
+              <w:rPr>
+                <w:b/>
+              </w:rPr>
+              <w:t>SALIDA</w:t>
+            </w:r>
+          </w:p>
+        </w:tc>
+        <w:tc>
+          <w:tcPr>
+            <w:tcW w:w="7273" w:type="dxa"/>
+          </w:tcPr>
+          <w:p>
+            <w:r>
+              <w:t xml:space="preserve">El programa </w:t>
+            </w:r>
+            <w:proofErr w:type="spellStart"/>
+            <w:r>
+              <w:t>esta</w:t>
+            </w:r>
+            <w:proofErr w:type="spellEnd"/>
+            <w:r>
+              <w:t xml:space="preserve"> en la capacidad de modificar el estado del mercado</w:t>
+            </w:r>
+          </w:p>
+        </w:tc>
+      </w:tr>
+    </w:tbl>
+    <w:p>
+      <w:pPr>
+        <w:rPr>
+          <w:b/>
+        </w:rPr>
+      </w:pPr>
+    </w:p>
+    <w:p>
+      <w:pPr>
+        <w:rPr>
+          <w:b/>
+        </w:rPr>
+      </w:pPr>
+    </w:p>
+    <w:tbl>
+      <w:tblPr>
+        <w:tblStyle w:val="Tablaconcuadrcula"/>
+        <w:tblW w:w="0" w:type="auto"/>
+        <w:tblLook w:val="04A0" w:firstRow="1" w:lastRow="0" w:firstColumn="1" w:lastColumn="0" w:noHBand="0" w:noVBand="1"/>
+      </w:tblPr>
+      <w:tblGrid>
+        <w:gridCol w:w="1555"/>
+        <w:gridCol w:w="7273"/>
+      </w:tblGrid>
+      <w:tr>
+        <w:tc>
+          <w:tcPr>
+            <w:tcW w:w="1555" w:type="dxa"/>
             <w:shd w:val="clear" w:color="auto" w:fill="BDD6EE" w:themeFill="accent1" w:themeFillTint="66"/>
           </w:tcPr>
           <w:p>
@@ -138,7 +648,7 @@
               <w:rPr>
                 <w:b/>
               </w:rPr>
-              <w:t>P001</w:t>
+              <w:t>P004</w:t>
             </w:r>
           </w:p>
         </w:tc>
@@ -299,7 +809,7 @@
               <w:rPr>
                 <w:b/>
               </w:rPr>
-              <w:t>P002</w:t>
+              <w:t>P005</w:t>
             </w:r>
           </w:p>
         </w:tc>
@@ -453,7 +963,7 @@
               <w:rPr>
                 <w:b/>
               </w:rPr>
-              <w:t>P003</w:t>
+              <w:t>P006</w:t>
             </w:r>
           </w:p>
         </w:tc>
@@ -474,7 +984,6 @@
               <w:rPr>
                 <w:b/>
               </w:rPr>
-              <w:lastRenderedPageBreak/>
               <w:t>RESUMEN</w:t>
             </w:r>
           </w:p>
@@ -592,7 +1101,7 @@
               <w:rPr>
                 <w:b/>
               </w:rPr>
-              <w:t>P004</w:t>
+              <w:t>P007</w:t>
             </w:r>
           </w:p>
         </w:tc>
@@ -739,7 +1248,7 @@
               <w:rPr>
                 <w:b/>
               </w:rPr>
-              <w:t>P005</w:t>
+              <w:t>P008</w:t>
             </w:r>
           </w:p>
         </w:tc>
@@ -791,6 +1300,7 @@
               <w:rPr>
                 <w:b/>
               </w:rPr>
+              <w:lastRenderedPageBreak/>
               <w:t>ENTRADA</w:t>
             </w:r>
           </w:p>
@@ -918,7 +1428,7 @@
               <w:rPr>
                 <w:b/>
               </w:rPr>
-              <w:t>P007</w:t>
+              <w:t>P009</w:t>
             </w:r>
           </w:p>
         </w:tc>
@@ -1071,11 +1581,7 @@
       </w:r>
       <w:proofErr w:type="spellEnd"/>
       <w:r>
-        <w:t xml:space="preserve"> </w:t>
-      </w:r>
-      <w:r>
-        <w:lastRenderedPageBreak/>
-        <w:t>Exchange o FX, el de divisas es un mercado fundamentalmente no organizado, lo que se denomina en inglés ‘</w:t>
+        <w:t xml:space="preserve"> Exchange o FX, el de divisas es un mercado fundamentalmente no organizado, lo que se denomina en inglés ‘</w:t>
       </w:r>
       <w:proofErr w:type="spellStart"/>
       <w:r>
@@ -1195,6 +1701,7 @@
         <w:rPr>
           <w:b/>
         </w:rPr>
+        <w:lastRenderedPageBreak/>
         <w:t>X-</w:t>
       </w:r>
       <w:proofErr w:type="spellStart"/>
@@ -1231,11 +1738,11 @@
       <w:r>
         <w:t xml:space="preserve"> </w:t>
       </w:r>
-      <w:proofErr w:type="gramStart"/>
-      <w:r>
-        <w:t>maneja</w:t>
-      </w:r>
-      <w:proofErr w:type="gramEnd"/>
+      <w:bookmarkStart w:id="0" w:name="_GoBack"/>
+      <w:bookmarkEnd w:id="0"/>
+      <w:r>
+        <w:t>Maneja</w:t>
+      </w:r>
       <w:r>
         <w:t xml:space="preserve"> el comercio de miles de millones de valores por día en todo el mundo. Es el sistema de gestión de mercado más utilizado, operado por más de 25 intercambios, más que cualquier otra plataforma de negociación.</w:t>
       </w:r>
@@ -1264,11 +1771,15 @@
       <w:r>
         <w:t xml:space="preserve">Un árbol n-ario es una estructura recursiva, en la cual cada elemento tiene un número cualquiera de árboles n-arios asociados. Estos árboles corresponden a la generalización de un árbol binario. La diferencia </w:t>
       </w:r>
-      <w:proofErr w:type="spellStart"/>
-      <w:r>
-        <w:t>radia</w:t>
-      </w:r>
-      <w:proofErr w:type="spellEnd"/>
+      <w:r>
+        <w:t>radi</w:t>
+      </w:r>
+      <w:r>
+        <w:t>c</w:t>
+      </w:r>
+      <w:r>
+        <w:t>a</w:t>
+      </w:r>
       <w:r>
         <w:t xml:space="preserve"> en que esta estructura puede manejar múltiples subárboles asociados a cada elemento, y no solamente 2, como en e</w:t>
       </w:r>
@@ -1296,13 +1807,13 @@
           <w:lang w:eastAsia="es-CO"/>
         </w:rPr>
         <w:drawing>
-          <wp:anchor distT="0" distB="0" distL="114300" distR="114300" simplePos="0" relativeHeight="251659264" behindDoc="0" locked="0" layoutInCell="1" allowOverlap="1" wp14:anchorId="072ED41D" wp14:editId="2A8C1841">
+          <wp:anchor distT="0" distB="0" distL="114300" distR="114300" simplePos="0" relativeHeight="251659264" behindDoc="0" locked="0" layoutInCell="1" allowOverlap="1" wp14:anchorId="4806CA48" wp14:editId="478AFB81">
             <wp:simplePos x="0" y="0"/>
-            <wp:positionH relativeFrom="column">
-              <wp:posOffset>0</wp:posOffset>
+            <wp:positionH relativeFrom="margin">
+              <wp:align>left</wp:align>
             </wp:positionH>
             <wp:positionV relativeFrom="paragraph">
-              <wp:posOffset>-22225</wp:posOffset>
+              <wp:posOffset>91440</wp:posOffset>
             </wp:positionV>
             <wp:extent cx="5250180" cy="1760220"/>
             <wp:effectExtent l="0" t="0" r="7620" b="0"/>
@@ -1359,12 +1870,33 @@
         </w:drawing>
       </w:r>
     </w:p>
-    <w:p>
-      <w:r>
+    <w:p/>
+    <w:p>
+      <w:pPr>
         <w:rPr>
           <w:b/>
         </w:rPr>
-        <w:lastRenderedPageBreak/>
+      </w:pPr>
+    </w:p>
+    <w:p>
+      <w:pPr>
+        <w:rPr>
+          <w:b/>
+        </w:rPr>
+      </w:pPr>
+    </w:p>
+    <w:p>
+      <w:pPr>
+        <w:rPr>
+          <w:b/>
+        </w:rPr>
+      </w:pPr>
+    </w:p>
+    <w:p>
+      <w:r>
+        <w:rPr>
+          <w:b/>
+        </w:rPr>
         <w:t>Árbol binario:</w:t>
       </w:r>
       <w:r>
@@ -1522,6 +2054,7 @@
         </w:numPr>
       </w:pPr>
       <w:r>
+        <w:lastRenderedPageBreak/>
         <w:t>Nivel de un elemento: es la longitud del camino que parte de la raíz y llega al elemento.</w:t>
       </w:r>
     </w:p>
@@ -1688,12 +2221,12 @@
           <wp:anchor distT="0" distB="0" distL="114300" distR="114300" simplePos="0" relativeHeight="251660288" behindDoc="1" locked="0" layoutInCell="1" allowOverlap="1" wp14:anchorId="386C985E" wp14:editId="391E10D6">
             <wp:simplePos x="0" y="0"/>
             <wp:positionH relativeFrom="margin">
-              <wp:posOffset>1424940</wp:posOffset>
+              <wp:align>center</wp:align>
             </wp:positionH>
             <wp:positionV relativeFrom="paragraph">
-              <wp:posOffset>67310</wp:posOffset>
+              <wp:posOffset>16510</wp:posOffset>
             </wp:positionV>
-            <wp:extent cx="2555875" cy="1809750"/>
+            <wp:extent cx="3209925" cy="2272866"/>
             <wp:effectExtent l="0" t="0" r="0" b="0"/>
             <wp:wrapNone/>
             <wp:docPr id="1" name="Imagen 1"/>
@@ -1722,7 +2255,7 @@
                   <pic:spPr>
                     <a:xfrm>
                       <a:off x="0" y="0"/>
-                      <a:ext cx="2555875" cy="1809750"/>
+                      <a:ext cx="3209925" cy="2272866"/>
                     </a:xfrm>
                     <a:prstGeom prst="rect">
                       <a:avLst/>
@@ -1745,17 +2278,15 @@
     <w:p/>
     <w:p/>
     <w:p/>
-    <w:p>
-      <w:r>
-        <w:t>45</w:t>
-      </w:r>
-    </w:p>
+    <w:p/>
+    <w:p/>
+    <w:p/>
+    <w:p/>
     <w:p>
       <w:r>
         <w:rPr>
           <w:b/>
         </w:rPr>
-        <w:lastRenderedPageBreak/>
         <w:t>Árbol binario de búsqueda:</w:t>
       </w:r>
       <w:r>
@@ -1803,6 +2334,7 @@
           <w:noProof/>
           <w:lang w:eastAsia="es-CO"/>
         </w:rPr>
+        <w:lastRenderedPageBreak/>
         <w:drawing>
           <wp:anchor distT="0" distB="0" distL="114300" distR="114300" simplePos="0" relativeHeight="251661312" behindDoc="1" locked="0" layoutInCell="1" allowOverlap="1" wp14:anchorId="4E2493A6" wp14:editId="6C4121BE">
             <wp:simplePos x="0" y="0"/>
@@ -1992,15 +2524,20 @@
     </w:p>
     <w:p>
       <w:r>
+        <w:t>Ejemplo:</w:t>
+      </w:r>
+    </w:p>
+    <w:p>
+      <w:r>
         <w:rPr>
           <w:noProof/>
           <w:lang w:eastAsia="es-CO"/>
         </w:rPr>
         <w:drawing>
-          <wp:anchor distT="0" distB="0" distL="114300" distR="114300" simplePos="0" relativeHeight="251662336" behindDoc="1" locked="0" layoutInCell="1" allowOverlap="1" wp14:anchorId="54B2DC2E" wp14:editId="6CB5ADEB">
+          <wp:anchor distT="0" distB="0" distL="114300" distR="114300" simplePos="0" relativeHeight="251662336" behindDoc="1" locked="0" layoutInCell="1" allowOverlap="1" wp14:anchorId="3894767F" wp14:editId="3292C991">
             <wp:simplePos x="0" y="0"/>
-            <wp:positionH relativeFrom="column">
-              <wp:posOffset>1272540</wp:posOffset>
+            <wp:positionH relativeFrom="margin">
+              <wp:align>center</wp:align>
             </wp:positionH>
             <wp:positionV relativeFrom="paragraph">
               <wp:posOffset>8255</wp:posOffset>
@@ -2047,45 +2584,43 @@
         </w:drawing>
       </w:r>
       <w:r>
-        <w:t>Ejemplo:</w:t>
-      </w:r>
-    </w:p>
-    <w:p>
-      <w:r>
         <w:t xml:space="preserve"> </w:t>
       </w:r>
     </w:p>
     <w:p/>
     <w:p/>
     <w:p/>
+    <w:p/>
+    <w:p/>
+    <w:p/>
     <w:p>
       <w:r>
         <w:rPr>
           <w:b/>
         </w:rPr>
+        <w:t>Árbol AVL:</w:t>
+      </w:r>
+      <w:r>
+        <w:rPr>
+          <w:b/>
+        </w:rPr>
+        <w:t xml:space="preserve"> </w:t>
+      </w:r>
+      <w:r>
+        <w:t xml:space="preserve">Un árbol AVL es un árbol binario ordenado y balanceado por altura en el que sus subárboles izquierdo y derecho son también AVL. La característica de balanceo implica que la altura de los dos subárboles asociados no puede diferir en más de uno. Gracias a esto se garantiza que la complejidad de la búsqueda en los árboles AVL en el peor de los casos sea </w:t>
+      </w:r>
+      <w:proofErr w:type="gramStart"/>
+      <w:r>
+        <w:t>O(</w:t>
+      </w:r>
+      <w:proofErr w:type="gramEnd"/>
+      <w:r>
+        <w:t>log2 n).</w:t>
+      </w:r>
+    </w:p>
+    <w:p>
+      <w:r>
         <w:lastRenderedPageBreak/>
-        <w:t>Árbol AVL:</w:t>
-      </w:r>
-      <w:r>
-        <w:rPr>
-          <w:b/>
-        </w:rPr>
-        <w:t xml:space="preserve"> </w:t>
-      </w:r>
-      <w:r>
-        <w:t xml:space="preserve">Un árbol AVL es un árbol binario ordenado y balanceado por altura en el que sus subárboles izquierdo y derecho son también AVL. La característica de balanceo implica que la altura de los dos subárboles asociados no puede diferir en más de uno. Gracias a esto se garantiza que la complejidad de la búsqueda en los árboles AVL en el peor de los casos sea </w:t>
-      </w:r>
-      <w:proofErr w:type="gramStart"/>
-      <w:r>
-        <w:t>O(</w:t>
-      </w:r>
-      <w:proofErr w:type="gramEnd"/>
-      <w:r>
-        <w:t>log2 n).</w:t>
-      </w:r>
-    </w:p>
-    <w:p>
-      <w:r>
         <w:t xml:space="preserve">Los árboles AVL toman su nombre de los apellidos de sus inventores </w:t>
       </w:r>
       <w:proofErr w:type="spellStart"/>
@@ -2351,10 +2886,17 @@
       </w:r>
     </w:p>
     <w:p>
-      <w:r>
+      <w:pPr>
         <w:rPr>
           <w:b/>
         </w:rPr>
+      </w:pPr>
+    </w:p>
+    <w:p>
+      <w:r>
+        <w:rPr>
+          <w:b/>
+        </w:rPr>
         <w:t>Tabla hash:</w:t>
       </w:r>
       <w:r>
@@ -2363,23 +2905,20 @@
     </w:p>
     <w:p>
       <w:r>
-        <w:t xml:space="preserve">En una tabla de Hash no existe noción de orden tanto para los elementos como para sus respectivas llaves. Los elementos no tienen predecesores ni sucesores. No es posible realizar recorrido alguno sobre las llaves ni elementos. La única forma de acceder a los elementos de la </w:t>
-      </w:r>
-      <w:r>
+        <w:t>En una tabla de Hash no existe noción de orden tanto para los elementos como para sus respectivas llaves. Los elementos no tienen predecesores ni sucesores. No es posible realizar recorrido alguno sobre las llaves ni elementos. La única forma de acceder a los elementos de la tabla es mediante sus llaves asociadas. La ventaja principal de la tabla de Hash se encuentra en su efectividad para consultar los elementos a través de su llave de forma directa.</w:t>
+      </w:r>
+    </w:p>
+    <w:p>
+      <w:r>
+        <w:t>Otros conceptos importantes relacionados con la tabla de Hash se presentan a continuación:</w:t>
+      </w:r>
+    </w:p>
+    <w:p>
+      <w:r>
+        <w:rPr>
+          <w:b/>
+        </w:rPr>
         <w:lastRenderedPageBreak/>
-        <w:t>tabla es mediante sus llaves asociadas. La ventaja principal de la tabla de Hash se encuentra en su efectividad para consultar los elementos a través de su llave de forma directa.</w:t>
-      </w:r>
-    </w:p>
-    <w:p>
-      <w:r>
-        <w:t>Otros conceptos importantes relacionados con la tabla de Hash se presentan a continuación:</w:t>
-      </w:r>
-    </w:p>
-    <w:p>
-      <w:r>
-        <w:rPr>
-          <w:b/>
-        </w:rPr>
         <w:t>Tamaño</w:t>
       </w:r>
       <w:r>
@@ -2597,32 +3136,32 @@
         <w:ind w:left="708"/>
       </w:pPr>
       <w:r>
+        <w:t xml:space="preserve">Esta es una estructura de datos que se caracteriza porque funciones como buscar o insertar son notablemente rápidos, haciendo que sea una excelente alternativa para solucionar algunos aspectos del problema ya que se requiere un nivel de eficiencia aceptable en los algoritmos y estructuras usadas en la solución del problema. </w:t>
+      </w:r>
+    </w:p>
+    <w:p>
+      <w:pPr>
+        <w:ind w:left="708"/>
+        <w:rPr>
+          <w:b/>
+        </w:rPr>
+      </w:pPr>
+      <w:r>
+        <w:rPr>
+          <w:b/>
+        </w:rPr>
+        <w:t>Alternativa 2: Montículos</w:t>
+      </w:r>
+    </w:p>
+    <w:p>
+      <w:pPr>
+        <w:ind w:left="708"/>
+      </w:pPr>
+      <w:r>
+        <w:rPr>
+          <w:b/>
+        </w:rPr>
         <w:lastRenderedPageBreak/>
-        <w:t xml:space="preserve">Esta es una estructura de datos que se caracteriza porque funciones como buscar o insertar son notablemente rápidos, haciendo que sea una excelente alternativa para solucionar algunos aspectos del problema ya que se requiere un nivel de eficiencia aceptable en los algoritmos y estructuras usadas en la solución del problema. </w:t>
-      </w:r>
-    </w:p>
-    <w:p>
-      <w:pPr>
-        <w:ind w:left="708"/>
-        <w:rPr>
-          <w:b/>
-        </w:rPr>
-      </w:pPr>
-      <w:r>
-        <w:rPr>
-          <w:b/>
-        </w:rPr>
-        <w:t>Alternativa 2: Montículos</w:t>
-      </w:r>
-    </w:p>
-    <w:p>
-      <w:pPr>
-        <w:ind w:left="708"/>
-      </w:pPr>
-      <w:r>
-        <w:rPr>
-          <w:b/>
-        </w:rPr>
         <w:t>“</w:t>
       </w:r>
       <w:r>
@@ -2923,7 +3462,6 @@
         <w:rPr>
           <w:lang w:val="es-ES"/>
         </w:rPr>
-        <w:lastRenderedPageBreak/>
         <w:t xml:space="preserve">“Un árbol AVL es un árbol binario de búsqueda con altura equilibrada: Para cada nodo x, las alturas de los subárboles izquierdos y derechos de x difieren como máximo 1.” </w:t>
       </w:r>
       <w:sdt>
@@ -3280,7 +3818,6 @@
               <w:rPr>
                 <w:b/>
               </w:rPr>
-              <w:lastRenderedPageBreak/>
               <w:t xml:space="preserve">Árbol n-ario </w:t>
             </w:r>
           </w:p>
@@ -3374,6 +3911,7 @@
               <w:rPr>
                 <w:b/>
               </w:rPr>
+              <w:lastRenderedPageBreak/>
               <w:t>Árbol AVL</w:t>
             </w:r>
           </w:p>
@@ -3891,7 +4429,6 @@
               <w:spacing w:after="0"/>
             </w:pPr>
             <w:r>
-              <w:lastRenderedPageBreak/>
               <w:t>No</w:t>
             </w:r>
           </w:p>
@@ -4102,6 +4639,7 @@
               <w:spacing w:after="0"/>
             </w:pPr>
             <w:r>
+              <w:lastRenderedPageBreak/>
               <w:t>No auto-balanceado</w:t>
             </w:r>
           </w:p>
@@ -4955,11 +5493,7 @@
         <w:t xml:space="preserve">el método de selección </w:t>
       </w:r>
       <w:r>
-        <w:t xml:space="preserve">utilizado anteriormente, se llegó a la conclusión de que las estructuras que deberán ser usadas en la creación del software son las </w:t>
-      </w:r>
-      <w:r>
-        <w:lastRenderedPageBreak/>
-        <w:t>siguientes: Árbol ARN y árbol AVL.  La principal razón por la que se eligieron estas estructuras es porque su complejidad temporal es baja y además porque es posible mantener un criterio de ordenamiento entre sus elementos.</w:t>
+        <w:t>utilizado anteriormente, se llegó a la conclusión de que las estructuras que deberán ser usadas en la creación del software son las siguientes: Árbol ARN y árbol AVL.  La principal razón por la que se eligieron estas estructuras es porque su complejidad temporal es baja y además porque es posible mantener un criterio de ordenamiento entre sus elementos.</w:t>
       </w:r>
     </w:p>
     <w:p>
@@ -5017,6 +5551,7 @@
         <w:rPr>
           <w:b/>
         </w:rPr>
+        <w:lastRenderedPageBreak/>
         <w:t xml:space="preserve">Entrada: </w:t>
       </w:r>
       <w:r>
@@ -6103,13 +6638,6 @@
         </w:rPr>
       </w:pPr>
     </w:p>
-    <w:p>
-      <w:pPr>
-        <w:rPr>
-          <w:b/>
-        </w:rPr>
-      </w:pPr>
-    </w:p>
     <w:tbl>
       <w:tblPr>
         <w:tblStyle w:val="Tablaconcuadrcula"/>
@@ -6135,7 +6663,6 @@
               <w:rPr>
                 <w:b/>
               </w:rPr>
-              <w:lastRenderedPageBreak/>
               <w:t>Buscar (U)</w:t>
             </w:r>
           </w:p>
@@ -6266,6 +6793,7 @@
                   <w:rPr>
                     <w:rFonts w:ascii="Cambria Math" w:hAnsi="Cambria Math"/>
                   </w:rPr>
+                  <w:lastRenderedPageBreak/>
                   <m:t xml:space="preserve"> </m:t>
                 </m:r>
               </m:oMath>
@@ -6301,13 +6829,6 @@
         </w:tc>
       </w:tr>
     </w:tbl>
-    <w:p>
-      <w:pPr>
-        <w:rPr>
-          <w:b/>
-        </w:rPr>
-      </w:pPr>
-    </w:p>
     <w:p>
       <w:pPr>
         <w:rPr>
@@ -6531,6 +7052,23 @@
           </w:p>
         </w:tc>
       </w:tr>
+    </w:tbl>
+    <w:p>
+      <w:pPr>
+        <w:rPr>
+          <w:b/>
+        </w:rPr>
+      </w:pPr>
+    </w:p>
+    <w:tbl>
+      <w:tblPr>
+        <w:tblStyle w:val="Tablaconcuadrcula"/>
+        <w:tblW w:w="0" w:type="auto"/>
+        <w:tblLook w:val="04A0" w:firstRow="1" w:lastRow="0" w:firstColumn="1" w:lastColumn="0" w:noHBand="0" w:noVBand="1"/>
+      </w:tblPr>
+      <w:tblGrid>
+        <w:gridCol w:w="8828"/>
+      </w:tblGrid>
       <w:tr>
         <w:tc>
           <w:tcPr>
@@ -6742,7 +7280,6 @@
               <w:rPr>
                 <w:b/>
               </w:rPr>
-              <w:lastRenderedPageBreak/>
               <w:t>estaBalanceado</w:t>
             </w:r>
             <w:proofErr w:type="spellEnd"/>
@@ -6876,6 +7413,7 @@
           </w:p>
           <w:p>
             <w:r>
+              <w:lastRenderedPageBreak/>
               <w:t>* Se modificaron los colores de los nodos de un árbol Rojo-Negro de acuerdo a las condiciones propias de este tipo de estructura.</w:t>
             </w:r>
           </w:p>
@@ -7141,10 +7679,7 @@
         <w:contextualSpacing/>
       </w:pPr>
       <w:r>
-        <w:t>Ingresa</w:t>
-      </w:r>
-      <w:r>
-        <w:t xml:space="preserve">r información del mercado de acciones y de divisas. </w:t>
+        <w:t xml:space="preserve">Ingresar información del mercado de acciones y de divisas. </w:t>
       </w:r>
     </w:p>
     <w:p>
@@ -7157,7 +7692,10 @@
         <w:contextualSpacing/>
       </w:pPr>
       <w:r>
-        <w:t>Eliminar información de los jugadores de la liga.</w:t>
+        <w:t>Eliminar informac</w:t>
+      </w:r>
+      <w:r>
+        <w:t>ión del mercado de acciones o de divisas.</w:t>
       </w:r>
     </w:p>
     <w:p>
@@ -7170,7 +7708,26 @@
         <w:contextualSpacing/>
       </w:pPr>
       <w:r>
-        <w:t xml:space="preserve">Consultar información de un jugador específico.  </w:t>
+        <w:t>Consultar infor</w:t>
+      </w:r>
+      <w:r>
+        <w:t>mación de un mercado de acciones o de divisas.</w:t>
+      </w:r>
+    </w:p>
+    <w:p>
+      <w:pPr>
+        <w:numPr>
+          <w:ilvl w:val="0"/>
+          <w:numId w:val="6"/>
+        </w:numPr>
+        <w:spacing w:after="200" w:line="276" w:lineRule="auto"/>
+        <w:contextualSpacing/>
+      </w:pPr>
+      <w:r>
+        <w:t>Mostrar información de un mercado de acciones o de divisas.</w:t>
+      </w:r>
+      <w:r>
+        <w:t xml:space="preserve">  </w:t>
       </w:r>
     </w:p>
     <w:p>
@@ -7180,8 +7737,6 @@
           <w:u w:val="single"/>
         </w:rPr>
       </w:pPr>
-      <w:bookmarkStart w:id="0" w:name="_GoBack"/>
-      <w:bookmarkEnd w:id="0"/>
     </w:p>
     <w:p/>
     <w:p>
@@ -7257,6 +7812,119 @@
 <file path=word/numbering.xml><?xml version="1.0" encoding="utf-8"?>
 <w:numbering xmlns:wpc="http://schemas.microsoft.com/office/word/2010/wordprocessingCanvas" xmlns:mc="http://schemas.openxmlformats.org/markup-compatibility/2006" xmlns:o="urn:schemas-microsoft-com:office:office" xmlns:r="http://schemas.openxmlformats.org/officeDocument/2006/relationships" xmlns:m="http://schemas.openxmlformats.org/officeDocument/2006/math" xmlns:v="urn:schemas-microsoft-com:vml" xmlns:wp14="http://schemas.microsoft.com/office/word/2010/wordprocessingDrawing" xmlns:wp="http://schemas.openxmlformats.org/drawingml/2006/wordprocessingDrawing" xmlns:w10="urn:schemas-microsoft-com:office:word" xmlns:w="http://schemas.openxmlformats.org/wordprocessingml/2006/main" xmlns:w14="http://schemas.microsoft.com/office/word/2010/wordml" xmlns:w15="http://schemas.microsoft.com/office/word/2012/wordml" xmlns:wpg="http://schemas.microsoft.com/office/word/2010/wordprocessingGroup" xmlns:wpi="http://schemas.microsoft.com/office/word/2010/wordprocessingInk" xmlns:wne="http://schemas.microsoft.com/office/word/2006/wordml" xmlns:wps="http://schemas.microsoft.com/office/word/2010/wordprocessingShape" mc:Ignorable="w14 w15 wp14">
   <w:abstractNum w:abstractNumId="0">
+    <w:nsid w:val="24BA2451"/>
+    <w:multiLevelType w:val="hybridMultilevel"/>
+    <w:tmpl w:val="CCA2F27E"/>
+    <w:lvl w:ilvl="0" w:tplc="240A0001">
+      <w:start w:val="1"/>
+      <w:numFmt w:val="bullet"/>
+      <w:lvlText w:val=""/>
+      <w:lvlJc w:val="left"/>
+      <w:pPr>
+        <w:ind w:left="720" w:hanging="360"/>
+      </w:pPr>
+      <w:rPr>
+        <w:rFonts w:ascii="Symbol" w:hAnsi="Symbol" w:hint="default"/>
+      </w:rPr>
+    </w:lvl>
+    <w:lvl w:ilvl="1" w:tplc="240A0003" w:tentative="1">
+      <w:start w:val="1"/>
+      <w:numFmt w:val="bullet"/>
+      <w:lvlText w:val="o"/>
+      <w:lvlJc w:val="left"/>
+      <w:pPr>
+        <w:ind w:left="1440" w:hanging="360"/>
+      </w:pPr>
+      <w:rPr>
+        <w:rFonts w:ascii="Courier New" w:hAnsi="Courier New" w:cs="Courier New" w:hint="default"/>
+      </w:rPr>
+    </w:lvl>
+    <w:lvl w:ilvl="2" w:tplc="240A0005" w:tentative="1">
+      <w:start w:val="1"/>
+      <w:numFmt w:val="bullet"/>
+      <w:lvlText w:val=""/>
+      <w:lvlJc w:val="left"/>
+      <w:pPr>
+        <w:ind w:left="2160" w:hanging="360"/>
+      </w:pPr>
+      <w:rPr>
+        <w:rFonts w:ascii="Wingdings" w:hAnsi="Wingdings" w:hint="default"/>
+      </w:rPr>
+    </w:lvl>
+    <w:lvl w:ilvl="3" w:tplc="240A0001" w:tentative="1">
+      <w:start w:val="1"/>
+      <w:numFmt w:val="bullet"/>
+      <w:lvlText w:val=""/>
+      <w:lvlJc w:val="left"/>
+      <w:pPr>
+        <w:ind w:left="2880" w:hanging="360"/>
+      </w:pPr>
+      <w:rPr>
+        <w:rFonts w:ascii="Symbol" w:hAnsi="Symbol" w:hint="default"/>
+      </w:rPr>
+    </w:lvl>
+    <w:lvl w:ilvl="4" w:tplc="240A0003" w:tentative="1">
+      <w:start w:val="1"/>
+      <w:numFmt w:val="bullet"/>
+      <w:lvlText w:val="o"/>
+      <w:lvlJc w:val="left"/>
+      <w:pPr>
+        <w:ind w:left="3600" w:hanging="360"/>
+      </w:pPr>
+      <w:rPr>
+        <w:rFonts w:ascii="Courier New" w:hAnsi="Courier New" w:cs="Courier New" w:hint="default"/>
+      </w:rPr>
+    </w:lvl>
+    <w:lvl w:ilvl="5" w:tplc="240A0005" w:tentative="1">
+      <w:start w:val="1"/>
+      <w:numFmt w:val="bullet"/>
+      <w:lvlText w:val=""/>
+      <w:lvlJc w:val="left"/>
+      <w:pPr>
+        <w:ind w:left="4320" w:hanging="360"/>
+      </w:pPr>
+      <w:rPr>
+        <w:rFonts w:ascii="Wingdings" w:hAnsi="Wingdings" w:hint="default"/>
+      </w:rPr>
+    </w:lvl>
+    <w:lvl w:ilvl="6" w:tplc="240A0001" w:tentative="1">
+      <w:start w:val="1"/>
+      <w:numFmt w:val="bullet"/>
+      <w:lvlText w:val=""/>
+      <w:lvlJc w:val="left"/>
+      <w:pPr>
+        <w:ind w:left="5040" w:hanging="360"/>
+      </w:pPr>
+      <w:rPr>
+        <w:rFonts w:ascii="Symbol" w:hAnsi="Symbol" w:hint="default"/>
+      </w:rPr>
+    </w:lvl>
+    <w:lvl w:ilvl="7" w:tplc="240A0003" w:tentative="1">
+      <w:start w:val="1"/>
+      <w:numFmt w:val="bullet"/>
+      <w:lvlText w:val="o"/>
+      <w:lvlJc w:val="left"/>
+      <w:pPr>
+        <w:ind w:left="5760" w:hanging="360"/>
+      </w:pPr>
+      <w:rPr>
+        <w:rFonts w:ascii="Courier New" w:hAnsi="Courier New" w:cs="Courier New" w:hint="default"/>
+      </w:rPr>
+    </w:lvl>
+    <w:lvl w:ilvl="8" w:tplc="240A0005" w:tentative="1">
+      <w:start w:val="1"/>
+      <w:numFmt w:val="bullet"/>
+      <w:lvlText w:val=""/>
+      <w:lvlJc w:val="left"/>
+      <w:pPr>
+        <w:ind w:left="6480" w:hanging="360"/>
+      </w:pPr>
+      <w:rPr>
+        <w:rFonts w:ascii="Wingdings" w:hAnsi="Wingdings" w:hint="default"/>
+      </w:rPr>
+    </w:lvl>
+  </w:abstractNum>
+  <w:abstractNum w:abstractNumId="1">
     <w:nsid w:val="25586CB1"/>
     <w:multiLevelType w:val="hybridMultilevel"/>
     <w:tmpl w:val="81FC40EC"/>
@@ -7345,7 +8013,7 @@
       </w:pPr>
     </w:lvl>
   </w:abstractNum>
-  <w:abstractNum w:abstractNumId="1">
+  <w:abstractNum w:abstractNumId="2">
     <w:nsid w:val="2AA83996"/>
     <w:multiLevelType w:val="hybridMultilevel"/>
     <w:tmpl w:val="2B023DC2"/>
@@ -7458,7 +8126,7 @@
       </w:rPr>
     </w:lvl>
   </w:abstractNum>
-  <w:abstractNum w:abstractNumId="2">
+  <w:abstractNum w:abstractNumId="3">
     <w:nsid w:val="2CB2577E"/>
     <w:multiLevelType w:val="hybridMultilevel"/>
     <w:tmpl w:val="4D08B2B2"/>
@@ -7570,7 +8238,7 @@
       </w:rPr>
     </w:lvl>
   </w:abstractNum>
-  <w:abstractNum w:abstractNumId="3">
+  <w:abstractNum w:abstractNumId="4">
     <w:nsid w:val="427A0B0B"/>
     <w:multiLevelType w:val="hybridMultilevel"/>
     <w:tmpl w:val="8A6A6962"/>
@@ -7659,7 +8327,7 @@
       </w:pPr>
     </w:lvl>
   </w:abstractNum>
-  <w:abstractNum w:abstractNumId="4">
+  <w:abstractNum w:abstractNumId="5">
     <w:nsid w:val="43305AAE"/>
     <w:multiLevelType w:val="multilevel"/>
     <w:tmpl w:val="22E655B6"/>
@@ -7773,7 +8441,7 @@
       </w:rPr>
     </w:lvl>
   </w:abstractNum>
-  <w:abstractNum w:abstractNumId="5">
+  <w:abstractNum w:abstractNumId="6">
     <w:nsid w:val="754F33BB"/>
     <w:multiLevelType w:val="hybridMultilevel"/>
     <w:tmpl w:val="96E0ABF6"/>
@@ -7887,22 +8555,25 @@
     </w:lvl>
   </w:abstractNum>
   <w:num w:numId="1">
+    <w:abstractNumId w:val="2"/>
+  </w:num>
+  <w:num w:numId="2">
+    <w:abstractNumId w:val="3"/>
+  </w:num>
+  <w:num w:numId="3">
+    <w:abstractNumId w:val="4"/>
+  </w:num>
+  <w:num w:numId="4">
+    <w:abstractNumId w:val="6"/>
+  </w:num>
+  <w:num w:numId="5">
     <w:abstractNumId w:val="1"/>
   </w:num>
-  <w:num w:numId="2">
-    <w:abstractNumId w:val="2"/>
-  </w:num>
-  <w:num w:numId="3">
-    <w:abstractNumId w:val="3"/>
-  </w:num>
-  <w:num w:numId="4">
+  <w:num w:numId="6">
     <w:abstractNumId w:val="5"/>
   </w:num>
-  <w:num w:numId="5">
+  <w:num w:numId="7">
     <w:abstractNumId w:val="0"/>
-  </w:num>
-  <w:num w:numId="6">
-    <w:abstractNumId w:val="4"/>
   </w:num>
 </w:numbering>
 </file>
@@ -8770,7 +9441,7 @@
 </file>
 
 <file path=customXml/itemProps1.xml><?xml version="1.0" encoding="utf-8"?>
-<ds:datastoreItem xmlns:ds="http://schemas.openxmlformats.org/officeDocument/2006/customXml" ds:itemID="{E462DF38-1C3B-463F-870B-7B554213DEF8}">
+<ds:datastoreItem xmlns:ds="http://schemas.openxmlformats.org/officeDocument/2006/customXml" ds:itemID="{495C27B8-AD37-4477-8457-5043ED7DBD36}">
   <ds:schemaRefs>
     <ds:schemaRef ds:uri="http://schemas.openxmlformats.org/officeDocument/2006/bibliography"/>
   </ds:schemaRefs>

</xml_diff>

<commit_message>
I fixed severely citas of method
</commit_message>
<xml_diff>
--- a/laboratorio3Estructuras/METODO DE LA INGENIERÍA lab 3.docx
+++ b/laboratorio3Estructuras/METODO DE LA INGENIERÍA lab 3.docx
@@ -110,6 +110,7 @@
         <w:tc>
           <w:tcPr>
             <w:tcW w:w="1555" w:type="dxa"/>
+            <w:shd w:val="clear" w:color="auto" w:fill="BDD6EE" w:themeFill="accent1" w:themeFillTint="66"/>
           </w:tcPr>
           <w:p>
             <w:pPr>
@@ -150,6 +151,7 @@
         <w:tc>
           <w:tcPr>
             <w:tcW w:w="1555" w:type="dxa"/>
+            <w:shd w:val="clear" w:color="auto" w:fill="BDD6EE" w:themeFill="accent1" w:themeFillTint="66"/>
           </w:tcPr>
           <w:p>
             <w:pPr>
@@ -181,6 +183,7 @@
         <w:tc>
           <w:tcPr>
             <w:tcW w:w="1555" w:type="dxa"/>
+            <w:shd w:val="clear" w:color="auto" w:fill="BDD6EE" w:themeFill="accent1" w:themeFillTint="66"/>
           </w:tcPr>
           <w:p>
             <w:pPr>
@@ -212,6 +215,7 @@
         <w:tc>
           <w:tcPr>
             <w:tcW w:w="1555" w:type="dxa"/>
+            <w:shd w:val="clear" w:color="auto" w:fill="BDD6EE" w:themeFill="accent1" w:themeFillTint="66"/>
           </w:tcPr>
           <w:p>
             <w:pPr>
@@ -264,6 +268,7 @@
         <w:tc>
           <w:tcPr>
             <w:tcW w:w="1555" w:type="dxa"/>
+            <w:shd w:val="clear" w:color="auto" w:fill="BDD6EE" w:themeFill="accent1" w:themeFillTint="66"/>
           </w:tcPr>
           <w:p>
             <w:pPr>
@@ -301,6 +306,7 @@
         <w:tc>
           <w:tcPr>
             <w:tcW w:w="1555" w:type="dxa"/>
+            <w:shd w:val="clear" w:color="auto" w:fill="BDD6EE" w:themeFill="accent1" w:themeFillTint="66"/>
           </w:tcPr>
           <w:p>
             <w:pPr>
@@ -335,6 +341,7 @@
         <w:tc>
           <w:tcPr>
             <w:tcW w:w="1555" w:type="dxa"/>
+            <w:shd w:val="clear" w:color="auto" w:fill="BDD6EE" w:themeFill="accent1" w:themeFillTint="66"/>
           </w:tcPr>
           <w:p>
             <w:pPr>
@@ -374,6 +381,7 @@
         <w:tc>
           <w:tcPr>
             <w:tcW w:w="1555" w:type="dxa"/>
+            <w:shd w:val="clear" w:color="auto" w:fill="BDD6EE" w:themeFill="accent1" w:themeFillTint="66"/>
           </w:tcPr>
           <w:p>
             <w:pPr>
@@ -423,6 +431,7 @@
         <w:tc>
           <w:tcPr>
             <w:tcW w:w="1555" w:type="dxa"/>
+            <w:shd w:val="clear" w:color="auto" w:fill="BDD6EE" w:themeFill="accent1" w:themeFillTint="66"/>
           </w:tcPr>
           <w:p>
             <w:pPr>
@@ -460,6 +469,7 @@
         <w:tc>
           <w:tcPr>
             <w:tcW w:w="1555" w:type="dxa"/>
+            <w:shd w:val="clear" w:color="auto" w:fill="BDD6EE" w:themeFill="accent1" w:themeFillTint="66"/>
           </w:tcPr>
           <w:p>
             <w:pPr>
@@ -494,6 +504,7 @@
         <w:tc>
           <w:tcPr>
             <w:tcW w:w="1555" w:type="dxa"/>
+            <w:shd w:val="clear" w:color="auto" w:fill="BDD6EE" w:themeFill="accent1" w:themeFillTint="66"/>
           </w:tcPr>
           <w:p>
             <w:pPr>
@@ -556,6 +567,7 @@
         <w:tc>
           <w:tcPr>
             <w:tcW w:w="1555" w:type="dxa"/>
+            <w:shd w:val="clear" w:color="auto" w:fill="BDD6EE" w:themeFill="accent1" w:themeFillTint="66"/>
           </w:tcPr>
           <w:p>
             <w:pPr>
@@ -580,11 +592,9 @@
             <w:r>
               <w:t xml:space="preserve">El programa </w:t>
             </w:r>
-            <w:proofErr w:type="spellStart"/>
-            <w:r>
-              <w:t>esta</w:t>
-            </w:r>
-            <w:proofErr w:type="spellEnd"/>
+            <w:r>
+              <w:t>está</w:t>
+            </w:r>
             <w:r>
               <w:t xml:space="preserve"> en la capacidad de modificar el estado del mercado</w:t>
             </w:r>
@@ -1738,8 +1748,6 @@
       <w:r>
         <w:t xml:space="preserve"> </w:t>
       </w:r>
-      <w:bookmarkStart w:id="0" w:name="_GoBack"/>
-      <w:bookmarkEnd w:id="0"/>
       <w:r>
         <w:t>Maneja</w:t>
       </w:r>
@@ -2079,15 +2087,13 @@
         </w:numPr>
       </w:pPr>
       <w:r>
-        <w:t xml:space="preserve">Árbol binario lleno: árbol </w:t>
-      </w:r>
-      <w:proofErr w:type="gramStart"/>
-      <w:r>
-        <w:t>binario  completo</w:t>
-      </w:r>
-      <w:proofErr w:type="gramEnd"/>
-      <w:r>
-        <w:t xml:space="preserve"> y que tiene además todas sus hojas al mismo nivel.</w:t>
+        <w:t>Árbo</w:t>
+      </w:r>
+      <w:r>
+        <w:t xml:space="preserve">l binario lleno: árbol binario </w:t>
+      </w:r>
+      <w:r>
+        <w:t>completo y que tiene además todas sus hojas al mismo nivel.</w:t>
       </w:r>
     </w:p>
     <w:p>
@@ -7737,6 +7743,4604 @@
           <w:u w:val="single"/>
         </w:rPr>
       </w:pPr>
+    </w:p>
+    <w:tbl>
+      <w:tblPr>
+        <w:tblStyle w:val="Tablaconcuadrcula"/>
+        <w:tblW w:w="0" w:type="auto"/>
+        <w:tblLook w:val="04A0" w:firstRow="1" w:lastRow="0" w:firstColumn="1" w:lastColumn="0" w:noHBand="0" w:noVBand="1"/>
+      </w:tblPr>
+      <w:tblGrid>
+        <w:gridCol w:w="4414"/>
+        <w:gridCol w:w="4414"/>
+      </w:tblGrid>
+      <w:tr>
+        <w:tc>
+          <w:tcPr>
+            <w:tcW w:w="4414" w:type="dxa"/>
+          </w:tcPr>
+          <w:p>
+            <w:r>
+              <w:t>Especificación de subrutinas</w:t>
+            </w:r>
+          </w:p>
+        </w:tc>
+        <w:tc>
+          <w:tcPr>
+            <w:tcW w:w="4414" w:type="dxa"/>
+          </w:tcPr>
+          <w:p>
+            <w:r>
+              <w:t>Implementación</w:t>
+            </w:r>
+          </w:p>
+        </w:tc>
+      </w:tr>
+      <w:tr>
+        <w:tc>
+          <w:tcPr>
+            <w:tcW w:w="4414" w:type="dxa"/>
+          </w:tcPr>
+          <w:tbl>
+            <w:tblPr>
+              <w:tblpPr w:leftFromText="141" w:rightFromText="141" w:horzAnchor="margin" w:tblpY="570"/>
+              <w:tblOverlap w:val="never"/>
+              <w:tblW w:w="0" w:type="auto"/>
+              <w:tblCellMar>
+                <w:top w:w="15" w:type="dxa"/>
+                <w:left w:w="15" w:type="dxa"/>
+                <w:bottom w:w="15" w:type="dxa"/>
+                <w:right w:w="15" w:type="dxa"/>
+              </w:tblCellMar>
+              <w:tblLook w:val="04A0" w:firstRow="1" w:lastRow="0" w:firstColumn="1" w:lastColumn="0" w:noHBand="0" w:noVBand="1"/>
+            </w:tblPr>
+            <w:tblGrid>
+              <w:gridCol w:w="1262"/>
+              <w:gridCol w:w="2916"/>
+            </w:tblGrid>
+            <w:tr>
+              <w:trPr>
+                <w:trHeight w:val="485"/>
+              </w:trPr>
+              <w:tc>
+                <w:tcPr>
+                  <w:tcW w:w="1262" w:type="dxa"/>
+                  <w:tcBorders>
+                    <w:top w:val="single" w:sz="8" w:space="0" w:color="000000"/>
+                    <w:left w:val="single" w:sz="8" w:space="0" w:color="000000"/>
+                    <w:bottom w:val="single" w:sz="8" w:space="0" w:color="000000"/>
+                    <w:right w:val="single" w:sz="8" w:space="0" w:color="000000"/>
+                  </w:tcBorders>
+                  <w:tcMar>
+                    <w:top w:w="100" w:type="dxa"/>
+                    <w:left w:w="100" w:type="dxa"/>
+                    <w:bottom w:w="100" w:type="dxa"/>
+                    <w:right w:w="100" w:type="dxa"/>
+                  </w:tcMar>
+                  <w:hideMark/>
+                </w:tcPr>
+                <w:p>
+                  <w:pPr>
+                    <w:spacing w:after="0" w:line="240" w:lineRule="auto"/>
+                    <w:rPr>
+                      <w:rFonts w:ascii="Times New Roman" w:eastAsia="Times New Roman" w:hAnsi="Times New Roman" w:cs="Times New Roman"/>
+                      <w:sz w:val="24"/>
+                      <w:szCs w:val="24"/>
+                    </w:rPr>
+                  </w:pPr>
+                  <w:r>
+                    <w:rPr>
+                      <w:rFonts w:eastAsia="Times New Roman"/>
+                      <w:b/>
+                      <w:bCs/>
+                      <w:color w:val="000000"/>
+                    </w:rPr>
+                    <w:t>Nombre</w:t>
+                  </w:r>
+                </w:p>
+              </w:tc>
+              <w:tc>
+                <w:tcPr>
+                  <w:tcW w:w="3086" w:type="dxa"/>
+                  <w:tcBorders>
+                    <w:top w:val="single" w:sz="8" w:space="0" w:color="000000"/>
+                    <w:left w:val="single" w:sz="8" w:space="0" w:color="000000"/>
+                    <w:bottom w:val="single" w:sz="8" w:space="0" w:color="000000"/>
+                    <w:right w:val="single" w:sz="8" w:space="0" w:color="000000"/>
+                  </w:tcBorders>
+                  <w:tcMar>
+                    <w:top w:w="100" w:type="dxa"/>
+                    <w:left w:w="100" w:type="dxa"/>
+                    <w:bottom w:w="100" w:type="dxa"/>
+                    <w:right w:w="100" w:type="dxa"/>
+                  </w:tcMar>
+                  <w:hideMark/>
+                </w:tcPr>
+                <w:p>
+                  <w:pPr>
+                    <w:spacing w:after="0" w:line="240" w:lineRule="auto"/>
+                    <w:rPr>
+                      <w:rFonts w:ascii="Times New Roman" w:eastAsia="Times New Roman" w:hAnsi="Times New Roman" w:cs="Times New Roman"/>
+                      <w:sz w:val="24"/>
+                      <w:szCs w:val="24"/>
+                    </w:rPr>
+                  </w:pPr>
+                  <w:r>
+                    <w:rPr>
+                      <w:rFonts w:eastAsia="Times New Roman"/>
+                      <w:bCs/>
+                      <w:color w:val="000000"/>
+                    </w:rPr>
+                    <w:t xml:space="preserve"> </w:t>
+                  </w:r>
+                  <w:proofErr w:type="spellStart"/>
+                  <w:r>
+                    <w:rPr>
+                      <w:rFonts w:ascii="Consolas" w:hAnsi="Consolas" w:cs="Consolas"/>
+                      <w:color w:val="000000"/>
+                      <w:sz w:val="20"/>
+                      <w:szCs w:val="20"/>
+                    </w:rPr>
+                    <w:t>add</w:t>
+                  </w:r>
+                  <w:proofErr w:type="spellEnd"/>
+                </w:p>
+              </w:tc>
+            </w:tr>
+            <w:tr>
+              <w:trPr>
+                <w:trHeight w:val="485"/>
+              </w:trPr>
+              <w:tc>
+                <w:tcPr>
+                  <w:tcW w:w="1262" w:type="dxa"/>
+                  <w:tcBorders>
+                    <w:top w:val="single" w:sz="8" w:space="0" w:color="000000"/>
+                    <w:left w:val="single" w:sz="8" w:space="0" w:color="000000"/>
+                    <w:bottom w:val="single" w:sz="8" w:space="0" w:color="000000"/>
+                    <w:right w:val="single" w:sz="8" w:space="0" w:color="000000"/>
+                  </w:tcBorders>
+                  <w:tcMar>
+                    <w:top w:w="100" w:type="dxa"/>
+                    <w:left w:w="100" w:type="dxa"/>
+                    <w:bottom w:w="100" w:type="dxa"/>
+                    <w:right w:w="100" w:type="dxa"/>
+                  </w:tcMar>
+                  <w:hideMark/>
+                </w:tcPr>
+                <w:p>
+                  <w:pPr>
+                    <w:spacing w:after="0" w:line="240" w:lineRule="auto"/>
+                    <w:rPr>
+                      <w:rFonts w:ascii="Times New Roman" w:eastAsia="Times New Roman" w:hAnsi="Times New Roman" w:cs="Times New Roman"/>
+                      <w:sz w:val="24"/>
+                      <w:szCs w:val="24"/>
+                    </w:rPr>
+                  </w:pPr>
+                  <w:r>
+                    <w:rPr>
+                      <w:rFonts w:eastAsia="Times New Roman"/>
+                      <w:b/>
+                      <w:bCs/>
+                      <w:color w:val="000000"/>
+                    </w:rPr>
+                    <w:t>Descripción</w:t>
+                  </w:r>
+                </w:p>
+              </w:tc>
+              <w:tc>
+                <w:tcPr>
+                  <w:tcW w:w="3086" w:type="dxa"/>
+                  <w:tcBorders>
+                    <w:top w:val="single" w:sz="8" w:space="0" w:color="000000"/>
+                    <w:left w:val="single" w:sz="8" w:space="0" w:color="000000"/>
+                    <w:bottom w:val="single" w:sz="8" w:space="0" w:color="000000"/>
+                    <w:right w:val="single" w:sz="8" w:space="0" w:color="000000"/>
+                  </w:tcBorders>
+                  <w:tcMar>
+                    <w:top w:w="100" w:type="dxa"/>
+                    <w:left w:w="100" w:type="dxa"/>
+                    <w:bottom w:w="100" w:type="dxa"/>
+                    <w:right w:w="100" w:type="dxa"/>
+                  </w:tcMar>
+                  <w:hideMark/>
+                </w:tcPr>
+                <w:p>
+                  <w:pPr>
+                    <w:spacing w:after="0" w:line="240" w:lineRule="auto"/>
+                    <w:rPr>
+                      <w:rFonts w:ascii="Times New Roman" w:eastAsia="Times New Roman" w:hAnsi="Times New Roman" w:cs="Times New Roman"/>
+                      <w:sz w:val="24"/>
+                      <w:szCs w:val="24"/>
+                    </w:rPr>
+                  </w:pPr>
+                  <w:r>
+                    <w:rPr>
+                      <w:rFonts w:eastAsia="Times New Roman"/>
+                      <w:bCs/>
+                      <w:color w:val="000000"/>
+                    </w:rPr>
+                    <w:t xml:space="preserve">Ese método se encarga de añadir  un </w:t>
+                  </w:r>
+                  <w:r>
+                    <w:rPr>
+                      <w:rFonts w:eastAsia="Times New Roman"/>
+                      <w:bCs/>
+                      <w:color w:val="000000"/>
+                    </w:rPr>
+                    <w:t>nuevo mercado de divisas</w:t>
+                  </w:r>
+                </w:p>
+              </w:tc>
+            </w:tr>
+            <w:tr>
+              <w:trPr>
+                <w:trHeight w:val="710"/>
+              </w:trPr>
+              <w:tc>
+                <w:tcPr>
+                  <w:tcW w:w="1262" w:type="dxa"/>
+                  <w:tcBorders>
+                    <w:top w:val="single" w:sz="8" w:space="0" w:color="000000"/>
+                    <w:left w:val="single" w:sz="8" w:space="0" w:color="000000"/>
+                    <w:bottom w:val="single" w:sz="8" w:space="0" w:color="000000"/>
+                    <w:right w:val="single" w:sz="8" w:space="0" w:color="000000"/>
+                  </w:tcBorders>
+                  <w:tcMar>
+                    <w:top w:w="100" w:type="dxa"/>
+                    <w:left w:w="100" w:type="dxa"/>
+                    <w:bottom w:w="100" w:type="dxa"/>
+                    <w:right w:w="100" w:type="dxa"/>
+                  </w:tcMar>
+                  <w:hideMark/>
+                </w:tcPr>
+                <w:p>
+                  <w:pPr>
+                    <w:spacing w:after="0" w:line="240" w:lineRule="auto"/>
+                    <w:rPr>
+                      <w:rFonts w:ascii="Times New Roman" w:eastAsia="Times New Roman" w:hAnsi="Times New Roman" w:cs="Times New Roman"/>
+                      <w:sz w:val="24"/>
+                      <w:szCs w:val="24"/>
+                    </w:rPr>
+                  </w:pPr>
+                  <w:r>
+                    <w:rPr>
+                      <w:rFonts w:eastAsia="Times New Roman"/>
+                      <w:b/>
+                      <w:bCs/>
+                      <w:color w:val="000000"/>
+                    </w:rPr>
+                    <w:t>Entrada</w:t>
+                  </w:r>
+                </w:p>
+              </w:tc>
+              <w:tc>
+                <w:tcPr>
+                  <w:tcW w:w="3086" w:type="dxa"/>
+                  <w:tcBorders>
+                    <w:top w:val="single" w:sz="8" w:space="0" w:color="000000"/>
+                    <w:left w:val="single" w:sz="8" w:space="0" w:color="000000"/>
+                    <w:bottom w:val="single" w:sz="8" w:space="0" w:color="000000"/>
+                    <w:right w:val="single" w:sz="8" w:space="0" w:color="000000"/>
+                  </w:tcBorders>
+                  <w:tcMar>
+                    <w:top w:w="100" w:type="dxa"/>
+                    <w:left w:w="100" w:type="dxa"/>
+                    <w:bottom w:w="100" w:type="dxa"/>
+                    <w:right w:w="100" w:type="dxa"/>
+                  </w:tcMar>
+                  <w:hideMark/>
+                </w:tcPr>
+                <w:p>
+                  <w:pPr>
+                    <w:rPr>
+                      <w:rFonts w:eastAsia="Times New Roman"/>
+                    </w:rPr>
+                  </w:pPr>
+                  <w:r>
+                    <w:rPr>
+                      <w:rFonts w:eastAsia="Times New Roman"/>
+                    </w:rPr>
+                    <w:t xml:space="preserve">Información del nuevo jugador a añadir.  </w:t>
+                  </w:r>
+                </w:p>
+              </w:tc>
+            </w:tr>
+            <w:tr>
+              <w:trPr>
+                <w:trHeight w:val="785"/>
+              </w:trPr>
+              <w:tc>
+                <w:tcPr>
+                  <w:tcW w:w="1262" w:type="dxa"/>
+                  <w:tcBorders>
+                    <w:top w:val="single" w:sz="8" w:space="0" w:color="000000"/>
+                    <w:left w:val="single" w:sz="8" w:space="0" w:color="000000"/>
+                    <w:bottom w:val="single" w:sz="8" w:space="0" w:color="000000"/>
+                    <w:right w:val="single" w:sz="8" w:space="0" w:color="000000"/>
+                  </w:tcBorders>
+                  <w:tcMar>
+                    <w:top w:w="100" w:type="dxa"/>
+                    <w:left w:w="100" w:type="dxa"/>
+                    <w:bottom w:w="100" w:type="dxa"/>
+                    <w:right w:w="100" w:type="dxa"/>
+                  </w:tcMar>
+                  <w:hideMark/>
+                </w:tcPr>
+                <w:p>
+                  <w:pPr>
+                    <w:spacing w:after="0" w:line="240" w:lineRule="auto"/>
+                    <w:rPr>
+                      <w:rFonts w:ascii="Times New Roman" w:eastAsia="Times New Roman" w:hAnsi="Times New Roman" w:cs="Times New Roman"/>
+                      <w:sz w:val="24"/>
+                      <w:szCs w:val="24"/>
+                    </w:rPr>
+                  </w:pPr>
+                  <w:r>
+                    <w:rPr>
+                      <w:rFonts w:eastAsia="Times New Roman"/>
+                      <w:b/>
+                      <w:bCs/>
+                      <w:color w:val="000000"/>
+                    </w:rPr>
+                    <w:lastRenderedPageBreak/>
+                    <w:t>Retorno</w:t>
+                  </w:r>
+                </w:p>
+              </w:tc>
+              <w:tc>
+                <w:tcPr>
+                  <w:tcW w:w="3086" w:type="dxa"/>
+                  <w:tcBorders>
+                    <w:top w:val="single" w:sz="8" w:space="0" w:color="000000"/>
+                    <w:left w:val="single" w:sz="8" w:space="0" w:color="000000"/>
+                    <w:bottom w:val="single" w:sz="8" w:space="0" w:color="000000"/>
+                    <w:right w:val="single" w:sz="8" w:space="0" w:color="000000"/>
+                  </w:tcBorders>
+                  <w:tcMar>
+                    <w:top w:w="100" w:type="dxa"/>
+                    <w:left w:w="100" w:type="dxa"/>
+                    <w:bottom w:w="100" w:type="dxa"/>
+                    <w:right w:w="100" w:type="dxa"/>
+                  </w:tcMar>
+                  <w:hideMark/>
+                </w:tcPr>
+                <w:p>
+                  <w:pPr>
+                    <w:spacing w:after="0" w:line="240" w:lineRule="auto"/>
+                    <w:rPr>
+                      <w:rFonts w:ascii="Times New Roman" w:eastAsia="Times New Roman" w:hAnsi="Times New Roman" w:cs="Times New Roman"/>
+                      <w:sz w:val="24"/>
+                      <w:szCs w:val="24"/>
+                    </w:rPr>
+                  </w:pPr>
+                  <w:r>
+                    <w:rPr>
+                      <w:rFonts w:eastAsia="Times New Roman"/>
+                      <w:bCs/>
+                      <w:color w:val="000000"/>
+                    </w:rPr>
+                    <w:t xml:space="preserve"> </w:t>
+                  </w:r>
+                  <w:r>
+                    <w:rPr>
+                      <w:rFonts w:eastAsia="Times New Roman"/>
+                      <w:color w:val="000000"/>
+                    </w:rPr>
+                    <w:t>Sin salida.</w:t>
+                  </w:r>
+                </w:p>
+              </w:tc>
+            </w:tr>
+          </w:tbl>
+          <w:p/>
+        </w:tc>
+        <w:tc>
+          <w:tcPr>
+            <w:tcW w:w="4414" w:type="dxa"/>
+          </w:tcPr>
+          <w:p>
+            <w:pPr>
+              <w:autoSpaceDE w:val="0"/>
+              <w:autoSpaceDN w:val="0"/>
+              <w:adjustRightInd w:val="0"/>
+              <w:rPr>
+                <w:rFonts w:ascii="Consolas" w:hAnsi="Consolas" w:cs="Consolas"/>
+                <w:sz w:val="20"/>
+                <w:szCs w:val="20"/>
+              </w:rPr>
+            </w:pPr>
+            <w:proofErr w:type="spellStart"/>
+            <w:r>
+              <w:rPr>
+                <w:rFonts w:ascii="Consolas" w:hAnsi="Consolas" w:cs="Consolas"/>
+                <w:b/>
+                <w:bCs/>
+                <w:color w:val="7F0055"/>
+                <w:sz w:val="20"/>
+                <w:szCs w:val="20"/>
+              </w:rPr>
+              <w:lastRenderedPageBreak/>
+              <w:t>public</w:t>
+            </w:r>
+            <w:proofErr w:type="spellEnd"/>
+            <w:r>
+              <w:rPr>
+                <w:rFonts w:ascii="Consolas" w:hAnsi="Consolas" w:cs="Consolas"/>
+                <w:color w:val="000000"/>
+                <w:sz w:val="20"/>
+                <w:szCs w:val="20"/>
+              </w:rPr>
+              <w:t xml:space="preserve"> </w:t>
+            </w:r>
+            <w:proofErr w:type="spellStart"/>
+            <w:r>
+              <w:rPr>
+                <w:rFonts w:ascii="Consolas" w:hAnsi="Consolas" w:cs="Consolas"/>
+                <w:b/>
+                <w:bCs/>
+                <w:color w:val="7F0055"/>
+                <w:sz w:val="20"/>
+                <w:szCs w:val="20"/>
+              </w:rPr>
+              <w:t>boolean</w:t>
+            </w:r>
+            <w:proofErr w:type="spellEnd"/>
+            <w:r>
+              <w:rPr>
+                <w:rFonts w:ascii="Consolas" w:hAnsi="Consolas" w:cs="Consolas"/>
+                <w:color w:val="000000"/>
+                <w:sz w:val="20"/>
+                <w:szCs w:val="20"/>
+              </w:rPr>
+              <w:t xml:space="preserve"> </w:t>
+            </w:r>
+            <w:proofErr w:type="spellStart"/>
+            <w:r>
+              <w:rPr>
+                <w:rFonts w:ascii="Consolas" w:hAnsi="Consolas" w:cs="Consolas"/>
+                <w:color w:val="000000"/>
+                <w:sz w:val="20"/>
+                <w:szCs w:val="20"/>
+              </w:rPr>
+              <w:t>insert</w:t>
+            </w:r>
+            <w:proofErr w:type="spellEnd"/>
+            <w:r>
+              <w:rPr>
+                <w:rFonts w:ascii="Consolas" w:hAnsi="Consolas" w:cs="Consolas"/>
+                <w:color w:val="000000"/>
+                <w:sz w:val="20"/>
+                <w:szCs w:val="20"/>
+              </w:rPr>
+              <w:t xml:space="preserve">(K </w:t>
+            </w:r>
+            <w:proofErr w:type="spellStart"/>
+            <w:r>
+              <w:rPr>
+                <w:rFonts w:ascii="Consolas" w:hAnsi="Consolas" w:cs="Consolas"/>
+                <w:color w:val="6A3E3E"/>
+                <w:sz w:val="20"/>
+                <w:szCs w:val="20"/>
+              </w:rPr>
+              <w:t>key</w:t>
+            </w:r>
+            <w:proofErr w:type="spellEnd"/>
+            <w:r>
+              <w:rPr>
+                <w:rFonts w:ascii="Consolas" w:hAnsi="Consolas" w:cs="Consolas"/>
+                <w:color w:val="000000"/>
+                <w:sz w:val="20"/>
+                <w:szCs w:val="20"/>
+              </w:rPr>
+              <w:t xml:space="preserve">, V </w:t>
+            </w:r>
+            <w:proofErr w:type="spellStart"/>
+            <w:r>
+              <w:rPr>
+                <w:rFonts w:ascii="Consolas" w:hAnsi="Consolas" w:cs="Consolas"/>
+                <w:color w:val="6A3E3E"/>
+                <w:sz w:val="20"/>
+                <w:szCs w:val="20"/>
+              </w:rPr>
+              <w:t>value</w:t>
+            </w:r>
+            <w:proofErr w:type="spellEnd"/>
+            <w:r>
+              <w:rPr>
+                <w:rFonts w:ascii="Consolas" w:hAnsi="Consolas" w:cs="Consolas"/>
+                <w:color w:val="000000"/>
+                <w:sz w:val="20"/>
+                <w:szCs w:val="20"/>
+              </w:rPr>
+              <w:t>) {</w:t>
+            </w:r>
+          </w:p>
+          <w:p>
+            <w:pPr>
+              <w:autoSpaceDE w:val="0"/>
+              <w:autoSpaceDN w:val="0"/>
+              <w:adjustRightInd w:val="0"/>
+              <w:rPr>
+                <w:rFonts w:ascii="Consolas" w:hAnsi="Consolas" w:cs="Consolas"/>
+                <w:sz w:val="20"/>
+                <w:szCs w:val="20"/>
+              </w:rPr>
+            </w:pPr>
+            <w:r>
+              <w:rPr>
+                <w:rFonts w:ascii="Consolas" w:hAnsi="Consolas" w:cs="Consolas"/>
+                <w:color w:val="000000"/>
+                <w:sz w:val="20"/>
+                <w:szCs w:val="20"/>
+              </w:rPr>
+              <w:t xml:space="preserve">        </w:t>
+            </w:r>
+            <w:proofErr w:type="spellStart"/>
+            <w:r>
+              <w:rPr>
+                <w:rFonts w:ascii="Consolas" w:hAnsi="Consolas" w:cs="Consolas"/>
+                <w:color w:val="0000C0"/>
+                <w:sz w:val="20"/>
+                <w:szCs w:val="20"/>
+              </w:rPr>
+              <w:t>size</w:t>
+            </w:r>
+            <w:proofErr w:type="spellEnd"/>
+            <w:r>
+              <w:rPr>
+                <w:rFonts w:ascii="Consolas" w:hAnsi="Consolas" w:cs="Consolas"/>
+                <w:color w:val="000000"/>
+                <w:sz w:val="20"/>
+                <w:szCs w:val="20"/>
+              </w:rPr>
+              <w:t>++;</w:t>
+            </w:r>
+          </w:p>
+          <w:p>
+            <w:pPr>
+              <w:autoSpaceDE w:val="0"/>
+              <w:autoSpaceDN w:val="0"/>
+              <w:adjustRightInd w:val="0"/>
+              <w:rPr>
+                <w:rFonts w:ascii="Consolas" w:hAnsi="Consolas" w:cs="Consolas"/>
+                <w:sz w:val="20"/>
+                <w:szCs w:val="20"/>
+              </w:rPr>
+            </w:pPr>
+            <w:r>
+              <w:rPr>
+                <w:rFonts w:ascii="Consolas" w:hAnsi="Consolas" w:cs="Consolas"/>
+                <w:color w:val="000000"/>
+                <w:sz w:val="20"/>
+                <w:szCs w:val="20"/>
+              </w:rPr>
+              <w:t xml:space="preserve">        </w:t>
+            </w:r>
+            <w:proofErr w:type="spellStart"/>
+            <w:r>
+              <w:rPr>
+                <w:rFonts w:ascii="Consolas" w:hAnsi="Consolas" w:cs="Consolas"/>
+                <w:b/>
+                <w:bCs/>
+                <w:color w:val="7F0055"/>
+                <w:sz w:val="20"/>
+                <w:szCs w:val="20"/>
+              </w:rPr>
+              <w:t>if</w:t>
+            </w:r>
+            <w:proofErr w:type="spellEnd"/>
+            <w:r>
+              <w:rPr>
+                <w:rFonts w:ascii="Consolas" w:hAnsi="Consolas" w:cs="Consolas"/>
+                <w:color w:val="000000"/>
+                <w:sz w:val="20"/>
+                <w:szCs w:val="20"/>
+              </w:rPr>
+              <w:t xml:space="preserve"> (</w:t>
+            </w:r>
+            <w:proofErr w:type="spellStart"/>
+            <w:r>
+              <w:rPr>
+                <w:rFonts w:ascii="Consolas" w:hAnsi="Consolas" w:cs="Consolas"/>
+                <w:color w:val="0000C0"/>
+                <w:sz w:val="20"/>
+                <w:szCs w:val="20"/>
+              </w:rPr>
+              <w:t>root</w:t>
+            </w:r>
+            <w:proofErr w:type="spellEnd"/>
+            <w:r>
+              <w:rPr>
+                <w:rFonts w:ascii="Consolas" w:hAnsi="Consolas" w:cs="Consolas"/>
+                <w:color w:val="000000"/>
+                <w:sz w:val="20"/>
+                <w:szCs w:val="20"/>
+              </w:rPr>
+              <w:t xml:space="preserve"> == </w:t>
+            </w:r>
+            <w:proofErr w:type="spellStart"/>
+            <w:r>
+              <w:rPr>
+                <w:rFonts w:ascii="Consolas" w:hAnsi="Consolas" w:cs="Consolas"/>
+                <w:b/>
+                <w:bCs/>
+                <w:color w:val="7F0055"/>
+                <w:sz w:val="20"/>
+                <w:szCs w:val="20"/>
+              </w:rPr>
+              <w:t>null</w:t>
+            </w:r>
+            <w:proofErr w:type="spellEnd"/>
+            <w:r>
+              <w:rPr>
+                <w:rFonts w:ascii="Consolas" w:hAnsi="Consolas" w:cs="Consolas"/>
+                <w:color w:val="000000"/>
+                <w:sz w:val="20"/>
+                <w:szCs w:val="20"/>
+              </w:rPr>
+              <w:t>) {</w:t>
+            </w:r>
+          </w:p>
+          <w:p>
+            <w:pPr>
+              <w:autoSpaceDE w:val="0"/>
+              <w:autoSpaceDN w:val="0"/>
+              <w:adjustRightInd w:val="0"/>
+              <w:rPr>
+                <w:rFonts w:ascii="Consolas" w:hAnsi="Consolas" w:cs="Consolas"/>
+                <w:sz w:val="20"/>
+                <w:szCs w:val="20"/>
+              </w:rPr>
+            </w:pPr>
+            <w:r>
+              <w:rPr>
+                <w:rFonts w:ascii="Consolas" w:hAnsi="Consolas" w:cs="Consolas"/>
+                <w:color w:val="000000"/>
+                <w:sz w:val="20"/>
+                <w:szCs w:val="20"/>
+              </w:rPr>
+              <w:t xml:space="preserve">            </w:t>
+            </w:r>
+            <w:proofErr w:type="spellStart"/>
+            <w:r>
+              <w:rPr>
+                <w:rFonts w:ascii="Consolas" w:hAnsi="Consolas" w:cs="Consolas"/>
+                <w:color w:val="0000C0"/>
+                <w:sz w:val="20"/>
+                <w:szCs w:val="20"/>
+              </w:rPr>
+              <w:t>root</w:t>
+            </w:r>
+            <w:proofErr w:type="spellEnd"/>
+            <w:r>
+              <w:rPr>
+                <w:rFonts w:ascii="Consolas" w:hAnsi="Consolas" w:cs="Consolas"/>
+                <w:color w:val="000000"/>
+                <w:sz w:val="20"/>
+                <w:szCs w:val="20"/>
+              </w:rPr>
+              <w:t xml:space="preserve"> = </w:t>
+            </w:r>
+            <w:r>
+              <w:rPr>
+                <w:rFonts w:ascii="Consolas" w:hAnsi="Consolas" w:cs="Consolas"/>
+                <w:b/>
+                <w:bCs/>
+                <w:color w:val="7F0055"/>
+                <w:sz w:val="20"/>
+                <w:szCs w:val="20"/>
+              </w:rPr>
+              <w:t>new</w:t>
+            </w:r>
+            <w:r>
+              <w:rPr>
+                <w:rFonts w:ascii="Consolas" w:hAnsi="Consolas" w:cs="Consolas"/>
+                <w:color w:val="000000"/>
+                <w:sz w:val="20"/>
+                <w:szCs w:val="20"/>
+              </w:rPr>
+              <w:t xml:space="preserve"> </w:t>
+            </w:r>
+            <w:proofErr w:type="spellStart"/>
+            <w:r>
+              <w:rPr>
+                <w:rFonts w:ascii="Consolas" w:hAnsi="Consolas" w:cs="Consolas"/>
+                <w:color w:val="000000"/>
+                <w:sz w:val="20"/>
+                <w:szCs w:val="20"/>
+              </w:rPr>
+              <w:t>AVLNode</w:t>
+            </w:r>
+            <w:proofErr w:type="spellEnd"/>
+            <w:r>
+              <w:rPr>
+                <w:rFonts w:ascii="Consolas" w:hAnsi="Consolas" w:cs="Consolas"/>
+                <w:color w:val="000000"/>
+                <w:sz w:val="20"/>
+                <w:szCs w:val="20"/>
+              </w:rPr>
+              <w:t>&lt;&gt;(</w:t>
+            </w:r>
+            <w:proofErr w:type="spellStart"/>
+            <w:r>
+              <w:rPr>
+                <w:rFonts w:ascii="Consolas" w:hAnsi="Consolas" w:cs="Consolas"/>
+                <w:color w:val="6A3E3E"/>
+                <w:sz w:val="20"/>
+                <w:szCs w:val="20"/>
+              </w:rPr>
+              <w:t>key</w:t>
+            </w:r>
+            <w:proofErr w:type="spellEnd"/>
+            <w:r>
+              <w:rPr>
+                <w:rFonts w:ascii="Consolas" w:hAnsi="Consolas" w:cs="Consolas"/>
+                <w:color w:val="000000"/>
+                <w:sz w:val="20"/>
+                <w:szCs w:val="20"/>
+              </w:rPr>
+              <w:t xml:space="preserve">, </w:t>
+            </w:r>
+            <w:proofErr w:type="spellStart"/>
+            <w:r>
+              <w:rPr>
+                <w:rFonts w:ascii="Consolas" w:hAnsi="Consolas" w:cs="Consolas"/>
+                <w:color w:val="6A3E3E"/>
+                <w:sz w:val="20"/>
+                <w:szCs w:val="20"/>
+              </w:rPr>
+              <w:t>value</w:t>
+            </w:r>
+            <w:proofErr w:type="spellEnd"/>
+            <w:r>
+              <w:rPr>
+                <w:rFonts w:ascii="Consolas" w:hAnsi="Consolas" w:cs="Consolas"/>
+                <w:color w:val="000000"/>
+                <w:sz w:val="20"/>
+                <w:szCs w:val="20"/>
+              </w:rPr>
+              <w:t xml:space="preserve">, </w:t>
+            </w:r>
+            <w:proofErr w:type="spellStart"/>
+            <w:r>
+              <w:rPr>
+                <w:rFonts w:ascii="Consolas" w:hAnsi="Consolas" w:cs="Consolas"/>
+                <w:b/>
+                <w:bCs/>
+                <w:color w:val="7F0055"/>
+                <w:sz w:val="20"/>
+                <w:szCs w:val="20"/>
+              </w:rPr>
+              <w:t>null</w:t>
+            </w:r>
+            <w:proofErr w:type="spellEnd"/>
+            <w:r>
+              <w:rPr>
+                <w:rFonts w:ascii="Consolas" w:hAnsi="Consolas" w:cs="Consolas"/>
+                <w:color w:val="000000"/>
+                <w:sz w:val="20"/>
+                <w:szCs w:val="20"/>
+              </w:rPr>
+              <w:t>);</w:t>
+            </w:r>
+          </w:p>
+          <w:p>
+            <w:pPr>
+              <w:autoSpaceDE w:val="0"/>
+              <w:autoSpaceDN w:val="0"/>
+              <w:adjustRightInd w:val="0"/>
+              <w:rPr>
+                <w:rFonts w:ascii="Consolas" w:hAnsi="Consolas" w:cs="Consolas"/>
+                <w:sz w:val="20"/>
+                <w:szCs w:val="20"/>
+              </w:rPr>
+            </w:pPr>
+            <w:r>
+              <w:rPr>
+                <w:rFonts w:ascii="Consolas" w:hAnsi="Consolas" w:cs="Consolas"/>
+                <w:color w:val="000000"/>
+                <w:sz w:val="20"/>
+                <w:szCs w:val="20"/>
+              </w:rPr>
+              <w:t xml:space="preserve">            </w:t>
+            </w:r>
+            <w:proofErr w:type="spellStart"/>
+            <w:r>
+              <w:rPr>
+                <w:rFonts w:ascii="Consolas" w:hAnsi="Consolas" w:cs="Consolas"/>
+                <w:b/>
+                <w:bCs/>
+                <w:color w:val="7F0055"/>
+                <w:sz w:val="20"/>
+                <w:szCs w:val="20"/>
+              </w:rPr>
+              <w:t>return</w:t>
+            </w:r>
+            <w:proofErr w:type="spellEnd"/>
+            <w:r>
+              <w:rPr>
+                <w:rFonts w:ascii="Consolas" w:hAnsi="Consolas" w:cs="Consolas"/>
+                <w:color w:val="000000"/>
+                <w:sz w:val="20"/>
+                <w:szCs w:val="20"/>
+              </w:rPr>
+              <w:t xml:space="preserve"> </w:t>
+            </w:r>
+            <w:r>
+              <w:rPr>
+                <w:rFonts w:ascii="Consolas" w:hAnsi="Consolas" w:cs="Consolas"/>
+                <w:b/>
+                <w:bCs/>
+                <w:color w:val="7F0055"/>
+                <w:sz w:val="20"/>
+                <w:szCs w:val="20"/>
+              </w:rPr>
+              <w:t>true</w:t>
+            </w:r>
+            <w:r>
+              <w:rPr>
+                <w:rFonts w:ascii="Consolas" w:hAnsi="Consolas" w:cs="Consolas"/>
+                <w:color w:val="000000"/>
+                <w:sz w:val="20"/>
+                <w:szCs w:val="20"/>
+              </w:rPr>
+              <w:t>;</w:t>
+            </w:r>
+          </w:p>
+          <w:p>
+            <w:pPr>
+              <w:autoSpaceDE w:val="0"/>
+              <w:autoSpaceDN w:val="0"/>
+              <w:adjustRightInd w:val="0"/>
+              <w:rPr>
+                <w:rFonts w:ascii="Consolas" w:hAnsi="Consolas" w:cs="Consolas"/>
+                <w:sz w:val="20"/>
+                <w:szCs w:val="20"/>
+              </w:rPr>
+            </w:pPr>
+            <w:r>
+              <w:rPr>
+                <w:rFonts w:ascii="Consolas" w:hAnsi="Consolas" w:cs="Consolas"/>
+                <w:color w:val="000000"/>
+                <w:sz w:val="20"/>
+                <w:szCs w:val="20"/>
+              </w:rPr>
+              <w:t xml:space="preserve">        }</w:t>
+            </w:r>
+          </w:p>
+          <w:p>
+            <w:pPr>
+              <w:autoSpaceDE w:val="0"/>
+              <w:autoSpaceDN w:val="0"/>
+              <w:adjustRightInd w:val="0"/>
+              <w:rPr>
+                <w:rFonts w:ascii="Consolas" w:hAnsi="Consolas" w:cs="Consolas"/>
+                <w:sz w:val="20"/>
+                <w:szCs w:val="20"/>
+              </w:rPr>
+            </w:pPr>
+            <w:r>
+              <w:rPr>
+                <w:rFonts w:ascii="Consolas" w:hAnsi="Consolas" w:cs="Consolas"/>
+                <w:color w:val="000000"/>
+                <w:sz w:val="20"/>
+                <w:szCs w:val="20"/>
+              </w:rPr>
+              <w:t xml:space="preserve">        </w:t>
+            </w:r>
+            <w:proofErr w:type="spellStart"/>
+            <w:r>
+              <w:rPr>
+                <w:rFonts w:ascii="Consolas" w:hAnsi="Consolas" w:cs="Consolas"/>
+                <w:color w:val="000000"/>
+                <w:sz w:val="20"/>
+                <w:szCs w:val="20"/>
+              </w:rPr>
+              <w:t>AVLNode</w:t>
+            </w:r>
+            <w:proofErr w:type="spellEnd"/>
+            <w:r>
+              <w:rPr>
+                <w:rFonts w:ascii="Consolas" w:hAnsi="Consolas" w:cs="Consolas"/>
+                <w:color w:val="000000"/>
+                <w:sz w:val="20"/>
+                <w:szCs w:val="20"/>
+              </w:rPr>
+              <w:t xml:space="preserve">&lt;K,V&gt; </w:t>
+            </w:r>
+            <w:r>
+              <w:rPr>
+                <w:rFonts w:ascii="Consolas" w:hAnsi="Consolas" w:cs="Consolas"/>
+                <w:color w:val="6A3E3E"/>
+                <w:sz w:val="20"/>
+                <w:szCs w:val="20"/>
+              </w:rPr>
+              <w:t>n</w:t>
+            </w:r>
+            <w:r>
+              <w:rPr>
+                <w:rFonts w:ascii="Consolas" w:hAnsi="Consolas" w:cs="Consolas"/>
+                <w:color w:val="000000"/>
+                <w:sz w:val="20"/>
+                <w:szCs w:val="20"/>
+              </w:rPr>
+              <w:t xml:space="preserve"> = </w:t>
+            </w:r>
+            <w:proofErr w:type="spellStart"/>
+            <w:r>
+              <w:rPr>
+                <w:rFonts w:ascii="Consolas" w:hAnsi="Consolas" w:cs="Consolas"/>
+                <w:color w:val="0000C0"/>
+                <w:sz w:val="20"/>
+                <w:szCs w:val="20"/>
+              </w:rPr>
+              <w:t>root</w:t>
+            </w:r>
+            <w:proofErr w:type="spellEnd"/>
+            <w:r>
+              <w:rPr>
+                <w:rFonts w:ascii="Consolas" w:hAnsi="Consolas" w:cs="Consolas"/>
+                <w:color w:val="000000"/>
+                <w:sz w:val="20"/>
+                <w:szCs w:val="20"/>
+              </w:rPr>
+              <w:t>;</w:t>
+            </w:r>
+          </w:p>
+          <w:p>
+            <w:pPr>
+              <w:autoSpaceDE w:val="0"/>
+              <w:autoSpaceDN w:val="0"/>
+              <w:adjustRightInd w:val="0"/>
+              <w:rPr>
+                <w:rFonts w:ascii="Consolas" w:hAnsi="Consolas" w:cs="Consolas"/>
+                <w:sz w:val="20"/>
+                <w:szCs w:val="20"/>
+              </w:rPr>
+            </w:pPr>
+            <w:r>
+              <w:rPr>
+                <w:rFonts w:ascii="Consolas" w:hAnsi="Consolas" w:cs="Consolas"/>
+                <w:color w:val="000000"/>
+                <w:sz w:val="20"/>
+                <w:szCs w:val="20"/>
+              </w:rPr>
+              <w:t xml:space="preserve">        </w:t>
+            </w:r>
+            <w:proofErr w:type="spellStart"/>
+            <w:r>
+              <w:rPr>
+                <w:rFonts w:ascii="Consolas" w:hAnsi="Consolas" w:cs="Consolas"/>
+                <w:b/>
+                <w:bCs/>
+                <w:color w:val="7F0055"/>
+                <w:sz w:val="20"/>
+                <w:szCs w:val="20"/>
+              </w:rPr>
+              <w:t>while</w:t>
+            </w:r>
+            <w:proofErr w:type="spellEnd"/>
+            <w:r>
+              <w:rPr>
+                <w:rFonts w:ascii="Consolas" w:hAnsi="Consolas" w:cs="Consolas"/>
+                <w:color w:val="000000"/>
+                <w:sz w:val="20"/>
+                <w:szCs w:val="20"/>
+              </w:rPr>
+              <w:t xml:space="preserve"> (</w:t>
+            </w:r>
+            <w:r>
+              <w:rPr>
+                <w:rFonts w:ascii="Consolas" w:hAnsi="Consolas" w:cs="Consolas"/>
+                <w:b/>
+                <w:bCs/>
+                <w:color w:val="7F0055"/>
+                <w:sz w:val="20"/>
+                <w:szCs w:val="20"/>
+              </w:rPr>
+              <w:t>true</w:t>
+            </w:r>
+            <w:r>
+              <w:rPr>
+                <w:rFonts w:ascii="Consolas" w:hAnsi="Consolas" w:cs="Consolas"/>
+                <w:color w:val="000000"/>
+                <w:sz w:val="20"/>
+                <w:szCs w:val="20"/>
+              </w:rPr>
+              <w:t>) {</w:t>
+            </w:r>
+          </w:p>
+          <w:p>
+            <w:pPr>
+              <w:autoSpaceDE w:val="0"/>
+              <w:autoSpaceDN w:val="0"/>
+              <w:adjustRightInd w:val="0"/>
+              <w:rPr>
+                <w:rFonts w:ascii="Consolas" w:hAnsi="Consolas" w:cs="Consolas"/>
+                <w:sz w:val="20"/>
+                <w:szCs w:val="20"/>
+              </w:rPr>
+            </w:pPr>
+            <w:r>
+              <w:rPr>
+                <w:rFonts w:ascii="Consolas" w:hAnsi="Consolas" w:cs="Consolas"/>
+                <w:color w:val="000000"/>
+                <w:sz w:val="20"/>
+                <w:szCs w:val="20"/>
+              </w:rPr>
+              <w:t xml:space="preserve">            </w:t>
+            </w:r>
+            <w:proofErr w:type="spellStart"/>
+            <w:r>
+              <w:rPr>
+                <w:rFonts w:ascii="Consolas" w:hAnsi="Consolas" w:cs="Consolas"/>
+                <w:color w:val="000000"/>
+                <w:sz w:val="20"/>
+                <w:szCs w:val="20"/>
+              </w:rPr>
+              <w:t>AVLNode</w:t>
+            </w:r>
+            <w:proofErr w:type="spellEnd"/>
+            <w:r>
+              <w:rPr>
+                <w:rFonts w:ascii="Consolas" w:hAnsi="Consolas" w:cs="Consolas"/>
+                <w:color w:val="000000"/>
+                <w:sz w:val="20"/>
+                <w:szCs w:val="20"/>
+              </w:rPr>
+              <w:t xml:space="preserve">&lt;K,V&gt; </w:t>
+            </w:r>
+            <w:proofErr w:type="spellStart"/>
+            <w:r>
+              <w:rPr>
+                <w:rFonts w:ascii="Consolas" w:hAnsi="Consolas" w:cs="Consolas"/>
+                <w:color w:val="6A3E3E"/>
+                <w:sz w:val="20"/>
+                <w:szCs w:val="20"/>
+              </w:rPr>
+              <w:t>parent</w:t>
+            </w:r>
+            <w:proofErr w:type="spellEnd"/>
+            <w:r>
+              <w:rPr>
+                <w:rFonts w:ascii="Consolas" w:hAnsi="Consolas" w:cs="Consolas"/>
+                <w:color w:val="000000"/>
+                <w:sz w:val="20"/>
+                <w:szCs w:val="20"/>
+              </w:rPr>
+              <w:t xml:space="preserve"> = </w:t>
+            </w:r>
+            <w:r>
+              <w:rPr>
+                <w:rFonts w:ascii="Consolas" w:hAnsi="Consolas" w:cs="Consolas"/>
+                <w:color w:val="6A3E3E"/>
+                <w:sz w:val="20"/>
+                <w:szCs w:val="20"/>
+              </w:rPr>
+              <w:t>n</w:t>
+            </w:r>
+            <w:r>
+              <w:rPr>
+                <w:rFonts w:ascii="Consolas" w:hAnsi="Consolas" w:cs="Consolas"/>
+                <w:color w:val="000000"/>
+                <w:sz w:val="20"/>
+                <w:szCs w:val="20"/>
+              </w:rPr>
+              <w:t>;</w:t>
+            </w:r>
+          </w:p>
+          <w:p>
+            <w:pPr>
+              <w:autoSpaceDE w:val="0"/>
+              <w:autoSpaceDN w:val="0"/>
+              <w:adjustRightInd w:val="0"/>
+              <w:rPr>
+                <w:rFonts w:ascii="Consolas" w:hAnsi="Consolas" w:cs="Consolas"/>
+                <w:sz w:val="20"/>
+                <w:szCs w:val="20"/>
+              </w:rPr>
+            </w:pPr>
+            <w:r>
+              <w:rPr>
+                <w:rFonts w:ascii="Consolas" w:hAnsi="Consolas" w:cs="Consolas"/>
+                <w:color w:val="000000"/>
+                <w:sz w:val="20"/>
+                <w:szCs w:val="20"/>
+              </w:rPr>
+              <w:t xml:space="preserve">            </w:t>
+            </w:r>
+            <w:proofErr w:type="spellStart"/>
+            <w:r>
+              <w:rPr>
+                <w:rFonts w:ascii="Consolas" w:hAnsi="Consolas" w:cs="Consolas"/>
+                <w:b/>
+                <w:bCs/>
+                <w:color w:val="7F0055"/>
+                <w:sz w:val="20"/>
+                <w:szCs w:val="20"/>
+              </w:rPr>
+              <w:t>boolean</w:t>
+            </w:r>
+            <w:proofErr w:type="spellEnd"/>
+            <w:r>
+              <w:rPr>
+                <w:rFonts w:ascii="Consolas" w:hAnsi="Consolas" w:cs="Consolas"/>
+                <w:color w:val="000000"/>
+                <w:sz w:val="20"/>
+                <w:szCs w:val="20"/>
+              </w:rPr>
+              <w:t xml:space="preserve"> </w:t>
+            </w:r>
+            <w:proofErr w:type="spellStart"/>
+            <w:r>
+              <w:rPr>
+                <w:rFonts w:ascii="Consolas" w:hAnsi="Consolas" w:cs="Consolas"/>
+                <w:color w:val="6A3E3E"/>
+                <w:sz w:val="20"/>
+                <w:szCs w:val="20"/>
+              </w:rPr>
+              <w:t>goLeft</w:t>
+            </w:r>
+            <w:proofErr w:type="spellEnd"/>
+            <w:r>
+              <w:rPr>
+                <w:rFonts w:ascii="Consolas" w:hAnsi="Consolas" w:cs="Consolas"/>
+                <w:color w:val="000000"/>
+                <w:sz w:val="20"/>
+                <w:szCs w:val="20"/>
+              </w:rPr>
+              <w:t xml:space="preserve"> = </w:t>
+            </w:r>
+            <w:proofErr w:type="spellStart"/>
+            <w:r>
+              <w:rPr>
+                <w:rFonts w:ascii="Consolas" w:hAnsi="Consolas" w:cs="Consolas"/>
+                <w:color w:val="6A3E3E"/>
+                <w:sz w:val="20"/>
+                <w:szCs w:val="20"/>
+              </w:rPr>
+              <w:t>n</w:t>
+            </w:r>
+            <w:r>
+              <w:rPr>
+                <w:rFonts w:ascii="Consolas" w:hAnsi="Consolas" w:cs="Consolas"/>
+                <w:color w:val="000000"/>
+                <w:sz w:val="20"/>
+                <w:szCs w:val="20"/>
+              </w:rPr>
+              <w:t>.getKey</w:t>
+            </w:r>
+            <w:proofErr w:type="spellEnd"/>
+            <w:r>
+              <w:rPr>
+                <w:rFonts w:ascii="Consolas" w:hAnsi="Consolas" w:cs="Consolas"/>
+                <w:color w:val="000000"/>
+                <w:sz w:val="20"/>
+                <w:szCs w:val="20"/>
+              </w:rPr>
+              <w:t>().</w:t>
+            </w:r>
+            <w:proofErr w:type="spellStart"/>
+            <w:r>
+              <w:rPr>
+                <w:rFonts w:ascii="Consolas" w:hAnsi="Consolas" w:cs="Consolas"/>
+                <w:color w:val="000000"/>
+                <w:sz w:val="20"/>
+                <w:szCs w:val="20"/>
+              </w:rPr>
+              <w:t>compareTo</w:t>
+            </w:r>
+            <w:proofErr w:type="spellEnd"/>
+            <w:r>
+              <w:rPr>
+                <w:rFonts w:ascii="Consolas" w:hAnsi="Consolas" w:cs="Consolas"/>
+                <w:color w:val="000000"/>
+                <w:sz w:val="20"/>
+                <w:szCs w:val="20"/>
+              </w:rPr>
+              <w:t>(</w:t>
+            </w:r>
+            <w:proofErr w:type="spellStart"/>
+            <w:r>
+              <w:rPr>
+                <w:rFonts w:ascii="Consolas" w:hAnsi="Consolas" w:cs="Consolas"/>
+                <w:color w:val="6A3E3E"/>
+                <w:sz w:val="20"/>
+                <w:szCs w:val="20"/>
+              </w:rPr>
+              <w:t>key</w:t>
+            </w:r>
+            <w:proofErr w:type="spellEnd"/>
+            <w:r>
+              <w:rPr>
+                <w:rFonts w:ascii="Consolas" w:hAnsi="Consolas" w:cs="Consolas"/>
+                <w:color w:val="000000"/>
+                <w:sz w:val="20"/>
+                <w:szCs w:val="20"/>
+              </w:rPr>
+              <w:t>)&gt;0;</w:t>
+            </w:r>
+          </w:p>
+          <w:p>
+            <w:pPr>
+              <w:autoSpaceDE w:val="0"/>
+              <w:autoSpaceDN w:val="0"/>
+              <w:adjustRightInd w:val="0"/>
+              <w:rPr>
+                <w:rFonts w:ascii="Consolas" w:hAnsi="Consolas" w:cs="Consolas"/>
+                <w:sz w:val="20"/>
+                <w:szCs w:val="20"/>
+              </w:rPr>
+            </w:pPr>
+            <w:r>
+              <w:rPr>
+                <w:rFonts w:ascii="Consolas" w:hAnsi="Consolas" w:cs="Consolas"/>
+                <w:color w:val="000000"/>
+                <w:sz w:val="20"/>
+                <w:szCs w:val="20"/>
+              </w:rPr>
+              <w:t xml:space="preserve">            </w:t>
+            </w:r>
+            <w:r>
+              <w:rPr>
+                <w:rFonts w:ascii="Consolas" w:hAnsi="Consolas" w:cs="Consolas"/>
+                <w:color w:val="6A3E3E"/>
+                <w:sz w:val="20"/>
+                <w:szCs w:val="20"/>
+              </w:rPr>
+              <w:t>n</w:t>
+            </w:r>
+            <w:r>
+              <w:rPr>
+                <w:rFonts w:ascii="Consolas" w:hAnsi="Consolas" w:cs="Consolas"/>
+                <w:color w:val="000000"/>
+                <w:sz w:val="20"/>
+                <w:szCs w:val="20"/>
+              </w:rPr>
+              <w:t xml:space="preserve"> = </w:t>
+            </w:r>
+            <w:proofErr w:type="spellStart"/>
+            <w:r>
+              <w:rPr>
+                <w:rFonts w:ascii="Consolas" w:hAnsi="Consolas" w:cs="Consolas"/>
+                <w:color w:val="6A3E3E"/>
+                <w:sz w:val="20"/>
+                <w:szCs w:val="20"/>
+              </w:rPr>
+              <w:t>goLeft</w:t>
+            </w:r>
+            <w:proofErr w:type="spellEnd"/>
+            <w:r>
+              <w:rPr>
+                <w:rFonts w:ascii="Consolas" w:hAnsi="Consolas" w:cs="Consolas"/>
+                <w:color w:val="000000"/>
+                <w:sz w:val="20"/>
+                <w:szCs w:val="20"/>
+              </w:rPr>
+              <w:t xml:space="preserve"> ? </w:t>
+            </w:r>
+            <w:proofErr w:type="spellStart"/>
+            <w:r>
+              <w:rPr>
+                <w:rFonts w:ascii="Consolas" w:hAnsi="Consolas" w:cs="Consolas"/>
+                <w:color w:val="6A3E3E"/>
+                <w:sz w:val="20"/>
+                <w:szCs w:val="20"/>
+              </w:rPr>
+              <w:t>n</w:t>
+            </w:r>
+            <w:r>
+              <w:rPr>
+                <w:rFonts w:ascii="Consolas" w:hAnsi="Consolas" w:cs="Consolas"/>
+                <w:color w:val="000000"/>
+                <w:sz w:val="20"/>
+                <w:szCs w:val="20"/>
+              </w:rPr>
+              <w:t>.getLeft</w:t>
+            </w:r>
+            <w:proofErr w:type="spellEnd"/>
+            <w:r>
+              <w:rPr>
+                <w:rFonts w:ascii="Consolas" w:hAnsi="Consolas" w:cs="Consolas"/>
+                <w:color w:val="000000"/>
+                <w:sz w:val="20"/>
+                <w:szCs w:val="20"/>
+              </w:rPr>
+              <w:t xml:space="preserve">() : </w:t>
+            </w:r>
+            <w:proofErr w:type="spellStart"/>
+            <w:r>
+              <w:rPr>
+                <w:rFonts w:ascii="Consolas" w:hAnsi="Consolas" w:cs="Consolas"/>
+                <w:color w:val="6A3E3E"/>
+                <w:sz w:val="20"/>
+                <w:szCs w:val="20"/>
+              </w:rPr>
+              <w:t>n</w:t>
+            </w:r>
+            <w:r>
+              <w:rPr>
+                <w:rFonts w:ascii="Consolas" w:hAnsi="Consolas" w:cs="Consolas"/>
+                <w:color w:val="000000"/>
+                <w:sz w:val="20"/>
+                <w:szCs w:val="20"/>
+              </w:rPr>
+              <w:t>.getRight</w:t>
+            </w:r>
+            <w:proofErr w:type="spellEnd"/>
+            <w:r>
+              <w:rPr>
+                <w:rFonts w:ascii="Consolas" w:hAnsi="Consolas" w:cs="Consolas"/>
+                <w:color w:val="000000"/>
+                <w:sz w:val="20"/>
+                <w:szCs w:val="20"/>
+              </w:rPr>
+              <w:t>();</w:t>
+            </w:r>
+          </w:p>
+          <w:p>
+            <w:pPr>
+              <w:autoSpaceDE w:val="0"/>
+              <w:autoSpaceDN w:val="0"/>
+              <w:adjustRightInd w:val="0"/>
+              <w:rPr>
+                <w:rFonts w:ascii="Consolas" w:hAnsi="Consolas" w:cs="Consolas"/>
+                <w:sz w:val="20"/>
+                <w:szCs w:val="20"/>
+              </w:rPr>
+            </w:pPr>
+          </w:p>
+          <w:p>
+            <w:pPr>
+              <w:autoSpaceDE w:val="0"/>
+              <w:autoSpaceDN w:val="0"/>
+              <w:adjustRightInd w:val="0"/>
+              <w:rPr>
+                <w:rFonts w:ascii="Consolas" w:hAnsi="Consolas" w:cs="Consolas"/>
+                <w:sz w:val="20"/>
+                <w:szCs w:val="20"/>
+              </w:rPr>
+            </w:pPr>
+            <w:r>
+              <w:rPr>
+                <w:rFonts w:ascii="Consolas" w:hAnsi="Consolas" w:cs="Consolas"/>
+                <w:color w:val="000000"/>
+                <w:sz w:val="20"/>
+                <w:szCs w:val="20"/>
+              </w:rPr>
+              <w:lastRenderedPageBreak/>
+              <w:t xml:space="preserve">            </w:t>
+            </w:r>
+            <w:proofErr w:type="spellStart"/>
+            <w:r>
+              <w:rPr>
+                <w:rFonts w:ascii="Consolas" w:hAnsi="Consolas" w:cs="Consolas"/>
+                <w:b/>
+                <w:bCs/>
+                <w:color w:val="7F0055"/>
+                <w:sz w:val="20"/>
+                <w:szCs w:val="20"/>
+              </w:rPr>
+              <w:t>if</w:t>
+            </w:r>
+            <w:proofErr w:type="spellEnd"/>
+            <w:r>
+              <w:rPr>
+                <w:rFonts w:ascii="Consolas" w:hAnsi="Consolas" w:cs="Consolas"/>
+                <w:color w:val="000000"/>
+                <w:sz w:val="20"/>
+                <w:szCs w:val="20"/>
+              </w:rPr>
+              <w:t xml:space="preserve"> (</w:t>
+            </w:r>
+            <w:r>
+              <w:rPr>
+                <w:rFonts w:ascii="Consolas" w:hAnsi="Consolas" w:cs="Consolas"/>
+                <w:color w:val="6A3E3E"/>
+                <w:sz w:val="20"/>
+                <w:szCs w:val="20"/>
+              </w:rPr>
+              <w:t>n</w:t>
+            </w:r>
+            <w:r>
+              <w:rPr>
+                <w:rFonts w:ascii="Consolas" w:hAnsi="Consolas" w:cs="Consolas"/>
+                <w:color w:val="000000"/>
+                <w:sz w:val="20"/>
+                <w:szCs w:val="20"/>
+              </w:rPr>
+              <w:t xml:space="preserve"> == </w:t>
+            </w:r>
+            <w:proofErr w:type="spellStart"/>
+            <w:r>
+              <w:rPr>
+                <w:rFonts w:ascii="Consolas" w:hAnsi="Consolas" w:cs="Consolas"/>
+                <w:b/>
+                <w:bCs/>
+                <w:color w:val="7F0055"/>
+                <w:sz w:val="20"/>
+                <w:szCs w:val="20"/>
+              </w:rPr>
+              <w:t>null</w:t>
+            </w:r>
+            <w:proofErr w:type="spellEnd"/>
+            <w:r>
+              <w:rPr>
+                <w:rFonts w:ascii="Consolas" w:hAnsi="Consolas" w:cs="Consolas"/>
+                <w:color w:val="000000"/>
+                <w:sz w:val="20"/>
+                <w:szCs w:val="20"/>
+              </w:rPr>
+              <w:t>) {</w:t>
+            </w:r>
+          </w:p>
+          <w:p>
+            <w:pPr>
+              <w:autoSpaceDE w:val="0"/>
+              <w:autoSpaceDN w:val="0"/>
+              <w:adjustRightInd w:val="0"/>
+              <w:rPr>
+                <w:rFonts w:ascii="Consolas" w:hAnsi="Consolas" w:cs="Consolas"/>
+                <w:sz w:val="20"/>
+                <w:szCs w:val="20"/>
+              </w:rPr>
+            </w:pPr>
+            <w:r>
+              <w:rPr>
+                <w:rFonts w:ascii="Consolas" w:hAnsi="Consolas" w:cs="Consolas"/>
+                <w:color w:val="000000"/>
+                <w:sz w:val="20"/>
+                <w:szCs w:val="20"/>
+              </w:rPr>
+              <w:t xml:space="preserve">                </w:t>
+            </w:r>
+            <w:proofErr w:type="spellStart"/>
+            <w:r>
+              <w:rPr>
+                <w:rFonts w:ascii="Consolas" w:hAnsi="Consolas" w:cs="Consolas"/>
+                <w:b/>
+                <w:bCs/>
+                <w:color w:val="7F0055"/>
+                <w:sz w:val="20"/>
+                <w:szCs w:val="20"/>
+              </w:rPr>
+              <w:t>if</w:t>
+            </w:r>
+            <w:proofErr w:type="spellEnd"/>
+            <w:r>
+              <w:rPr>
+                <w:rFonts w:ascii="Consolas" w:hAnsi="Consolas" w:cs="Consolas"/>
+                <w:color w:val="000000"/>
+                <w:sz w:val="20"/>
+                <w:szCs w:val="20"/>
+              </w:rPr>
+              <w:t xml:space="preserve"> (</w:t>
+            </w:r>
+            <w:proofErr w:type="spellStart"/>
+            <w:r>
+              <w:rPr>
+                <w:rFonts w:ascii="Consolas" w:hAnsi="Consolas" w:cs="Consolas"/>
+                <w:color w:val="6A3E3E"/>
+                <w:sz w:val="20"/>
+                <w:szCs w:val="20"/>
+              </w:rPr>
+              <w:t>goLeft</w:t>
+            </w:r>
+            <w:proofErr w:type="spellEnd"/>
+            <w:r>
+              <w:rPr>
+                <w:rFonts w:ascii="Consolas" w:hAnsi="Consolas" w:cs="Consolas"/>
+                <w:color w:val="000000"/>
+                <w:sz w:val="20"/>
+                <w:szCs w:val="20"/>
+              </w:rPr>
+              <w:t>) {</w:t>
+            </w:r>
+          </w:p>
+          <w:p>
+            <w:pPr>
+              <w:autoSpaceDE w:val="0"/>
+              <w:autoSpaceDN w:val="0"/>
+              <w:adjustRightInd w:val="0"/>
+              <w:rPr>
+                <w:rFonts w:ascii="Consolas" w:hAnsi="Consolas" w:cs="Consolas"/>
+                <w:sz w:val="20"/>
+                <w:szCs w:val="20"/>
+              </w:rPr>
+            </w:pPr>
+            <w:r>
+              <w:rPr>
+                <w:rFonts w:ascii="Consolas" w:hAnsi="Consolas" w:cs="Consolas"/>
+                <w:color w:val="000000"/>
+                <w:sz w:val="20"/>
+                <w:szCs w:val="20"/>
+              </w:rPr>
+              <w:t xml:space="preserve">                    </w:t>
+            </w:r>
+            <w:proofErr w:type="spellStart"/>
+            <w:r>
+              <w:rPr>
+                <w:rFonts w:ascii="Consolas" w:hAnsi="Consolas" w:cs="Consolas"/>
+                <w:color w:val="6A3E3E"/>
+                <w:sz w:val="20"/>
+                <w:szCs w:val="20"/>
+              </w:rPr>
+              <w:t>parent</w:t>
+            </w:r>
+            <w:r>
+              <w:rPr>
+                <w:rFonts w:ascii="Consolas" w:hAnsi="Consolas" w:cs="Consolas"/>
+                <w:color w:val="000000"/>
+                <w:sz w:val="20"/>
+                <w:szCs w:val="20"/>
+              </w:rPr>
+              <w:t>.setLeft</w:t>
+            </w:r>
+            <w:proofErr w:type="spellEnd"/>
+            <w:r>
+              <w:rPr>
+                <w:rFonts w:ascii="Consolas" w:hAnsi="Consolas" w:cs="Consolas"/>
+                <w:color w:val="000000"/>
+                <w:sz w:val="20"/>
+                <w:szCs w:val="20"/>
+              </w:rPr>
+              <w:t>(</w:t>
+            </w:r>
+            <w:r>
+              <w:rPr>
+                <w:rFonts w:ascii="Consolas" w:hAnsi="Consolas" w:cs="Consolas"/>
+                <w:b/>
+                <w:bCs/>
+                <w:color w:val="7F0055"/>
+                <w:sz w:val="20"/>
+                <w:szCs w:val="20"/>
+              </w:rPr>
+              <w:t>new</w:t>
+            </w:r>
+            <w:r>
+              <w:rPr>
+                <w:rFonts w:ascii="Consolas" w:hAnsi="Consolas" w:cs="Consolas"/>
+                <w:color w:val="000000"/>
+                <w:sz w:val="20"/>
+                <w:szCs w:val="20"/>
+              </w:rPr>
+              <w:t xml:space="preserve"> </w:t>
+            </w:r>
+            <w:proofErr w:type="spellStart"/>
+            <w:r>
+              <w:rPr>
+                <w:rFonts w:ascii="Consolas" w:hAnsi="Consolas" w:cs="Consolas"/>
+                <w:color w:val="000000"/>
+                <w:sz w:val="20"/>
+                <w:szCs w:val="20"/>
+              </w:rPr>
+              <w:t>AVLNode</w:t>
+            </w:r>
+            <w:proofErr w:type="spellEnd"/>
+            <w:r>
+              <w:rPr>
+                <w:rFonts w:ascii="Consolas" w:hAnsi="Consolas" w:cs="Consolas"/>
+                <w:color w:val="000000"/>
+                <w:sz w:val="20"/>
+                <w:szCs w:val="20"/>
+              </w:rPr>
+              <w:t>&lt;&gt;(</w:t>
+            </w:r>
+            <w:proofErr w:type="spellStart"/>
+            <w:r>
+              <w:rPr>
+                <w:rFonts w:ascii="Consolas" w:hAnsi="Consolas" w:cs="Consolas"/>
+                <w:color w:val="6A3E3E"/>
+                <w:sz w:val="20"/>
+                <w:szCs w:val="20"/>
+              </w:rPr>
+              <w:t>key</w:t>
+            </w:r>
+            <w:proofErr w:type="spellEnd"/>
+            <w:r>
+              <w:rPr>
+                <w:rFonts w:ascii="Consolas" w:hAnsi="Consolas" w:cs="Consolas"/>
+                <w:color w:val="000000"/>
+                <w:sz w:val="20"/>
+                <w:szCs w:val="20"/>
+              </w:rPr>
+              <w:t xml:space="preserve">, </w:t>
+            </w:r>
+            <w:proofErr w:type="spellStart"/>
+            <w:r>
+              <w:rPr>
+                <w:rFonts w:ascii="Consolas" w:hAnsi="Consolas" w:cs="Consolas"/>
+                <w:color w:val="6A3E3E"/>
+                <w:sz w:val="20"/>
+                <w:szCs w:val="20"/>
+              </w:rPr>
+              <w:t>value</w:t>
+            </w:r>
+            <w:proofErr w:type="spellEnd"/>
+            <w:r>
+              <w:rPr>
+                <w:rFonts w:ascii="Consolas" w:hAnsi="Consolas" w:cs="Consolas"/>
+                <w:color w:val="000000"/>
+                <w:sz w:val="20"/>
+                <w:szCs w:val="20"/>
+              </w:rPr>
+              <w:t xml:space="preserve">, </w:t>
+            </w:r>
+            <w:proofErr w:type="spellStart"/>
+            <w:r>
+              <w:rPr>
+                <w:rFonts w:ascii="Consolas" w:hAnsi="Consolas" w:cs="Consolas"/>
+                <w:color w:val="6A3E3E"/>
+                <w:sz w:val="20"/>
+                <w:szCs w:val="20"/>
+              </w:rPr>
+              <w:t>parent</w:t>
+            </w:r>
+            <w:proofErr w:type="spellEnd"/>
+            <w:r>
+              <w:rPr>
+                <w:rFonts w:ascii="Consolas" w:hAnsi="Consolas" w:cs="Consolas"/>
+                <w:color w:val="000000"/>
+                <w:sz w:val="20"/>
+                <w:szCs w:val="20"/>
+              </w:rPr>
+              <w:t>));</w:t>
+            </w:r>
+          </w:p>
+          <w:p>
+            <w:pPr>
+              <w:autoSpaceDE w:val="0"/>
+              <w:autoSpaceDN w:val="0"/>
+              <w:adjustRightInd w:val="0"/>
+              <w:rPr>
+                <w:rFonts w:ascii="Consolas" w:hAnsi="Consolas" w:cs="Consolas"/>
+                <w:sz w:val="20"/>
+                <w:szCs w:val="20"/>
+              </w:rPr>
+            </w:pPr>
+            <w:r>
+              <w:rPr>
+                <w:rFonts w:ascii="Consolas" w:hAnsi="Consolas" w:cs="Consolas"/>
+                <w:color w:val="000000"/>
+                <w:sz w:val="20"/>
+                <w:szCs w:val="20"/>
+              </w:rPr>
+              <w:t xml:space="preserve">                } </w:t>
+            </w:r>
+            <w:proofErr w:type="spellStart"/>
+            <w:r>
+              <w:rPr>
+                <w:rFonts w:ascii="Consolas" w:hAnsi="Consolas" w:cs="Consolas"/>
+                <w:b/>
+                <w:bCs/>
+                <w:color w:val="7F0055"/>
+                <w:sz w:val="20"/>
+                <w:szCs w:val="20"/>
+              </w:rPr>
+              <w:t>else</w:t>
+            </w:r>
+            <w:proofErr w:type="spellEnd"/>
+            <w:r>
+              <w:rPr>
+                <w:rFonts w:ascii="Consolas" w:hAnsi="Consolas" w:cs="Consolas"/>
+                <w:color w:val="000000"/>
+                <w:sz w:val="20"/>
+                <w:szCs w:val="20"/>
+              </w:rPr>
+              <w:t xml:space="preserve"> {</w:t>
+            </w:r>
+          </w:p>
+          <w:p>
+            <w:pPr>
+              <w:autoSpaceDE w:val="0"/>
+              <w:autoSpaceDN w:val="0"/>
+              <w:adjustRightInd w:val="0"/>
+              <w:rPr>
+                <w:rFonts w:ascii="Consolas" w:hAnsi="Consolas" w:cs="Consolas"/>
+                <w:sz w:val="20"/>
+                <w:szCs w:val="20"/>
+              </w:rPr>
+            </w:pPr>
+            <w:r>
+              <w:rPr>
+                <w:rFonts w:ascii="Consolas" w:hAnsi="Consolas" w:cs="Consolas"/>
+                <w:color w:val="000000"/>
+                <w:sz w:val="20"/>
+                <w:szCs w:val="20"/>
+              </w:rPr>
+              <w:t xml:space="preserve">       </w:t>
+            </w:r>
+            <w:r>
+              <w:rPr>
+                <w:rFonts w:ascii="Consolas" w:hAnsi="Consolas" w:cs="Consolas"/>
+                <w:color w:val="000000"/>
+                <w:sz w:val="20"/>
+                <w:szCs w:val="20"/>
+              </w:rPr>
+              <w:t xml:space="preserve">        </w:t>
+            </w:r>
+            <w:proofErr w:type="spellStart"/>
+            <w:r>
+              <w:rPr>
+                <w:rFonts w:ascii="Consolas" w:hAnsi="Consolas" w:cs="Consolas"/>
+                <w:color w:val="6A3E3E"/>
+                <w:sz w:val="20"/>
+                <w:szCs w:val="20"/>
+              </w:rPr>
+              <w:t>parent</w:t>
+            </w:r>
+            <w:r>
+              <w:rPr>
+                <w:rFonts w:ascii="Consolas" w:hAnsi="Consolas" w:cs="Consolas"/>
+                <w:color w:val="000000"/>
+                <w:sz w:val="20"/>
+                <w:szCs w:val="20"/>
+              </w:rPr>
+              <w:t>.setRight</w:t>
+            </w:r>
+            <w:proofErr w:type="spellEnd"/>
+            <w:r>
+              <w:rPr>
+                <w:rFonts w:ascii="Consolas" w:hAnsi="Consolas" w:cs="Consolas"/>
+                <w:color w:val="000000"/>
+                <w:sz w:val="20"/>
+                <w:szCs w:val="20"/>
+              </w:rPr>
+              <w:t>(</w:t>
+            </w:r>
+            <w:r>
+              <w:rPr>
+                <w:rFonts w:ascii="Consolas" w:hAnsi="Consolas" w:cs="Consolas"/>
+                <w:b/>
+                <w:bCs/>
+                <w:color w:val="7F0055"/>
+                <w:sz w:val="20"/>
+                <w:szCs w:val="20"/>
+              </w:rPr>
+              <w:t>new</w:t>
+            </w:r>
+            <w:r>
+              <w:rPr>
+                <w:rFonts w:ascii="Consolas" w:hAnsi="Consolas" w:cs="Consolas"/>
+                <w:color w:val="000000"/>
+                <w:sz w:val="20"/>
+                <w:szCs w:val="20"/>
+              </w:rPr>
+              <w:t xml:space="preserve"> </w:t>
+            </w:r>
+            <w:proofErr w:type="spellStart"/>
+            <w:r>
+              <w:rPr>
+                <w:rFonts w:ascii="Consolas" w:hAnsi="Consolas" w:cs="Consolas"/>
+                <w:color w:val="000000"/>
+                <w:sz w:val="20"/>
+                <w:szCs w:val="20"/>
+              </w:rPr>
+              <w:t>AVLNode</w:t>
+            </w:r>
+            <w:proofErr w:type="spellEnd"/>
+            <w:r>
+              <w:rPr>
+                <w:rFonts w:ascii="Consolas" w:hAnsi="Consolas" w:cs="Consolas"/>
+                <w:color w:val="000000"/>
+                <w:sz w:val="20"/>
+                <w:szCs w:val="20"/>
+              </w:rPr>
+              <w:t>&lt;&gt;(</w:t>
+            </w:r>
+            <w:proofErr w:type="spellStart"/>
+            <w:r>
+              <w:rPr>
+                <w:rFonts w:ascii="Consolas" w:hAnsi="Consolas" w:cs="Consolas"/>
+                <w:color w:val="6A3E3E"/>
+                <w:sz w:val="20"/>
+                <w:szCs w:val="20"/>
+              </w:rPr>
+              <w:t>key</w:t>
+            </w:r>
+            <w:proofErr w:type="spellEnd"/>
+            <w:r>
+              <w:rPr>
+                <w:rFonts w:ascii="Consolas" w:hAnsi="Consolas" w:cs="Consolas"/>
+                <w:color w:val="000000"/>
+                <w:sz w:val="20"/>
+                <w:szCs w:val="20"/>
+              </w:rPr>
+              <w:t xml:space="preserve">, </w:t>
+            </w:r>
+            <w:proofErr w:type="spellStart"/>
+            <w:r>
+              <w:rPr>
+                <w:rFonts w:ascii="Consolas" w:hAnsi="Consolas" w:cs="Consolas"/>
+                <w:color w:val="6A3E3E"/>
+                <w:sz w:val="20"/>
+                <w:szCs w:val="20"/>
+              </w:rPr>
+              <w:t>value</w:t>
+            </w:r>
+            <w:proofErr w:type="spellEnd"/>
+            <w:r>
+              <w:rPr>
+                <w:rFonts w:ascii="Consolas" w:hAnsi="Consolas" w:cs="Consolas"/>
+                <w:color w:val="000000"/>
+                <w:sz w:val="20"/>
+                <w:szCs w:val="20"/>
+              </w:rPr>
+              <w:t xml:space="preserve">, </w:t>
+            </w:r>
+            <w:proofErr w:type="spellStart"/>
+            <w:r>
+              <w:rPr>
+                <w:rFonts w:ascii="Consolas" w:hAnsi="Consolas" w:cs="Consolas"/>
+                <w:color w:val="6A3E3E"/>
+                <w:sz w:val="20"/>
+                <w:szCs w:val="20"/>
+              </w:rPr>
+              <w:t>parent</w:t>
+            </w:r>
+            <w:proofErr w:type="spellEnd"/>
+            <w:r>
+              <w:rPr>
+                <w:rFonts w:ascii="Consolas" w:hAnsi="Consolas" w:cs="Consolas"/>
+                <w:color w:val="000000"/>
+                <w:sz w:val="20"/>
+                <w:szCs w:val="20"/>
+              </w:rPr>
+              <w:t>));</w:t>
+            </w:r>
+          </w:p>
+          <w:p>
+            <w:pPr>
+              <w:autoSpaceDE w:val="0"/>
+              <w:autoSpaceDN w:val="0"/>
+              <w:adjustRightInd w:val="0"/>
+              <w:rPr>
+                <w:rFonts w:ascii="Consolas" w:hAnsi="Consolas" w:cs="Consolas"/>
+                <w:sz w:val="20"/>
+                <w:szCs w:val="20"/>
+              </w:rPr>
+            </w:pPr>
+            <w:r>
+              <w:rPr>
+                <w:rFonts w:ascii="Consolas" w:hAnsi="Consolas" w:cs="Consolas"/>
+                <w:color w:val="000000"/>
+                <w:sz w:val="20"/>
+                <w:szCs w:val="20"/>
+              </w:rPr>
+              <w:t xml:space="preserve">                }</w:t>
+            </w:r>
+          </w:p>
+          <w:p>
+            <w:pPr>
+              <w:autoSpaceDE w:val="0"/>
+              <w:autoSpaceDN w:val="0"/>
+              <w:adjustRightInd w:val="0"/>
+              <w:rPr>
+                <w:rFonts w:ascii="Consolas" w:hAnsi="Consolas" w:cs="Consolas"/>
+                <w:sz w:val="20"/>
+                <w:szCs w:val="20"/>
+              </w:rPr>
+            </w:pPr>
+            <w:r>
+              <w:rPr>
+                <w:rFonts w:ascii="Consolas" w:hAnsi="Consolas" w:cs="Consolas"/>
+                <w:color w:val="000000"/>
+                <w:sz w:val="20"/>
+                <w:szCs w:val="20"/>
+              </w:rPr>
+              <w:t xml:space="preserve">                </w:t>
+            </w:r>
+            <w:proofErr w:type="spellStart"/>
+            <w:r>
+              <w:rPr>
+                <w:rFonts w:ascii="Consolas" w:hAnsi="Consolas" w:cs="Consolas"/>
+                <w:color w:val="000000"/>
+                <w:sz w:val="20"/>
+                <w:szCs w:val="20"/>
+              </w:rPr>
+              <w:t>rebalance</w:t>
+            </w:r>
+            <w:proofErr w:type="spellEnd"/>
+            <w:r>
+              <w:rPr>
+                <w:rFonts w:ascii="Consolas" w:hAnsi="Consolas" w:cs="Consolas"/>
+                <w:color w:val="000000"/>
+                <w:sz w:val="20"/>
+                <w:szCs w:val="20"/>
+              </w:rPr>
+              <w:t>(</w:t>
+            </w:r>
+            <w:proofErr w:type="spellStart"/>
+            <w:r>
+              <w:rPr>
+                <w:rFonts w:ascii="Consolas" w:hAnsi="Consolas" w:cs="Consolas"/>
+                <w:color w:val="6A3E3E"/>
+                <w:sz w:val="20"/>
+                <w:szCs w:val="20"/>
+              </w:rPr>
+              <w:t>parent</w:t>
+            </w:r>
+            <w:proofErr w:type="spellEnd"/>
+            <w:r>
+              <w:rPr>
+                <w:rFonts w:ascii="Consolas" w:hAnsi="Consolas" w:cs="Consolas"/>
+                <w:color w:val="000000"/>
+                <w:sz w:val="20"/>
+                <w:szCs w:val="20"/>
+              </w:rPr>
+              <w:t>);</w:t>
+            </w:r>
+          </w:p>
+          <w:p>
+            <w:pPr>
+              <w:autoSpaceDE w:val="0"/>
+              <w:autoSpaceDN w:val="0"/>
+              <w:adjustRightInd w:val="0"/>
+              <w:rPr>
+                <w:rFonts w:ascii="Consolas" w:hAnsi="Consolas" w:cs="Consolas"/>
+                <w:sz w:val="20"/>
+                <w:szCs w:val="20"/>
+              </w:rPr>
+            </w:pPr>
+            <w:r>
+              <w:rPr>
+                <w:rFonts w:ascii="Consolas" w:hAnsi="Consolas" w:cs="Consolas"/>
+                <w:color w:val="000000"/>
+                <w:sz w:val="20"/>
+                <w:szCs w:val="20"/>
+              </w:rPr>
+              <w:t xml:space="preserve">                </w:t>
+            </w:r>
+            <w:r>
+              <w:rPr>
+                <w:rFonts w:ascii="Consolas" w:hAnsi="Consolas" w:cs="Consolas"/>
+                <w:b/>
+                <w:bCs/>
+                <w:color w:val="7F0055"/>
+                <w:sz w:val="20"/>
+                <w:szCs w:val="20"/>
+              </w:rPr>
+              <w:t>break</w:t>
+            </w:r>
+            <w:r>
+              <w:rPr>
+                <w:rFonts w:ascii="Consolas" w:hAnsi="Consolas" w:cs="Consolas"/>
+                <w:color w:val="000000"/>
+                <w:sz w:val="20"/>
+                <w:szCs w:val="20"/>
+              </w:rPr>
+              <w:t>;</w:t>
+            </w:r>
+          </w:p>
+          <w:p>
+            <w:pPr>
+              <w:autoSpaceDE w:val="0"/>
+              <w:autoSpaceDN w:val="0"/>
+              <w:adjustRightInd w:val="0"/>
+              <w:rPr>
+                <w:rFonts w:ascii="Consolas" w:hAnsi="Consolas" w:cs="Consolas"/>
+                <w:sz w:val="20"/>
+                <w:szCs w:val="20"/>
+              </w:rPr>
+            </w:pPr>
+            <w:r>
+              <w:rPr>
+                <w:rFonts w:ascii="Consolas" w:hAnsi="Consolas" w:cs="Consolas"/>
+                <w:color w:val="000000"/>
+                <w:sz w:val="20"/>
+                <w:szCs w:val="20"/>
+              </w:rPr>
+              <w:t xml:space="preserve">            }</w:t>
+            </w:r>
+          </w:p>
+          <w:p>
+            <w:pPr>
+              <w:autoSpaceDE w:val="0"/>
+              <w:autoSpaceDN w:val="0"/>
+              <w:adjustRightInd w:val="0"/>
+              <w:rPr>
+                <w:rFonts w:ascii="Consolas" w:hAnsi="Consolas" w:cs="Consolas"/>
+                <w:sz w:val="20"/>
+                <w:szCs w:val="20"/>
+              </w:rPr>
+            </w:pPr>
+            <w:r>
+              <w:rPr>
+                <w:rFonts w:ascii="Consolas" w:hAnsi="Consolas" w:cs="Consolas"/>
+                <w:color w:val="000000"/>
+                <w:sz w:val="20"/>
+                <w:szCs w:val="20"/>
+              </w:rPr>
+              <w:t xml:space="preserve">        }</w:t>
+            </w:r>
+          </w:p>
+          <w:p>
+            <w:pPr>
+              <w:autoSpaceDE w:val="0"/>
+              <w:autoSpaceDN w:val="0"/>
+              <w:adjustRightInd w:val="0"/>
+              <w:rPr>
+                <w:rFonts w:ascii="Consolas" w:hAnsi="Consolas" w:cs="Consolas"/>
+                <w:sz w:val="20"/>
+                <w:szCs w:val="20"/>
+              </w:rPr>
+            </w:pPr>
+            <w:r>
+              <w:rPr>
+                <w:rFonts w:ascii="Consolas" w:hAnsi="Consolas" w:cs="Consolas"/>
+                <w:color w:val="000000"/>
+                <w:sz w:val="20"/>
+                <w:szCs w:val="20"/>
+              </w:rPr>
+              <w:t xml:space="preserve">        </w:t>
+            </w:r>
+            <w:proofErr w:type="spellStart"/>
+            <w:r>
+              <w:rPr>
+                <w:rFonts w:ascii="Consolas" w:hAnsi="Consolas" w:cs="Consolas"/>
+                <w:b/>
+                <w:bCs/>
+                <w:color w:val="7F0055"/>
+                <w:sz w:val="20"/>
+                <w:szCs w:val="20"/>
+              </w:rPr>
+              <w:t>return</w:t>
+            </w:r>
+            <w:proofErr w:type="spellEnd"/>
+            <w:r>
+              <w:rPr>
+                <w:rFonts w:ascii="Consolas" w:hAnsi="Consolas" w:cs="Consolas"/>
+                <w:color w:val="000000"/>
+                <w:sz w:val="20"/>
+                <w:szCs w:val="20"/>
+              </w:rPr>
+              <w:t xml:space="preserve"> </w:t>
+            </w:r>
+            <w:r>
+              <w:rPr>
+                <w:rFonts w:ascii="Consolas" w:hAnsi="Consolas" w:cs="Consolas"/>
+                <w:b/>
+                <w:bCs/>
+                <w:color w:val="7F0055"/>
+                <w:sz w:val="20"/>
+                <w:szCs w:val="20"/>
+              </w:rPr>
+              <w:t>true</w:t>
+            </w:r>
+            <w:r>
+              <w:rPr>
+                <w:rFonts w:ascii="Consolas" w:hAnsi="Consolas" w:cs="Consolas"/>
+                <w:color w:val="000000"/>
+                <w:sz w:val="20"/>
+                <w:szCs w:val="20"/>
+              </w:rPr>
+              <w:t>;</w:t>
+            </w:r>
+          </w:p>
+          <w:p>
+            <w:r>
+              <w:rPr>
+                <w:rFonts w:ascii="Consolas" w:hAnsi="Consolas" w:cs="Consolas"/>
+                <w:color w:val="000000"/>
+                <w:sz w:val="20"/>
+                <w:szCs w:val="20"/>
+              </w:rPr>
+              <w:t xml:space="preserve">    }</w:t>
+            </w:r>
+          </w:p>
+        </w:tc>
+      </w:tr>
+      <w:tr>
+        <w:tc>
+          <w:tcPr>
+            <w:tcW w:w="4414" w:type="dxa"/>
+          </w:tcPr>
+          <w:p/>
+        </w:tc>
+        <w:tc>
+          <w:tcPr>
+            <w:tcW w:w="4414" w:type="dxa"/>
+          </w:tcPr>
+          <w:p>
+            <w:pPr>
+              <w:autoSpaceDE w:val="0"/>
+              <w:autoSpaceDN w:val="0"/>
+              <w:adjustRightInd w:val="0"/>
+              <w:rPr>
+                <w:rFonts w:ascii="Consolas" w:hAnsi="Consolas" w:cs="Consolas"/>
+                <w:sz w:val="20"/>
+                <w:szCs w:val="20"/>
+              </w:rPr>
+            </w:pPr>
+            <w:r>
+              <w:rPr>
+                <w:rFonts w:ascii="Consolas" w:hAnsi="Consolas" w:cs="Consolas"/>
+                <w:color w:val="646464"/>
+                <w:sz w:val="20"/>
+                <w:szCs w:val="20"/>
+              </w:rPr>
+              <w:t>@</w:t>
+            </w:r>
+            <w:proofErr w:type="spellStart"/>
+            <w:r>
+              <w:rPr>
+                <w:rFonts w:ascii="Consolas" w:hAnsi="Consolas" w:cs="Consolas"/>
+                <w:color w:val="646464"/>
+                <w:sz w:val="20"/>
+                <w:szCs w:val="20"/>
+              </w:rPr>
+              <w:t>Override</w:t>
+            </w:r>
+            <w:proofErr w:type="spellEnd"/>
+          </w:p>
+          <w:p>
+            <w:pPr>
+              <w:autoSpaceDE w:val="0"/>
+              <w:autoSpaceDN w:val="0"/>
+              <w:adjustRightInd w:val="0"/>
+              <w:rPr>
+                <w:rFonts w:ascii="Consolas" w:hAnsi="Consolas" w:cs="Consolas"/>
+                <w:sz w:val="20"/>
+                <w:szCs w:val="20"/>
+              </w:rPr>
+            </w:pPr>
+            <w:r>
+              <w:rPr>
+                <w:rFonts w:ascii="Consolas" w:hAnsi="Consolas" w:cs="Consolas"/>
+                <w:color w:val="000000"/>
+                <w:sz w:val="20"/>
+                <w:szCs w:val="20"/>
+              </w:rPr>
+              <w:t xml:space="preserve">    </w:t>
+            </w:r>
+            <w:proofErr w:type="spellStart"/>
+            <w:r>
+              <w:rPr>
+                <w:rFonts w:ascii="Consolas" w:hAnsi="Consolas" w:cs="Consolas"/>
+                <w:b/>
+                <w:bCs/>
+                <w:color w:val="7F0055"/>
+                <w:sz w:val="20"/>
+                <w:szCs w:val="20"/>
+              </w:rPr>
+              <w:t>public</w:t>
+            </w:r>
+            <w:proofErr w:type="spellEnd"/>
+            <w:r>
+              <w:rPr>
+                <w:rFonts w:ascii="Consolas" w:hAnsi="Consolas" w:cs="Consolas"/>
+                <w:color w:val="000000"/>
+                <w:sz w:val="20"/>
+                <w:szCs w:val="20"/>
+              </w:rPr>
+              <w:t xml:space="preserve"> </w:t>
+            </w:r>
+            <w:proofErr w:type="spellStart"/>
+            <w:r>
+              <w:rPr>
+                <w:rFonts w:ascii="Consolas" w:hAnsi="Consolas" w:cs="Consolas"/>
+                <w:b/>
+                <w:bCs/>
+                <w:color w:val="7F0055"/>
+                <w:sz w:val="20"/>
+                <w:szCs w:val="20"/>
+              </w:rPr>
+              <w:t>void</w:t>
+            </w:r>
+            <w:proofErr w:type="spellEnd"/>
+            <w:r>
+              <w:rPr>
+                <w:rFonts w:ascii="Consolas" w:hAnsi="Consolas" w:cs="Consolas"/>
+                <w:color w:val="000000"/>
+                <w:sz w:val="20"/>
+                <w:szCs w:val="20"/>
+              </w:rPr>
+              <w:t xml:space="preserve"> </w:t>
+            </w:r>
+            <w:proofErr w:type="spellStart"/>
+            <w:r>
+              <w:rPr>
+                <w:rFonts w:ascii="Consolas" w:hAnsi="Consolas" w:cs="Consolas"/>
+                <w:color w:val="000000"/>
+                <w:sz w:val="20"/>
+                <w:szCs w:val="20"/>
+              </w:rPr>
+              <w:t>delete</w:t>
+            </w:r>
+            <w:proofErr w:type="spellEnd"/>
+            <w:r>
+              <w:rPr>
+                <w:rFonts w:ascii="Consolas" w:hAnsi="Consolas" w:cs="Consolas"/>
+                <w:color w:val="000000"/>
+                <w:sz w:val="20"/>
+                <w:szCs w:val="20"/>
+              </w:rPr>
+              <w:t xml:space="preserve">(K </w:t>
+            </w:r>
+            <w:proofErr w:type="spellStart"/>
+            <w:r>
+              <w:rPr>
+                <w:rFonts w:ascii="Consolas" w:hAnsi="Consolas" w:cs="Consolas"/>
+                <w:color w:val="6A3E3E"/>
+                <w:sz w:val="20"/>
+                <w:szCs w:val="20"/>
+              </w:rPr>
+              <w:t>delKey</w:t>
+            </w:r>
+            <w:proofErr w:type="spellEnd"/>
+            <w:r>
+              <w:rPr>
+                <w:rFonts w:ascii="Consolas" w:hAnsi="Consolas" w:cs="Consolas"/>
+                <w:color w:val="000000"/>
+                <w:sz w:val="20"/>
+                <w:szCs w:val="20"/>
+              </w:rPr>
+              <w:t>) {</w:t>
+            </w:r>
+          </w:p>
+          <w:p>
+            <w:pPr>
+              <w:autoSpaceDE w:val="0"/>
+              <w:autoSpaceDN w:val="0"/>
+              <w:adjustRightInd w:val="0"/>
+              <w:rPr>
+                <w:rFonts w:ascii="Consolas" w:hAnsi="Consolas" w:cs="Consolas"/>
+                <w:sz w:val="20"/>
+                <w:szCs w:val="20"/>
+              </w:rPr>
+            </w:pPr>
+            <w:r>
+              <w:rPr>
+                <w:rFonts w:ascii="Consolas" w:hAnsi="Consolas" w:cs="Consolas"/>
+                <w:color w:val="000000"/>
+                <w:sz w:val="20"/>
+                <w:szCs w:val="20"/>
+              </w:rPr>
+              <w:t xml:space="preserve">        </w:t>
+            </w:r>
+            <w:proofErr w:type="spellStart"/>
+            <w:r>
+              <w:rPr>
+                <w:rFonts w:ascii="Consolas" w:hAnsi="Consolas" w:cs="Consolas"/>
+                <w:b/>
+                <w:bCs/>
+                <w:color w:val="7F0055"/>
+                <w:sz w:val="20"/>
+                <w:szCs w:val="20"/>
+              </w:rPr>
+              <w:t>if</w:t>
+            </w:r>
+            <w:proofErr w:type="spellEnd"/>
+            <w:r>
+              <w:rPr>
+                <w:rFonts w:ascii="Consolas" w:hAnsi="Consolas" w:cs="Consolas"/>
+                <w:color w:val="000000"/>
+                <w:sz w:val="20"/>
+                <w:szCs w:val="20"/>
+              </w:rPr>
+              <w:t xml:space="preserve"> (</w:t>
+            </w:r>
+            <w:proofErr w:type="spellStart"/>
+            <w:r>
+              <w:rPr>
+                <w:rFonts w:ascii="Consolas" w:hAnsi="Consolas" w:cs="Consolas"/>
+                <w:color w:val="0000C0"/>
+                <w:sz w:val="20"/>
+                <w:szCs w:val="20"/>
+              </w:rPr>
+              <w:t>root</w:t>
+            </w:r>
+            <w:proofErr w:type="spellEnd"/>
+            <w:r>
+              <w:rPr>
+                <w:rFonts w:ascii="Consolas" w:hAnsi="Consolas" w:cs="Consolas"/>
+                <w:color w:val="000000"/>
+                <w:sz w:val="20"/>
+                <w:szCs w:val="20"/>
+              </w:rPr>
+              <w:t xml:space="preserve"> == </w:t>
+            </w:r>
+            <w:proofErr w:type="spellStart"/>
+            <w:r>
+              <w:rPr>
+                <w:rFonts w:ascii="Consolas" w:hAnsi="Consolas" w:cs="Consolas"/>
+                <w:b/>
+                <w:bCs/>
+                <w:color w:val="7F0055"/>
+                <w:sz w:val="20"/>
+                <w:szCs w:val="20"/>
+              </w:rPr>
+              <w:t>null</w:t>
+            </w:r>
+            <w:proofErr w:type="spellEnd"/>
+            <w:r>
+              <w:rPr>
+                <w:rFonts w:ascii="Consolas" w:hAnsi="Consolas" w:cs="Consolas"/>
+                <w:color w:val="000000"/>
+                <w:sz w:val="20"/>
+                <w:szCs w:val="20"/>
+              </w:rPr>
+              <w:t>)</w:t>
+            </w:r>
+          </w:p>
+          <w:p>
+            <w:pPr>
+              <w:autoSpaceDE w:val="0"/>
+              <w:autoSpaceDN w:val="0"/>
+              <w:adjustRightInd w:val="0"/>
+              <w:rPr>
+                <w:rFonts w:ascii="Consolas" w:hAnsi="Consolas" w:cs="Consolas"/>
+                <w:sz w:val="20"/>
+                <w:szCs w:val="20"/>
+              </w:rPr>
+            </w:pPr>
+            <w:r>
+              <w:rPr>
+                <w:rFonts w:ascii="Consolas" w:hAnsi="Consolas" w:cs="Consolas"/>
+                <w:color w:val="000000"/>
+                <w:sz w:val="20"/>
+                <w:szCs w:val="20"/>
+              </w:rPr>
+              <w:t xml:space="preserve">            </w:t>
+            </w:r>
+            <w:proofErr w:type="spellStart"/>
+            <w:r>
+              <w:rPr>
+                <w:rFonts w:ascii="Consolas" w:hAnsi="Consolas" w:cs="Consolas"/>
+                <w:b/>
+                <w:bCs/>
+                <w:color w:val="7F0055"/>
+                <w:sz w:val="20"/>
+                <w:szCs w:val="20"/>
+              </w:rPr>
+              <w:t>return</w:t>
+            </w:r>
+            <w:proofErr w:type="spellEnd"/>
+            <w:r>
+              <w:rPr>
+                <w:rFonts w:ascii="Consolas" w:hAnsi="Consolas" w:cs="Consolas"/>
+                <w:color w:val="000000"/>
+                <w:sz w:val="20"/>
+                <w:szCs w:val="20"/>
+              </w:rPr>
+              <w:t>;</w:t>
+            </w:r>
+          </w:p>
+          <w:p>
+            <w:pPr>
+              <w:autoSpaceDE w:val="0"/>
+              <w:autoSpaceDN w:val="0"/>
+              <w:adjustRightInd w:val="0"/>
+              <w:rPr>
+                <w:rFonts w:ascii="Consolas" w:hAnsi="Consolas" w:cs="Consolas"/>
+                <w:sz w:val="20"/>
+                <w:szCs w:val="20"/>
+              </w:rPr>
+            </w:pPr>
+            <w:r>
+              <w:rPr>
+                <w:rFonts w:ascii="Consolas" w:hAnsi="Consolas" w:cs="Consolas"/>
+                <w:color w:val="000000"/>
+                <w:sz w:val="20"/>
+                <w:szCs w:val="20"/>
+              </w:rPr>
+              <w:t xml:space="preserve">        </w:t>
+            </w:r>
+            <w:proofErr w:type="spellStart"/>
+            <w:r>
+              <w:rPr>
+                <w:rFonts w:ascii="Consolas" w:hAnsi="Consolas" w:cs="Consolas"/>
+                <w:color w:val="0000C0"/>
+                <w:sz w:val="20"/>
+                <w:szCs w:val="20"/>
+              </w:rPr>
+              <w:t>size</w:t>
+            </w:r>
+            <w:proofErr w:type="spellEnd"/>
+            <w:r>
+              <w:rPr>
+                <w:rFonts w:ascii="Consolas" w:hAnsi="Consolas" w:cs="Consolas"/>
+                <w:color w:val="000000"/>
+                <w:sz w:val="20"/>
+                <w:szCs w:val="20"/>
+              </w:rPr>
+              <w:t>--;</w:t>
+            </w:r>
+          </w:p>
+          <w:p>
+            <w:pPr>
+              <w:autoSpaceDE w:val="0"/>
+              <w:autoSpaceDN w:val="0"/>
+              <w:adjustRightInd w:val="0"/>
+              <w:rPr>
+                <w:rFonts w:ascii="Consolas" w:hAnsi="Consolas" w:cs="Consolas"/>
+                <w:sz w:val="20"/>
+                <w:szCs w:val="20"/>
+              </w:rPr>
+            </w:pPr>
+            <w:r>
+              <w:rPr>
+                <w:rFonts w:ascii="Consolas" w:hAnsi="Consolas" w:cs="Consolas"/>
+                <w:color w:val="000000"/>
+                <w:sz w:val="20"/>
+                <w:szCs w:val="20"/>
+              </w:rPr>
+              <w:t xml:space="preserve">        </w:t>
+            </w:r>
+            <w:proofErr w:type="spellStart"/>
+            <w:r>
+              <w:rPr>
+                <w:rFonts w:ascii="Consolas" w:hAnsi="Consolas" w:cs="Consolas"/>
+                <w:color w:val="000000"/>
+                <w:sz w:val="20"/>
+                <w:szCs w:val="20"/>
+              </w:rPr>
+              <w:t>AVLNode</w:t>
+            </w:r>
+            <w:proofErr w:type="spellEnd"/>
+            <w:r>
+              <w:rPr>
+                <w:rFonts w:ascii="Consolas" w:hAnsi="Consolas" w:cs="Consolas"/>
+                <w:color w:val="000000"/>
+                <w:sz w:val="20"/>
+                <w:szCs w:val="20"/>
+              </w:rPr>
+              <w:t xml:space="preserve">&lt;K,V&gt; </w:t>
+            </w:r>
+            <w:proofErr w:type="spellStart"/>
+            <w:r>
+              <w:rPr>
+                <w:rFonts w:ascii="Consolas" w:hAnsi="Consolas" w:cs="Consolas"/>
+                <w:color w:val="6A3E3E"/>
+                <w:sz w:val="20"/>
+                <w:szCs w:val="20"/>
+              </w:rPr>
+              <w:t>child</w:t>
+            </w:r>
+            <w:proofErr w:type="spellEnd"/>
+            <w:r>
+              <w:rPr>
+                <w:rFonts w:ascii="Consolas" w:hAnsi="Consolas" w:cs="Consolas"/>
+                <w:color w:val="000000"/>
+                <w:sz w:val="20"/>
+                <w:szCs w:val="20"/>
+              </w:rPr>
+              <w:t xml:space="preserve"> = </w:t>
+            </w:r>
+            <w:proofErr w:type="spellStart"/>
+            <w:r>
+              <w:rPr>
+                <w:rFonts w:ascii="Consolas" w:hAnsi="Consolas" w:cs="Consolas"/>
+                <w:color w:val="0000C0"/>
+                <w:sz w:val="20"/>
+                <w:szCs w:val="20"/>
+              </w:rPr>
+              <w:t>root</w:t>
+            </w:r>
+            <w:proofErr w:type="spellEnd"/>
+            <w:r>
+              <w:rPr>
+                <w:rFonts w:ascii="Consolas" w:hAnsi="Consolas" w:cs="Consolas"/>
+                <w:color w:val="000000"/>
+                <w:sz w:val="20"/>
+                <w:szCs w:val="20"/>
+              </w:rPr>
+              <w:t>;</w:t>
+            </w:r>
+          </w:p>
+          <w:p>
+            <w:pPr>
+              <w:autoSpaceDE w:val="0"/>
+              <w:autoSpaceDN w:val="0"/>
+              <w:adjustRightInd w:val="0"/>
+              <w:rPr>
+                <w:rFonts w:ascii="Consolas" w:hAnsi="Consolas" w:cs="Consolas"/>
+                <w:sz w:val="20"/>
+                <w:szCs w:val="20"/>
+              </w:rPr>
+            </w:pPr>
+            <w:r>
+              <w:rPr>
+                <w:rFonts w:ascii="Consolas" w:hAnsi="Consolas" w:cs="Consolas"/>
+                <w:color w:val="000000"/>
+                <w:sz w:val="20"/>
+                <w:szCs w:val="20"/>
+              </w:rPr>
+              <w:t xml:space="preserve">        </w:t>
+            </w:r>
+            <w:proofErr w:type="spellStart"/>
+            <w:r>
+              <w:rPr>
+                <w:rFonts w:ascii="Consolas" w:hAnsi="Consolas" w:cs="Consolas"/>
+                <w:b/>
+                <w:bCs/>
+                <w:color w:val="7F0055"/>
+                <w:sz w:val="20"/>
+                <w:szCs w:val="20"/>
+              </w:rPr>
+              <w:t>while</w:t>
+            </w:r>
+            <w:proofErr w:type="spellEnd"/>
+            <w:r>
+              <w:rPr>
+                <w:rFonts w:ascii="Consolas" w:hAnsi="Consolas" w:cs="Consolas"/>
+                <w:color w:val="000000"/>
+                <w:sz w:val="20"/>
+                <w:szCs w:val="20"/>
+              </w:rPr>
+              <w:t xml:space="preserve"> (</w:t>
+            </w:r>
+            <w:proofErr w:type="spellStart"/>
+            <w:r>
+              <w:rPr>
+                <w:rFonts w:ascii="Consolas" w:hAnsi="Consolas" w:cs="Consolas"/>
+                <w:color w:val="6A3E3E"/>
+                <w:sz w:val="20"/>
+                <w:szCs w:val="20"/>
+              </w:rPr>
+              <w:t>child</w:t>
+            </w:r>
+            <w:proofErr w:type="spellEnd"/>
+            <w:r>
+              <w:rPr>
+                <w:rFonts w:ascii="Consolas" w:hAnsi="Consolas" w:cs="Consolas"/>
+                <w:color w:val="000000"/>
+                <w:sz w:val="20"/>
+                <w:szCs w:val="20"/>
+              </w:rPr>
+              <w:t xml:space="preserve"> != </w:t>
+            </w:r>
+            <w:proofErr w:type="spellStart"/>
+            <w:r>
+              <w:rPr>
+                <w:rFonts w:ascii="Consolas" w:hAnsi="Consolas" w:cs="Consolas"/>
+                <w:b/>
+                <w:bCs/>
+                <w:color w:val="7F0055"/>
+                <w:sz w:val="20"/>
+                <w:szCs w:val="20"/>
+              </w:rPr>
+              <w:t>null</w:t>
+            </w:r>
+            <w:proofErr w:type="spellEnd"/>
+            <w:r>
+              <w:rPr>
+                <w:rFonts w:ascii="Consolas" w:hAnsi="Consolas" w:cs="Consolas"/>
+                <w:color w:val="000000"/>
+                <w:sz w:val="20"/>
+                <w:szCs w:val="20"/>
+              </w:rPr>
+              <w:t>) {</w:t>
+            </w:r>
+          </w:p>
+          <w:p>
+            <w:pPr>
+              <w:autoSpaceDE w:val="0"/>
+              <w:autoSpaceDN w:val="0"/>
+              <w:adjustRightInd w:val="0"/>
+              <w:rPr>
+                <w:rFonts w:ascii="Consolas" w:hAnsi="Consolas" w:cs="Consolas"/>
+                <w:sz w:val="20"/>
+                <w:szCs w:val="20"/>
+              </w:rPr>
+            </w:pPr>
+            <w:r>
+              <w:rPr>
+                <w:rFonts w:ascii="Consolas" w:hAnsi="Consolas" w:cs="Consolas"/>
+                <w:color w:val="000000"/>
+                <w:sz w:val="20"/>
+                <w:szCs w:val="20"/>
+              </w:rPr>
+              <w:t xml:space="preserve">            </w:t>
+            </w:r>
+            <w:proofErr w:type="spellStart"/>
+            <w:r>
+              <w:rPr>
+                <w:rFonts w:ascii="Consolas" w:hAnsi="Consolas" w:cs="Consolas"/>
+                <w:color w:val="000000"/>
+                <w:sz w:val="20"/>
+                <w:szCs w:val="20"/>
+              </w:rPr>
+              <w:t>AVLNode</w:t>
+            </w:r>
+            <w:proofErr w:type="spellEnd"/>
+            <w:r>
+              <w:rPr>
+                <w:rFonts w:ascii="Consolas" w:hAnsi="Consolas" w:cs="Consolas"/>
+                <w:color w:val="000000"/>
+                <w:sz w:val="20"/>
+                <w:szCs w:val="20"/>
+              </w:rPr>
+              <w:t xml:space="preserve">&lt;K,V&gt; </w:t>
+            </w:r>
+            <w:proofErr w:type="spellStart"/>
+            <w:r>
+              <w:rPr>
+                <w:rFonts w:ascii="Consolas" w:hAnsi="Consolas" w:cs="Consolas"/>
+                <w:color w:val="6A3E3E"/>
+                <w:sz w:val="20"/>
+                <w:szCs w:val="20"/>
+              </w:rPr>
+              <w:t>node</w:t>
+            </w:r>
+            <w:proofErr w:type="spellEnd"/>
+            <w:r>
+              <w:rPr>
+                <w:rFonts w:ascii="Consolas" w:hAnsi="Consolas" w:cs="Consolas"/>
+                <w:color w:val="000000"/>
+                <w:sz w:val="20"/>
+                <w:szCs w:val="20"/>
+              </w:rPr>
+              <w:t xml:space="preserve"> = </w:t>
+            </w:r>
+            <w:proofErr w:type="spellStart"/>
+            <w:r>
+              <w:rPr>
+                <w:rFonts w:ascii="Consolas" w:hAnsi="Consolas" w:cs="Consolas"/>
+                <w:color w:val="6A3E3E"/>
+                <w:sz w:val="20"/>
+                <w:szCs w:val="20"/>
+              </w:rPr>
+              <w:t>child</w:t>
+            </w:r>
+            <w:proofErr w:type="spellEnd"/>
+            <w:r>
+              <w:rPr>
+                <w:rFonts w:ascii="Consolas" w:hAnsi="Consolas" w:cs="Consolas"/>
+                <w:color w:val="000000"/>
+                <w:sz w:val="20"/>
+                <w:szCs w:val="20"/>
+              </w:rPr>
+              <w:t>;</w:t>
+            </w:r>
+          </w:p>
+          <w:p>
+            <w:pPr>
+              <w:autoSpaceDE w:val="0"/>
+              <w:autoSpaceDN w:val="0"/>
+              <w:adjustRightInd w:val="0"/>
+              <w:rPr>
+                <w:rFonts w:ascii="Consolas" w:hAnsi="Consolas" w:cs="Consolas"/>
+                <w:sz w:val="20"/>
+                <w:szCs w:val="20"/>
+              </w:rPr>
+            </w:pPr>
+            <w:r>
+              <w:rPr>
+                <w:rFonts w:ascii="Consolas" w:hAnsi="Consolas" w:cs="Consolas"/>
+                <w:color w:val="000000"/>
+                <w:sz w:val="20"/>
+                <w:szCs w:val="20"/>
+              </w:rPr>
+              <w:t xml:space="preserve">            </w:t>
+            </w:r>
+            <w:proofErr w:type="spellStart"/>
+            <w:r>
+              <w:rPr>
+                <w:rFonts w:ascii="Consolas" w:hAnsi="Consolas" w:cs="Consolas"/>
+                <w:color w:val="6A3E3E"/>
+                <w:sz w:val="20"/>
+                <w:szCs w:val="20"/>
+              </w:rPr>
+              <w:t>child</w:t>
+            </w:r>
+            <w:proofErr w:type="spellEnd"/>
+            <w:r>
+              <w:rPr>
+                <w:rFonts w:ascii="Consolas" w:hAnsi="Consolas" w:cs="Consolas"/>
+                <w:color w:val="000000"/>
+                <w:sz w:val="20"/>
+                <w:szCs w:val="20"/>
+              </w:rPr>
+              <w:t xml:space="preserve"> = </w:t>
+            </w:r>
+            <w:proofErr w:type="spellStart"/>
+            <w:r>
+              <w:rPr>
+                <w:rFonts w:ascii="Consolas" w:hAnsi="Consolas" w:cs="Consolas"/>
+                <w:color w:val="6A3E3E"/>
+                <w:sz w:val="20"/>
+                <w:szCs w:val="20"/>
+              </w:rPr>
+              <w:t>delKey</w:t>
+            </w:r>
+            <w:r>
+              <w:rPr>
+                <w:rFonts w:ascii="Consolas" w:hAnsi="Consolas" w:cs="Consolas"/>
+                <w:color w:val="000000"/>
+                <w:sz w:val="20"/>
+                <w:szCs w:val="20"/>
+              </w:rPr>
+              <w:t>.compareTo</w:t>
+            </w:r>
+            <w:proofErr w:type="spellEnd"/>
+            <w:r>
+              <w:rPr>
+                <w:rFonts w:ascii="Consolas" w:hAnsi="Consolas" w:cs="Consolas"/>
+                <w:color w:val="000000"/>
+                <w:sz w:val="20"/>
+                <w:szCs w:val="20"/>
+              </w:rPr>
+              <w:t>(</w:t>
+            </w:r>
+            <w:proofErr w:type="spellStart"/>
+            <w:r>
+              <w:rPr>
+                <w:rFonts w:ascii="Consolas" w:hAnsi="Consolas" w:cs="Consolas"/>
+                <w:color w:val="6A3E3E"/>
+                <w:sz w:val="20"/>
+                <w:szCs w:val="20"/>
+              </w:rPr>
+              <w:t>node</w:t>
+            </w:r>
+            <w:r>
+              <w:rPr>
+                <w:rFonts w:ascii="Consolas" w:hAnsi="Consolas" w:cs="Consolas"/>
+                <w:color w:val="000000"/>
+                <w:sz w:val="20"/>
+                <w:szCs w:val="20"/>
+              </w:rPr>
+              <w:t>.getKey</w:t>
+            </w:r>
+            <w:proofErr w:type="spellEnd"/>
+            <w:r>
+              <w:rPr>
+                <w:rFonts w:ascii="Consolas" w:hAnsi="Consolas" w:cs="Consolas"/>
+                <w:color w:val="000000"/>
+                <w:sz w:val="20"/>
+                <w:szCs w:val="20"/>
+              </w:rPr>
+              <w:t xml:space="preserve">()) &gt;= 0 ? </w:t>
+            </w:r>
+            <w:proofErr w:type="spellStart"/>
+            <w:r>
+              <w:rPr>
+                <w:rFonts w:ascii="Consolas" w:hAnsi="Consolas" w:cs="Consolas"/>
+                <w:color w:val="6A3E3E"/>
+                <w:sz w:val="20"/>
+                <w:szCs w:val="20"/>
+              </w:rPr>
+              <w:t>node</w:t>
+            </w:r>
+            <w:r>
+              <w:rPr>
+                <w:rFonts w:ascii="Consolas" w:hAnsi="Consolas" w:cs="Consolas"/>
+                <w:color w:val="000000"/>
+                <w:sz w:val="20"/>
+                <w:szCs w:val="20"/>
+              </w:rPr>
+              <w:t>.getRight</w:t>
+            </w:r>
+            <w:proofErr w:type="spellEnd"/>
+            <w:r>
+              <w:rPr>
+                <w:rFonts w:ascii="Consolas" w:hAnsi="Consolas" w:cs="Consolas"/>
+                <w:color w:val="000000"/>
+                <w:sz w:val="20"/>
+                <w:szCs w:val="20"/>
+              </w:rPr>
+              <w:t xml:space="preserve">() : </w:t>
+            </w:r>
+            <w:proofErr w:type="spellStart"/>
+            <w:r>
+              <w:rPr>
+                <w:rFonts w:ascii="Consolas" w:hAnsi="Consolas" w:cs="Consolas"/>
+                <w:color w:val="6A3E3E"/>
+                <w:sz w:val="20"/>
+                <w:szCs w:val="20"/>
+              </w:rPr>
+              <w:t>node</w:t>
+            </w:r>
+            <w:r>
+              <w:rPr>
+                <w:rFonts w:ascii="Consolas" w:hAnsi="Consolas" w:cs="Consolas"/>
+                <w:color w:val="000000"/>
+                <w:sz w:val="20"/>
+                <w:szCs w:val="20"/>
+              </w:rPr>
+              <w:t>.getLeft</w:t>
+            </w:r>
+            <w:proofErr w:type="spellEnd"/>
+            <w:r>
+              <w:rPr>
+                <w:rFonts w:ascii="Consolas" w:hAnsi="Consolas" w:cs="Consolas"/>
+                <w:color w:val="000000"/>
+                <w:sz w:val="20"/>
+                <w:szCs w:val="20"/>
+              </w:rPr>
+              <w:t>();</w:t>
+            </w:r>
+          </w:p>
+          <w:p>
+            <w:pPr>
+              <w:autoSpaceDE w:val="0"/>
+              <w:autoSpaceDN w:val="0"/>
+              <w:adjustRightInd w:val="0"/>
+              <w:rPr>
+                <w:rFonts w:ascii="Consolas" w:hAnsi="Consolas" w:cs="Consolas"/>
+                <w:sz w:val="20"/>
+                <w:szCs w:val="20"/>
+              </w:rPr>
+            </w:pPr>
+            <w:r>
+              <w:rPr>
+                <w:rFonts w:ascii="Consolas" w:hAnsi="Consolas" w:cs="Consolas"/>
+                <w:color w:val="000000"/>
+                <w:sz w:val="20"/>
+                <w:szCs w:val="20"/>
+              </w:rPr>
+              <w:t xml:space="preserve">            </w:t>
+            </w:r>
+            <w:proofErr w:type="spellStart"/>
+            <w:r>
+              <w:rPr>
+                <w:rFonts w:ascii="Consolas" w:hAnsi="Consolas" w:cs="Consolas"/>
+                <w:b/>
+                <w:bCs/>
+                <w:color w:val="7F0055"/>
+                <w:sz w:val="20"/>
+                <w:szCs w:val="20"/>
+              </w:rPr>
+              <w:t>if</w:t>
+            </w:r>
+            <w:proofErr w:type="spellEnd"/>
+            <w:r>
+              <w:rPr>
+                <w:rFonts w:ascii="Consolas" w:hAnsi="Consolas" w:cs="Consolas"/>
+                <w:color w:val="000000"/>
+                <w:sz w:val="20"/>
+                <w:szCs w:val="20"/>
+              </w:rPr>
+              <w:t xml:space="preserve"> (</w:t>
+            </w:r>
+            <w:proofErr w:type="spellStart"/>
+            <w:r>
+              <w:rPr>
+                <w:rFonts w:ascii="Consolas" w:hAnsi="Consolas" w:cs="Consolas"/>
+                <w:color w:val="6A3E3E"/>
+                <w:sz w:val="20"/>
+                <w:szCs w:val="20"/>
+              </w:rPr>
+              <w:t>delKey</w:t>
+            </w:r>
+            <w:r>
+              <w:rPr>
+                <w:rFonts w:ascii="Consolas" w:hAnsi="Consolas" w:cs="Consolas"/>
+                <w:color w:val="000000"/>
+                <w:sz w:val="20"/>
+                <w:szCs w:val="20"/>
+              </w:rPr>
+              <w:t>.equals</w:t>
+            </w:r>
+            <w:proofErr w:type="spellEnd"/>
+            <w:r>
+              <w:rPr>
+                <w:rFonts w:ascii="Consolas" w:hAnsi="Consolas" w:cs="Consolas"/>
+                <w:color w:val="000000"/>
+                <w:sz w:val="20"/>
+                <w:szCs w:val="20"/>
+              </w:rPr>
+              <w:t>(</w:t>
+            </w:r>
+            <w:proofErr w:type="spellStart"/>
+            <w:r>
+              <w:rPr>
+                <w:rFonts w:ascii="Consolas" w:hAnsi="Consolas" w:cs="Consolas"/>
+                <w:color w:val="6A3E3E"/>
+                <w:sz w:val="20"/>
+                <w:szCs w:val="20"/>
+              </w:rPr>
+              <w:t>node</w:t>
+            </w:r>
+            <w:r>
+              <w:rPr>
+                <w:rFonts w:ascii="Consolas" w:hAnsi="Consolas" w:cs="Consolas"/>
+                <w:color w:val="000000"/>
+                <w:sz w:val="20"/>
+                <w:szCs w:val="20"/>
+              </w:rPr>
+              <w:t>.getKey</w:t>
+            </w:r>
+            <w:proofErr w:type="spellEnd"/>
+            <w:r>
+              <w:rPr>
+                <w:rFonts w:ascii="Consolas" w:hAnsi="Consolas" w:cs="Consolas"/>
+                <w:color w:val="000000"/>
+                <w:sz w:val="20"/>
+                <w:szCs w:val="20"/>
+              </w:rPr>
+              <w:t>())) {</w:t>
+            </w:r>
+          </w:p>
+          <w:p>
+            <w:pPr>
+              <w:autoSpaceDE w:val="0"/>
+              <w:autoSpaceDN w:val="0"/>
+              <w:adjustRightInd w:val="0"/>
+              <w:rPr>
+                <w:rFonts w:ascii="Consolas" w:hAnsi="Consolas" w:cs="Consolas"/>
+                <w:sz w:val="20"/>
+                <w:szCs w:val="20"/>
+              </w:rPr>
+            </w:pPr>
+            <w:r>
+              <w:rPr>
+                <w:rFonts w:ascii="Consolas" w:hAnsi="Consolas" w:cs="Consolas"/>
+                <w:color w:val="000000"/>
+                <w:sz w:val="20"/>
+                <w:szCs w:val="20"/>
+              </w:rPr>
+              <w:t xml:space="preserve">                </w:t>
+            </w:r>
+            <w:proofErr w:type="spellStart"/>
+            <w:r>
+              <w:rPr>
+                <w:rFonts w:ascii="Consolas" w:hAnsi="Consolas" w:cs="Consolas"/>
+                <w:color w:val="000000"/>
+                <w:sz w:val="20"/>
+                <w:szCs w:val="20"/>
+              </w:rPr>
+              <w:t>delete</w:t>
+            </w:r>
+            <w:proofErr w:type="spellEnd"/>
+            <w:r>
+              <w:rPr>
+                <w:rFonts w:ascii="Consolas" w:hAnsi="Consolas" w:cs="Consolas"/>
+                <w:color w:val="000000"/>
+                <w:sz w:val="20"/>
+                <w:szCs w:val="20"/>
+              </w:rPr>
+              <w:t>(</w:t>
+            </w:r>
+            <w:proofErr w:type="spellStart"/>
+            <w:r>
+              <w:rPr>
+                <w:rFonts w:ascii="Consolas" w:hAnsi="Consolas" w:cs="Consolas"/>
+                <w:color w:val="6A3E3E"/>
+                <w:sz w:val="20"/>
+                <w:szCs w:val="20"/>
+              </w:rPr>
+              <w:t>node</w:t>
+            </w:r>
+            <w:proofErr w:type="spellEnd"/>
+            <w:r>
+              <w:rPr>
+                <w:rFonts w:ascii="Consolas" w:hAnsi="Consolas" w:cs="Consolas"/>
+                <w:color w:val="000000"/>
+                <w:sz w:val="20"/>
+                <w:szCs w:val="20"/>
+              </w:rPr>
+              <w:t>);</w:t>
+            </w:r>
+          </w:p>
+          <w:p>
+            <w:pPr>
+              <w:autoSpaceDE w:val="0"/>
+              <w:autoSpaceDN w:val="0"/>
+              <w:adjustRightInd w:val="0"/>
+              <w:rPr>
+                <w:rFonts w:ascii="Consolas" w:hAnsi="Consolas" w:cs="Consolas"/>
+                <w:sz w:val="20"/>
+                <w:szCs w:val="20"/>
+              </w:rPr>
+            </w:pPr>
+            <w:r>
+              <w:rPr>
+                <w:rFonts w:ascii="Consolas" w:hAnsi="Consolas" w:cs="Consolas"/>
+                <w:color w:val="000000"/>
+                <w:sz w:val="20"/>
+                <w:szCs w:val="20"/>
+              </w:rPr>
+              <w:t xml:space="preserve">                </w:t>
+            </w:r>
+            <w:proofErr w:type="spellStart"/>
+            <w:r>
+              <w:rPr>
+                <w:rFonts w:ascii="Consolas" w:hAnsi="Consolas" w:cs="Consolas"/>
+                <w:b/>
+                <w:bCs/>
+                <w:color w:val="7F0055"/>
+                <w:sz w:val="20"/>
+                <w:szCs w:val="20"/>
+              </w:rPr>
+              <w:t>return</w:t>
+            </w:r>
+            <w:proofErr w:type="spellEnd"/>
+            <w:r>
+              <w:rPr>
+                <w:rFonts w:ascii="Consolas" w:hAnsi="Consolas" w:cs="Consolas"/>
+                <w:color w:val="000000"/>
+                <w:sz w:val="20"/>
+                <w:szCs w:val="20"/>
+              </w:rPr>
+              <w:t>;</w:t>
+            </w:r>
+          </w:p>
+          <w:p>
+            <w:pPr>
+              <w:autoSpaceDE w:val="0"/>
+              <w:autoSpaceDN w:val="0"/>
+              <w:adjustRightInd w:val="0"/>
+              <w:rPr>
+                <w:rFonts w:ascii="Consolas" w:hAnsi="Consolas" w:cs="Consolas"/>
+                <w:sz w:val="20"/>
+                <w:szCs w:val="20"/>
+              </w:rPr>
+            </w:pPr>
+            <w:r>
+              <w:rPr>
+                <w:rFonts w:ascii="Consolas" w:hAnsi="Consolas" w:cs="Consolas"/>
+                <w:color w:val="000000"/>
+                <w:sz w:val="20"/>
+                <w:szCs w:val="20"/>
+              </w:rPr>
+              <w:t xml:space="preserve">            }</w:t>
+            </w:r>
+          </w:p>
+          <w:p>
+            <w:pPr>
+              <w:autoSpaceDE w:val="0"/>
+              <w:autoSpaceDN w:val="0"/>
+              <w:adjustRightInd w:val="0"/>
+              <w:rPr>
+                <w:rFonts w:ascii="Consolas" w:hAnsi="Consolas" w:cs="Consolas"/>
+                <w:sz w:val="20"/>
+                <w:szCs w:val="20"/>
+              </w:rPr>
+            </w:pPr>
+            <w:r>
+              <w:rPr>
+                <w:rFonts w:ascii="Consolas" w:hAnsi="Consolas" w:cs="Consolas"/>
+                <w:color w:val="000000"/>
+                <w:sz w:val="20"/>
+                <w:szCs w:val="20"/>
+              </w:rPr>
+              <w:t xml:space="preserve">        }</w:t>
+            </w:r>
+          </w:p>
+          <w:p>
+            <w:pPr>
+              <w:autoSpaceDE w:val="0"/>
+              <w:autoSpaceDN w:val="0"/>
+              <w:adjustRightInd w:val="0"/>
+              <w:rPr>
+                <w:rFonts w:ascii="Consolas" w:hAnsi="Consolas" w:cs="Consolas"/>
+                <w:sz w:val="20"/>
+                <w:szCs w:val="20"/>
+              </w:rPr>
+            </w:pPr>
+            <w:r>
+              <w:rPr>
+                <w:rFonts w:ascii="Consolas" w:hAnsi="Consolas" w:cs="Consolas"/>
+                <w:color w:val="000000"/>
+                <w:sz w:val="20"/>
+                <w:szCs w:val="20"/>
+              </w:rPr>
+              <w:t xml:space="preserve">        </w:t>
+            </w:r>
+            <w:proofErr w:type="spellStart"/>
+            <w:r>
+              <w:rPr>
+                <w:rFonts w:ascii="Consolas" w:hAnsi="Consolas" w:cs="Consolas"/>
+                <w:color w:val="0000C0"/>
+                <w:sz w:val="20"/>
+                <w:szCs w:val="20"/>
+              </w:rPr>
+              <w:t>size</w:t>
+            </w:r>
+            <w:proofErr w:type="spellEnd"/>
+            <w:r>
+              <w:rPr>
+                <w:rFonts w:ascii="Consolas" w:hAnsi="Consolas" w:cs="Consolas"/>
+                <w:color w:val="000000"/>
+                <w:sz w:val="20"/>
+                <w:szCs w:val="20"/>
+              </w:rPr>
+              <w:t>++;</w:t>
+            </w:r>
+          </w:p>
+          <w:p>
+            <w:r>
+              <w:rPr>
+                <w:rFonts w:ascii="Consolas" w:hAnsi="Consolas" w:cs="Consolas"/>
+                <w:color w:val="000000"/>
+                <w:sz w:val="20"/>
+                <w:szCs w:val="20"/>
+              </w:rPr>
+              <w:t xml:space="preserve">    }</w:t>
+            </w:r>
+          </w:p>
+        </w:tc>
+      </w:tr>
+      <w:tr>
+        <w:tc>
+          <w:tcPr>
+            <w:tcW w:w="4414" w:type="dxa"/>
+          </w:tcPr>
+          <w:p/>
+        </w:tc>
+        <w:tc>
+          <w:tcPr>
+            <w:tcW w:w="4414" w:type="dxa"/>
+          </w:tcPr>
+          <w:p>
+            <w:pPr>
+              <w:autoSpaceDE w:val="0"/>
+              <w:autoSpaceDN w:val="0"/>
+              <w:adjustRightInd w:val="0"/>
+              <w:rPr>
+                <w:rFonts w:ascii="Consolas" w:hAnsi="Consolas" w:cs="Consolas"/>
+                <w:sz w:val="20"/>
+                <w:szCs w:val="20"/>
+              </w:rPr>
+            </w:pPr>
+            <w:proofErr w:type="spellStart"/>
+            <w:r>
+              <w:rPr>
+                <w:rFonts w:ascii="Consolas" w:hAnsi="Consolas" w:cs="Consolas"/>
+                <w:b/>
+                <w:bCs/>
+                <w:color w:val="7F0055"/>
+                <w:sz w:val="20"/>
+                <w:szCs w:val="20"/>
+              </w:rPr>
+              <w:t>private</w:t>
+            </w:r>
+            <w:proofErr w:type="spellEnd"/>
+            <w:r>
+              <w:rPr>
+                <w:rFonts w:ascii="Consolas" w:hAnsi="Consolas" w:cs="Consolas"/>
+                <w:color w:val="000000"/>
+                <w:sz w:val="20"/>
+                <w:szCs w:val="20"/>
+              </w:rPr>
+              <w:t xml:space="preserve"> </w:t>
+            </w:r>
+            <w:proofErr w:type="spellStart"/>
+            <w:r>
+              <w:rPr>
+                <w:rFonts w:ascii="Consolas" w:hAnsi="Consolas" w:cs="Consolas"/>
+                <w:b/>
+                <w:bCs/>
+                <w:color w:val="7F0055"/>
+                <w:sz w:val="20"/>
+                <w:szCs w:val="20"/>
+              </w:rPr>
+              <w:t>void</w:t>
+            </w:r>
+            <w:proofErr w:type="spellEnd"/>
+            <w:r>
+              <w:rPr>
+                <w:rFonts w:ascii="Consolas" w:hAnsi="Consolas" w:cs="Consolas"/>
+                <w:color w:val="000000"/>
+                <w:sz w:val="20"/>
+                <w:szCs w:val="20"/>
+              </w:rPr>
+              <w:t xml:space="preserve"> </w:t>
+            </w:r>
+            <w:proofErr w:type="spellStart"/>
+            <w:r>
+              <w:rPr>
+                <w:rFonts w:ascii="Consolas" w:hAnsi="Consolas" w:cs="Consolas"/>
+                <w:color w:val="000000"/>
+                <w:sz w:val="20"/>
+                <w:szCs w:val="20"/>
+              </w:rPr>
+              <w:t>rebalance</w:t>
+            </w:r>
+            <w:proofErr w:type="spellEnd"/>
+            <w:r>
+              <w:rPr>
+                <w:rFonts w:ascii="Consolas" w:hAnsi="Consolas" w:cs="Consolas"/>
+                <w:color w:val="000000"/>
+                <w:sz w:val="20"/>
+                <w:szCs w:val="20"/>
+              </w:rPr>
+              <w:t>(</w:t>
+            </w:r>
+            <w:proofErr w:type="spellStart"/>
+            <w:r>
+              <w:rPr>
+                <w:rFonts w:ascii="Consolas" w:hAnsi="Consolas" w:cs="Consolas"/>
+                <w:color w:val="000000"/>
+                <w:sz w:val="20"/>
+                <w:szCs w:val="20"/>
+              </w:rPr>
+              <w:t>AVLNode</w:t>
+            </w:r>
+            <w:proofErr w:type="spellEnd"/>
+            <w:r>
+              <w:rPr>
+                <w:rFonts w:ascii="Consolas" w:hAnsi="Consolas" w:cs="Consolas"/>
+                <w:color w:val="000000"/>
+                <w:sz w:val="20"/>
+                <w:szCs w:val="20"/>
+              </w:rPr>
+              <w:t xml:space="preserve">&lt;K,V&gt; </w:t>
+            </w:r>
+            <w:r>
+              <w:rPr>
+                <w:rFonts w:ascii="Consolas" w:hAnsi="Consolas" w:cs="Consolas"/>
+                <w:color w:val="6A3E3E"/>
+                <w:sz w:val="20"/>
+                <w:szCs w:val="20"/>
+              </w:rPr>
+              <w:t>n</w:t>
+            </w:r>
+            <w:r>
+              <w:rPr>
+                <w:rFonts w:ascii="Consolas" w:hAnsi="Consolas" w:cs="Consolas"/>
+                <w:color w:val="000000"/>
+                <w:sz w:val="20"/>
+                <w:szCs w:val="20"/>
+              </w:rPr>
+              <w:t>) {</w:t>
+            </w:r>
+          </w:p>
+          <w:p>
+            <w:pPr>
+              <w:autoSpaceDE w:val="0"/>
+              <w:autoSpaceDN w:val="0"/>
+              <w:adjustRightInd w:val="0"/>
+              <w:rPr>
+                <w:rFonts w:ascii="Consolas" w:hAnsi="Consolas" w:cs="Consolas"/>
+                <w:sz w:val="20"/>
+                <w:szCs w:val="20"/>
+              </w:rPr>
+            </w:pPr>
+            <w:r>
+              <w:rPr>
+                <w:rFonts w:ascii="Consolas" w:hAnsi="Consolas" w:cs="Consolas"/>
+                <w:color w:val="000000"/>
+                <w:sz w:val="20"/>
+                <w:szCs w:val="20"/>
+              </w:rPr>
+              <w:t xml:space="preserve">        </w:t>
+            </w:r>
+            <w:proofErr w:type="spellStart"/>
+            <w:r>
+              <w:rPr>
+                <w:rFonts w:ascii="Consolas" w:hAnsi="Consolas" w:cs="Consolas"/>
+                <w:color w:val="000000"/>
+                <w:sz w:val="20"/>
+                <w:szCs w:val="20"/>
+              </w:rPr>
+              <w:t>setBalance</w:t>
+            </w:r>
+            <w:proofErr w:type="spellEnd"/>
+            <w:r>
+              <w:rPr>
+                <w:rFonts w:ascii="Consolas" w:hAnsi="Consolas" w:cs="Consolas"/>
+                <w:color w:val="000000"/>
+                <w:sz w:val="20"/>
+                <w:szCs w:val="20"/>
+              </w:rPr>
+              <w:t>(</w:t>
+            </w:r>
+            <w:r>
+              <w:rPr>
+                <w:rFonts w:ascii="Consolas" w:hAnsi="Consolas" w:cs="Consolas"/>
+                <w:color w:val="6A3E3E"/>
+                <w:sz w:val="20"/>
+                <w:szCs w:val="20"/>
+              </w:rPr>
+              <w:t>n</w:t>
+            </w:r>
+            <w:r>
+              <w:rPr>
+                <w:rFonts w:ascii="Consolas" w:hAnsi="Consolas" w:cs="Consolas"/>
+                <w:color w:val="000000"/>
+                <w:sz w:val="20"/>
+                <w:szCs w:val="20"/>
+              </w:rPr>
+              <w:t>);</w:t>
+            </w:r>
+            <w:bookmarkStart w:id="0" w:name="_GoBack"/>
+            <w:bookmarkEnd w:id="0"/>
+          </w:p>
+          <w:p>
+            <w:pPr>
+              <w:autoSpaceDE w:val="0"/>
+              <w:autoSpaceDN w:val="0"/>
+              <w:adjustRightInd w:val="0"/>
+              <w:rPr>
+                <w:rFonts w:ascii="Consolas" w:hAnsi="Consolas" w:cs="Consolas"/>
+                <w:sz w:val="20"/>
+                <w:szCs w:val="20"/>
+              </w:rPr>
+            </w:pPr>
+            <w:r>
+              <w:rPr>
+                <w:rFonts w:ascii="Consolas" w:hAnsi="Consolas" w:cs="Consolas"/>
+                <w:color w:val="000000"/>
+                <w:sz w:val="20"/>
+                <w:szCs w:val="20"/>
+              </w:rPr>
+              <w:t xml:space="preserve">        </w:t>
+            </w:r>
+            <w:proofErr w:type="spellStart"/>
+            <w:r>
+              <w:rPr>
+                <w:rFonts w:ascii="Consolas" w:hAnsi="Consolas" w:cs="Consolas"/>
+                <w:b/>
+                <w:bCs/>
+                <w:color w:val="7F0055"/>
+                <w:sz w:val="20"/>
+                <w:szCs w:val="20"/>
+              </w:rPr>
+              <w:t>if</w:t>
+            </w:r>
+            <w:proofErr w:type="spellEnd"/>
+            <w:r>
+              <w:rPr>
+                <w:rFonts w:ascii="Consolas" w:hAnsi="Consolas" w:cs="Consolas"/>
+                <w:color w:val="000000"/>
+                <w:sz w:val="20"/>
+                <w:szCs w:val="20"/>
+              </w:rPr>
+              <w:t xml:space="preserve"> (</w:t>
+            </w:r>
+            <w:proofErr w:type="spellStart"/>
+            <w:r>
+              <w:rPr>
+                <w:rFonts w:ascii="Consolas" w:hAnsi="Consolas" w:cs="Consolas"/>
+                <w:color w:val="6A3E3E"/>
+                <w:sz w:val="20"/>
+                <w:szCs w:val="20"/>
+              </w:rPr>
+              <w:t>n</w:t>
+            </w:r>
+            <w:r>
+              <w:rPr>
+                <w:rFonts w:ascii="Consolas" w:hAnsi="Consolas" w:cs="Consolas"/>
+                <w:color w:val="000000"/>
+                <w:sz w:val="20"/>
+                <w:szCs w:val="20"/>
+              </w:rPr>
+              <w:t>.getBalance</w:t>
+            </w:r>
+            <w:proofErr w:type="spellEnd"/>
+            <w:r>
+              <w:rPr>
+                <w:rFonts w:ascii="Consolas" w:hAnsi="Consolas" w:cs="Consolas"/>
+                <w:color w:val="000000"/>
+                <w:sz w:val="20"/>
+                <w:szCs w:val="20"/>
+              </w:rPr>
+              <w:t>() == -2) {</w:t>
+            </w:r>
+          </w:p>
+          <w:p>
+            <w:pPr>
+              <w:autoSpaceDE w:val="0"/>
+              <w:autoSpaceDN w:val="0"/>
+              <w:adjustRightInd w:val="0"/>
+              <w:rPr>
+                <w:rFonts w:ascii="Consolas" w:hAnsi="Consolas" w:cs="Consolas"/>
+                <w:sz w:val="20"/>
+                <w:szCs w:val="20"/>
+              </w:rPr>
+            </w:pPr>
+            <w:r>
+              <w:rPr>
+                <w:rFonts w:ascii="Consolas" w:hAnsi="Consolas" w:cs="Consolas"/>
+                <w:color w:val="000000"/>
+                <w:sz w:val="20"/>
+                <w:szCs w:val="20"/>
+              </w:rPr>
+              <w:t xml:space="preserve">            </w:t>
+            </w:r>
+            <w:proofErr w:type="spellStart"/>
+            <w:r>
+              <w:rPr>
+                <w:rFonts w:ascii="Consolas" w:hAnsi="Consolas" w:cs="Consolas"/>
+                <w:b/>
+                <w:bCs/>
+                <w:color w:val="7F0055"/>
+                <w:sz w:val="20"/>
+                <w:szCs w:val="20"/>
+              </w:rPr>
+              <w:t>if</w:t>
+            </w:r>
+            <w:proofErr w:type="spellEnd"/>
+            <w:r>
+              <w:rPr>
+                <w:rFonts w:ascii="Consolas" w:hAnsi="Consolas" w:cs="Consolas"/>
+                <w:color w:val="000000"/>
+                <w:sz w:val="20"/>
+                <w:szCs w:val="20"/>
+              </w:rPr>
+              <w:t xml:space="preserve"> (</w:t>
+            </w:r>
+            <w:proofErr w:type="spellStart"/>
+            <w:r>
+              <w:rPr>
+                <w:rFonts w:ascii="Consolas" w:hAnsi="Consolas" w:cs="Consolas"/>
+                <w:color w:val="000000"/>
+                <w:sz w:val="20"/>
+                <w:szCs w:val="20"/>
+              </w:rPr>
+              <w:t>height</w:t>
+            </w:r>
+            <w:proofErr w:type="spellEnd"/>
+            <w:r>
+              <w:rPr>
+                <w:rFonts w:ascii="Consolas" w:hAnsi="Consolas" w:cs="Consolas"/>
+                <w:color w:val="000000"/>
+                <w:sz w:val="20"/>
+                <w:szCs w:val="20"/>
+              </w:rPr>
+              <w:t>(</w:t>
+            </w:r>
+            <w:proofErr w:type="spellStart"/>
+            <w:r>
+              <w:rPr>
+                <w:rFonts w:ascii="Consolas" w:hAnsi="Consolas" w:cs="Consolas"/>
+                <w:color w:val="6A3E3E"/>
+                <w:sz w:val="20"/>
+                <w:szCs w:val="20"/>
+              </w:rPr>
+              <w:t>n</w:t>
+            </w:r>
+            <w:r>
+              <w:rPr>
+                <w:rFonts w:ascii="Consolas" w:hAnsi="Consolas" w:cs="Consolas"/>
+                <w:color w:val="000000"/>
+                <w:sz w:val="20"/>
+                <w:szCs w:val="20"/>
+              </w:rPr>
+              <w:t>.getLeft</w:t>
+            </w:r>
+            <w:proofErr w:type="spellEnd"/>
+            <w:r>
+              <w:rPr>
+                <w:rFonts w:ascii="Consolas" w:hAnsi="Consolas" w:cs="Consolas"/>
+                <w:color w:val="000000"/>
+                <w:sz w:val="20"/>
+                <w:szCs w:val="20"/>
+              </w:rPr>
+              <w:t>().</w:t>
+            </w:r>
+            <w:proofErr w:type="spellStart"/>
+            <w:r>
+              <w:rPr>
+                <w:rFonts w:ascii="Consolas" w:hAnsi="Consolas" w:cs="Consolas"/>
+                <w:color w:val="000000"/>
+                <w:sz w:val="20"/>
+                <w:szCs w:val="20"/>
+              </w:rPr>
+              <w:t>getLeft</w:t>
+            </w:r>
+            <w:proofErr w:type="spellEnd"/>
+            <w:r>
+              <w:rPr>
+                <w:rFonts w:ascii="Consolas" w:hAnsi="Consolas" w:cs="Consolas"/>
+                <w:color w:val="000000"/>
+                <w:sz w:val="20"/>
+                <w:szCs w:val="20"/>
+              </w:rPr>
+              <w:t xml:space="preserve">()) &gt;= </w:t>
+            </w:r>
+            <w:proofErr w:type="spellStart"/>
+            <w:r>
+              <w:rPr>
+                <w:rFonts w:ascii="Consolas" w:hAnsi="Consolas" w:cs="Consolas"/>
+                <w:color w:val="000000"/>
+                <w:sz w:val="20"/>
+                <w:szCs w:val="20"/>
+              </w:rPr>
+              <w:t>height</w:t>
+            </w:r>
+            <w:proofErr w:type="spellEnd"/>
+            <w:r>
+              <w:rPr>
+                <w:rFonts w:ascii="Consolas" w:hAnsi="Consolas" w:cs="Consolas"/>
+                <w:color w:val="000000"/>
+                <w:sz w:val="20"/>
+                <w:szCs w:val="20"/>
+              </w:rPr>
+              <w:t>(</w:t>
+            </w:r>
+            <w:proofErr w:type="spellStart"/>
+            <w:r>
+              <w:rPr>
+                <w:rFonts w:ascii="Consolas" w:hAnsi="Consolas" w:cs="Consolas"/>
+                <w:color w:val="6A3E3E"/>
+                <w:sz w:val="20"/>
+                <w:szCs w:val="20"/>
+              </w:rPr>
+              <w:t>n</w:t>
+            </w:r>
+            <w:r>
+              <w:rPr>
+                <w:rFonts w:ascii="Consolas" w:hAnsi="Consolas" w:cs="Consolas"/>
+                <w:color w:val="000000"/>
+                <w:sz w:val="20"/>
+                <w:szCs w:val="20"/>
+              </w:rPr>
+              <w:t>.getLeft</w:t>
+            </w:r>
+            <w:proofErr w:type="spellEnd"/>
+            <w:r>
+              <w:rPr>
+                <w:rFonts w:ascii="Consolas" w:hAnsi="Consolas" w:cs="Consolas"/>
+                <w:color w:val="000000"/>
+                <w:sz w:val="20"/>
+                <w:szCs w:val="20"/>
+              </w:rPr>
+              <w:t>().</w:t>
+            </w:r>
+            <w:proofErr w:type="spellStart"/>
+            <w:r>
+              <w:rPr>
+                <w:rFonts w:ascii="Consolas" w:hAnsi="Consolas" w:cs="Consolas"/>
+                <w:color w:val="000000"/>
+                <w:sz w:val="20"/>
+                <w:szCs w:val="20"/>
+              </w:rPr>
+              <w:t>getRight</w:t>
+            </w:r>
+            <w:proofErr w:type="spellEnd"/>
+            <w:r>
+              <w:rPr>
+                <w:rFonts w:ascii="Consolas" w:hAnsi="Consolas" w:cs="Consolas"/>
+                <w:color w:val="000000"/>
+                <w:sz w:val="20"/>
+                <w:szCs w:val="20"/>
+              </w:rPr>
+              <w:t>()))</w:t>
+            </w:r>
+          </w:p>
+          <w:p>
+            <w:pPr>
+              <w:autoSpaceDE w:val="0"/>
+              <w:autoSpaceDN w:val="0"/>
+              <w:adjustRightInd w:val="0"/>
+              <w:rPr>
+                <w:rFonts w:ascii="Consolas" w:hAnsi="Consolas" w:cs="Consolas"/>
+                <w:sz w:val="20"/>
+                <w:szCs w:val="20"/>
+              </w:rPr>
+            </w:pPr>
+            <w:r>
+              <w:rPr>
+                <w:rFonts w:ascii="Consolas" w:hAnsi="Consolas" w:cs="Consolas"/>
+                <w:color w:val="000000"/>
+                <w:sz w:val="20"/>
+                <w:szCs w:val="20"/>
+              </w:rPr>
+              <w:t xml:space="preserve">                </w:t>
+            </w:r>
+            <w:r>
+              <w:rPr>
+                <w:rFonts w:ascii="Consolas" w:hAnsi="Consolas" w:cs="Consolas"/>
+                <w:color w:val="6A3E3E"/>
+                <w:sz w:val="20"/>
+                <w:szCs w:val="20"/>
+              </w:rPr>
+              <w:t>n</w:t>
+            </w:r>
+            <w:r>
+              <w:rPr>
+                <w:rFonts w:ascii="Consolas" w:hAnsi="Consolas" w:cs="Consolas"/>
+                <w:color w:val="000000"/>
+                <w:sz w:val="20"/>
+                <w:szCs w:val="20"/>
+              </w:rPr>
+              <w:t xml:space="preserve"> = </w:t>
+            </w:r>
+            <w:proofErr w:type="spellStart"/>
+            <w:r>
+              <w:rPr>
+                <w:rFonts w:ascii="Consolas" w:hAnsi="Consolas" w:cs="Consolas"/>
+                <w:color w:val="000000"/>
+                <w:sz w:val="20"/>
+                <w:szCs w:val="20"/>
+              </w:rPr>
+              <w:t>rotateRight</w:t>
+            </w:r>
+            <w:proofErr w:type="spellEnd"/>
+            <w:r>
+              <w:rPr>
+                <w:rFonts w:ascii="Consolas" w:hAnsi="Consolas" w:cs="Consolas"/>
+                <w:color w:val="000000"/>
+                <w:sz w:val="20"/>
+                <w:szCs w:val="20"/>
+              </w:rPr>
+              <w:t>(</w:t>
+            </w:r>
+            <w:r>
+              <w:rPr>
+                <w:rFonts w:ascii="Consolas" w:hAnsi="Consolas" w:cs="Consolas"/>
+                <w:color w:val="6A3E3E"/>
+                <w:sz w:val="20"/>
+                <w:szCs w:val="20"/>
+              </w:rPr>
+              <w:t>n</w:t>
+            </w:r>
+            <w:r>
+              <w:rPr>
+                <w:rFonts w:ascii="Consolas" w:hAnsi="Consolas" w:cs="Consolas"/>
+                <w:color w:val="000000"/>
+                <w:sz w:val="20"/>
+                <w:szCs w:val="20"/>
+              </w:rPr>
+              <w:t>);</w:t>
+            </w:r>
+          </w:p>
+          <w:p>
+            <w:pPr>
+              <w:autoSpaceDE w:val="0"/>
+              <w:autoSpaceDN w:val="0"/>
+              <w:adjustRightInd w:val="0"/>
+              <w:rPr>
+                <w:rFonts w:ascii="Consolas" w:hAnsi="Consolas" w:cs="Consolas"/>
+                <w:sz w:val="20"/>
+                <w:szCs w:val="20"/>
+              </w:rPr>
+            </w:pPr>
+            <w:r>
+              <w:rPr>
+                <w:rFonts w:ascii="Consolas" w:hAnsi="Consolas" w:cs="Consolas"/>
+                <w:color w:val="000000"/>
+                <w:sz w:val="20"/>
+                <w:szCs w:val="20"/>
+              </w:rPr>
+              <w:t xml:space="preserve">            </w:t>
+            </w:r>
+            <w:proofErr w:type="spellStart"/>
+            <w:r>
+              <w:rPr>
+                <w:rFonts w:ascii="Consolas" w:hAnsi="Consolas" w:cs="Consolas"/>
+                <w:b/>
+                <w:bCs/>
+                <w:color w:val="7F0055"/>
+                <w:sz w:val="20"/>
+                <w:szCs w:val="20"/>
+              </w:rPr>
+              <w:t>else</w:t>
+            </w:r>
+            <w:proofErr w:type="spellEnd"/>
+          </w:p>
+          <w:p>
+            <w:pPr>
+              <w:autoSpaceDE w:val="0"/>
+              <w:autoSpaceDN w:val="0"/>
+              <w:adjustRightInd w:val="0"/>
+              <w:rPr>
+                <w:rFonts w:ascii="Consolas" w:hAnsi="Consolas" w:cs="Consolas"/>
+                <w:sz w:val="20"/>
+                <w:szCs w:val="20"/>
+              </w:rPr>
+            </w:pPr>
+            <w:r>
+              <w:rPr>
+                <w:rFonts w:ascii="Consolas" w:hAnsi="Consolas" w:cs="Consolas"/>
+                <w:color w:val="000000"/>
+                <w:sz w:val="20"/>
+                <w:szCs w:val="20"/>
+              </w:rPr>
+              <w:t xml:space="preserve">                </w:t>
+            </w:r>
+            <w:r>
+              <w:rPr>
+                <w:rFonts w:ascii="Consolas" w:hAnsi="Consolas" w:cs="Consolas"/>
+                <w:color w:val="6A3E3E"/>
+                <w:sz w:val="20"/>
+                <w:szCs w:val="20"/>
+              </w:rPr>
+              <w:t>n</w:t>
+            </w:r>
+            <w:r>
+              <w:rPr>
+                <w:rFonts w:ascii="Consolas" w:hAnsi="Consolas" w:cs="Consolas"/>
+                <w:color w:val="000000"/>
+                <w:sz w:val="20"/>
+                <w:szCs w:val="20"/>
+              </w:rPr>
+              <w:t xml:space="preserve"> = </w:t>
+            </w:r>
+            <w:proofErr w:type="spellStart"/>
+            <w:r>
+              <w:rPr>
+                <w:rFonts w:ascii="Consolas" w:hAnsi="Consolas" w:cs="Consolas"/>
+                <w:color w:val="000000"/>
+                <w:sz w:val="20"/>
+                <w:szCs w:val="20"/>
+              </w:rPr>
+              <w:t>rotateLeftThenRight</w:t>
+            </w:r>
+            <w:proofErr w:type="spellEnd"/>
+            <w:r>
+              <w:rPr>
+                <w:rFonts w:ascii="Consolas" w:hAnsi="Consolas" w:cs="Consolas"/>
+                <w:color w:val="000000"/>
+                <w:sz w:val="20"/>
+                <w:szCs w:val="20"/>
+              </w:rPr>
+              <w:t>(</w:t>
+            </w:r>
+            <w:r>
+              <w:rPr>
+                <w:rFonts w:ascii="Consolas" w:hAnsi="Consolas" w:cs="Consolas"/>
+                <w:color w:val="6A3E3E"/>
+                <w:sz w:val="20"/>
+                <w:szCs w:val="20"/>
+              </w:rPr>
+              <w:t>n</w:t>
+            </w:r>
+            <w:r>
+              <w:rPr>
+                <w:rFonts w:ascii="Consolas" w:hAnsi="Consolas" w:cs="Consolas"/>
+                <w:color w:val="000000"/>
+                <w:sz w:val="20"/>
+                <w:szCs w:val="20"/>
+              </w:rPr>
+              <w:t>);</w:t>
+            </w:r>
+          </w:p>
+          <w:p>
+            <w:pPr>
+              <w:autoSpaceDE w:val="0"/>
+              <w:autoSpaceDN w:val="0"/>
+              <w:adjustRightInd w:val="0"/>
+              <w:rPr>
+                <w:rFonts w:ascii="Consolas" w:hAnsi="Consolas" w:cs="Consolas"/>
+                <w:sz w:val="20"/>
+                <w:szCs w:val="20"/>
+              </w:rPr>
+            </w:pPr>
+          </w:p>
+          <w:p>
+            <w:pPr>
+              <w:autoSpaceDE w:val="0"/>
+              <w:autoSpaceDN w:val="0"/>
+              <w:adjustRightInd w:val="0"/>
+              <w:rPr>
+                <w:rFonts w:ascii="Consolas" w:hAnsi="Consolas" w:cs="Consolas"/>
+                <w:sz w:val="20"/>
+                <w:szCs w:val="20"/>
+              </w:rPr>
+            </w:pPr>
+            <w:r>
+              <w:rPr>
+                <w:rFonts w:ascii="Consolas" w:hAnsi="Consolas" w:cs="Consolas"/>
+                <w:color w:val="000000"/>
+                <w:sz w:val="20"/>
+                <w:szCs w:val="20"/>
+              </w:rPr>
+              <w:t xml:space="preserve">        } </w:t>
+            </w:r>
+            <w:proofErr w:type="spellStart"/>
+            <w:r>
+              <w:rPr>
+                <w:rFonts w:ascii="Consolas" w:hAnsi="Consolas" w:cs="Consolas"/>
+                <w:b/>
+                <w:bCs/>
+                <w:color w:val="7F0055"/>
+                <w:sz w:val="20"/>
+                <w:szCs w:val="20"/>
+              </w:rPr>
+              <w:t>else</w:t>
+            </w:r>
+            <w:proofErr w:type="spellEnd"/>
+            <w:r>
+              <w:rPr>
+                <w:rFonts w:ascii="Consolas" w:hAnsi="Consolas" w:cs="Consolas"/>
+                <w:color w:val="000000"/>
+                <w:sz w:val="20"/>
+                <w:szCs w:val="20"/>
+              </w:rPr>
+              <w:t xml:space="preserve"> </w:t>
+            </w:r>
+            <w:proofErr w:type="spellStart"/>
+            <w:r>
+              <w:rPr>
+                <w:rFonts w:ascii="Consolas" w:hAnsi="Consolas" w:cs="Consolas"/>
+                <w:b/>
+                <w:bCs/>
+                <w:color w:val="7F0055"/>
+                <w:sz w:val="20"/>
+                <w:szCs w:val="20"/>
+              </w:rPr>
+              <w:t>if</w:t>
+            </w:r>
+            <w:proofErr w:type="spellEnd"/>
+            <w:r>
+              <w:rPr>
+                <w:rFonts w:ascii="Consolas" w:hAnsi="Consolas" w:cs="Consolas"/>
+                <w:color w:val="000000"/>
+                <w:sz w:val="20"/>
+                <w:szCs w:val="20"/>
+              </w:rPr>
+              <w:t xml:space="preserve"> (</w:t>
+            </w:r>
+            <w:proofErr w:type="spellStart"/>
+            <w:r>
+              <w:rPr>
+                <w:rFonts w:ascii="Consolas" w:hAnsi="Consolas" w:cs="Consolas"/>
+                <w:color w:val="6A3E3E"/>
+                <w:sz w:val="20"/>
+                <w:szCs w:val="20"/>
+              </w:rPr>
+              <w:t>n</w:t>
+            </w:r>
+            <w:r>
+              <w:rPr>
+                <w:rFonts w:ascii="Consolas" w:hAnsi="Consolas" w:cs="Consolas"/>
+                <w:color w:val="000000"/>
+                <w:sz w:val="20"/>
+                <w:szCs w:val="20"/>
+              </w:rPr>
+              <w:t>.getBalance</w:t>
+            </w:r>
+            <w:proofErr w:type="spellEnd"/>
+            <w:r>
+              <w:rPr>
+                <w:rFonts w:ascii="Consolas" w:hAnsi="Consolas" w:cs="Consolas"/>
+                <w:color w:val="000000"/>
+                <w:sz w:val="20"/>
+                <w:szCs w:val="20"/>
+              </w:rPr>
+              <w:t>() == 2) {</w:t>
+            </w:r>
+          </w:p>
+          <w:p>
+            <w:pPr>
+              <w:autoSpaceDE w:val="0"/>
+              <w:autoSpaceDN w:val="0"/>
+              <w:adjustRightInd w:val="0"/>
+              <w:rPr>
+                <w:rFonts w:ascii="Consolas" w:hAnsi="Consolas" w:cs="Consolas"/>
+                <w:sz w:val="20"/>
+                <w:szCs w:val="20"/>
+              </w:rPr>
+            </w:pPr>
+            <w:r>
+              <w:rPr>
+                <w:rFonts w:ascii="Consolas" w:hAnsi="Consolas" w:cs="Consolas"/>
+                <w:color w:val="000000"/>
+                <w:sz w:val="20"/>
+                <w:szCs w:val="20"/>
+              </w:rPr>
+              <w:t xml:space="preserve">            </w:t>
+            </w:r>
+            <w:proofErr w:type="spellStart"/>
+            <w:r>
+              <w:rPr>
+                <w:rFonts w:ascii="Consolas" w:hAnsi="Consolas" w:cs="Consolas"/>
+                <w:b/>
+                <w:bCs/>
+                <w:color w:val="7F0055"/>
+                <w:sz w:val="20"/>
+                <w:szCs w:val="20"/>
+              </w:rPr>
+              <w:t>if</w:t>
+            </w:r>
+            <w:proofErr w:type="spellEnd"/>
+            <w:r>
+              <w:rPr>
+                <w:rFonts w:ascii="Consolas" w:hAnsi="Consolas" w:cs="Consolas"/>
+                <w:color w:val="000000"/>
+                <w:sz w:val="20"/>
+                <w:szCs w:val="20"/>
+              </w:rPr>
+              <w:t xml:space="preserve"> (</w:t>
+            </w:r>
+            <w:proofErr w:type="spellStart"/>
+            <w:r>
+              <w:rPr>
+                <w:rFonts w:ascii="Consolas" w:hAnsi="Consolas" w:cs="Consolas"/>
+                <w:color w:val="000000"/>
+                <w:sz w:val="20"/>
+                <w:szCs w:val="20"/>
+              </w:rPr>
+              <w:t>height</w:t>
+            </w:r>
+            <w:proofErr w:type="spellEnd"/>
+            <w:r>
+              <w:rPr>
+                <w:rFonts w:ascii="Consolas" w:hAnsi="Consolas" w:cs="Consolas"/>
+                <w:color w:val="000000"/>
+                <w:sz w:val="20"/>
+                <w:szCs w:val="20"/>
+              </w:rPr>
+              <w:t>(</w:t>
+            </w:r>
+            <w:proofErr w:type="spellStart"/>
+            <w:r>
+              <w:rPr>
+                <w:rFonts w:ascii="Consolas" w:hAnsi="Consolas" w:cs="Consolas"/>
+                <w:color w:val="6A3E3E"/>
+                <w:sz w:val="20"/>
+                <w:szCs w:val="20"/>
+              </w:rPr>
+              <w:t>n</w:t>
+            </w:r>
+            <w:r>
+              <w:rPr>
+                <w:rFonts w:ascii="Consolas" w:hAnsi="Consolas" w:cs="Consolas"/>
+                <w:color w:val="000000"/>
+                <w:sz w:val="20"/>
+                <w:szCs w:val="20"/>
+              </w:rPr>
+              <w:t>.getRight</w:t>
+            </w:r>
+            <w:proofErr w:type="spellEnd"/>
+            <w:r>
+              <w:rPr>
+                <w:rFonts w:ascii="Consolas" w:hAnsi="Consolas" w:cs="Consolas"/>
+                <w:color w:val="000000"/>
+                <w:sz w:val="20"/>
+                <w:szCs w:val="20"/>
+              </w:rPr>
+              <w:t>().</w:t>
+            </w:r>
+            <w:proofErr w:type="spellStart"/>
+            <w:r>
+              <w:rPr>
+                <w:rFonts w:ascii="Consolas" w:hAnsi="Consolas" w:cs="Consolas"/>
+                <w:color w:val="000000"/>
+                <w:sz w:val="20"/>
+                <w:szCs w:val="20"/>
+              </w:rPr>
+              <w:t>getRight</w:t>
+            </w:r>
+            <w:proofErr w:type="spellEnd"/>
+            <w:r>
+              <w:rPr>
+                <w:rFonts w:ascii="Consolas" w:hAnsi="Consolas" w:cs="Consolas"/>
+                <w:color w:val="000000"/>
+                <w:sz w:val="20"/>
+                <w:szCs w:val="20"/>
+              </w:rPr>
+              <w:t xml:space="preserve">()) &gt;= </w:t>
+            </w:r>
+            <w:proofErr w:type="spellStart"/>
+            <w:r>
+              <w:rPr>
+                <w:rFonts w:ascii="Consolas" w:hAnsi="Consolas" w:cs="Consolas"/>
+                <w:color w:val="000000"/>
+                <w:sz w:val="20"/>
+                <w:szCs w:val="20"/>
+              </w:rPr>
+              <w:t>height</w:t>
+            </w:r>
+            <w:proofErr w:type="spellEnd"/>
+            <w:r>
+              <w:rPr>
+                <w:rFonts w:ascii="Consolas" w:hAnsi="Consolas" w:cs="Consolas"/>
+                <w:color w:val="000000"/>
+                <w:sz w:val="20"/>
+                <w:szCs w:val="20"/>
+              </w:rPr>
+              <w:t>(</w:t>
+            </w:r>
+            <w:proofErr w:type="spellStart"/>
+            <w:r>
+              <w:rPr>
+                <w:rFonts w:ascii="Consolas" w:hAnsi="Consolas" w:cs="Consolas"/>
+                <w:color w:val="6A3E3E"/>
+                <w:sz w:val="20"/>
+                <w:szCs w:val="20"/>
+              </w:rPr>
+              <w:t>n</w:t>
+            </w:r>
+            <w:r>
+              <w:rPr>
+                <w:rFonts w:ascii="Consolas" w:hAnsi="Consolas" w:cs="Consolas"/>
+                <w:color w:val="000000"/>
+                <w:sz w:val="20"/>
+                <w:szCs w:val="20"/>
+              </w:rPr>
+              <w:t>.getRight</w:t>
+            </w:r>
+            <w:proofErr w:type="spellEnd"/>
+            <w:r>
+              <w:rPr>
+                <w:rFonts w:ascii="Consolas" w:hAnsi="Consolas" w:cs="Consolas"/>
+                <w:color w:val="000000"/>
+                <w:sz w:val="20"/>
+                <w:szCs w:val="20"/>
+              </w:rPr>
+              <w:t>().</w:t>
+            </w:r>
+            <w:proofErr w:type="spellStart"/>
+            <w:r>
+              <w:rPr>
+                <w:rFonts w:ascii="Consolas" w:hAnsi="Consolas" w:cs="Consolas"/>
+                <w:color w:val="000000"/>
+                <w:sz w:val="20"/>
+                <w:szCs w:val="20"/>
+              </w:rPr>
+              <w:t>getLeft</w:t>
+            </w:r>
+            <w:proofErr w:type="spellEnd"/>
+            <w:r>
+              <w:rPr>
+                <w:rFonts w:ascii="Consolas" w:hAnsi="Consolas" w:cs="Consolas"/>
+                <w:color w:val="000000"/>
+                <w:sz w:val="20"/>
+                <w:szCs w:val="20"/>
+              </w:rPr>
+              <w:t>()))</w:t>
+            </w:r>
+          </w:p>
+          <w:p>
+            <w:pPr>
+              <w:autoSpaceDE w:val="0"/>
+              <w:autoSpaceDN w:val="0"/>
+              <w:adjustRightInd w:val="0"/>
+              <w:rPr>
+                <w:rFonts w:ascii="Consolas" w:hAnsi="Consolas" w:cs="Consolas"/>
+                <w:sz w:val="20"/>
+                <w:szCs w:val="20"/>
+              </w:rPr>
+            </w:pPr>
+            <w:r>
+              <w:rPr>
+                <w:rFonts w:ascii="Consolas" w:hAnsi="Consolas" w:cs="Consolas"/>
+                <w:color w:val="000000"/>
+                <w:sz w:val="20"/>
+                <w:szCs w:val="20"/>
+              </w:rPr>
+              <w:t xml:space="preserve">                </w:t>
+            </w:r>
+            <w:r>
+              <w:rPr>
+                <w:rFonts w:ascii="Consolas" w:hAnsi="Consolas" w:cs="Consolas"/>
+                <w:color w:val="6A3E3E"/>
+                <w:sz w:val="20"/>
+                <w:szCs w:val="20"/>
+              </w:rPr>
+              <w:t>n</w:t>
+            </w:r>
+            <w:r>
+              <w:rPr>
+                <w:rFonts w:ascii="Consolas" w:hAnsi="Consolas" w:cs="Consolas"/>
+                <w:color w:val="000000"/>
+                <w:sz w:val="20"/>
+                <w:szCs w:val="20"/>
+              </w:rPr>
+              <w:t xml:space="preserve"> = </w:t>
+            </w:r>
+            <w:proofErr w:type="spellStart"/>
+            <w:r>
+              <w:rPr>
+                <w:rFonts w:ascii="Consolas" w:hAnsi="Consolas" w:cs="Consolas"/>
+                <w:color w:val="000000"/>
+                <w:sz w:val="20"/>
+                <w:szCs w:val="20"/>
+              </w:rPr>
+              <w:t>rotateLeft</w:t>
+            </w:r>
+            <w:proofErr w:type="spellEnd"/>
+            <w:r>
+              <w:rPr>
+                <w:rFonts w:ascii="Consolas" w:hAnsi="Consolas" w:cs="Consolas"/>
+                <w:color w:val="000000"/>
+                <w:sz w:val="20"/>
+                <w:szCs w:val="20"/>
+              </w:rPr>
+              <w:t>(</w:t>
+            </w:r>
+            <w:r>
+              <w:rPr>
+                <w:rFonts w:ascii="Consolas" w:hAnsi="Consolas" w:cs="Consolas"/>
+                <w:color w:val="6A3E3E"/>
+                <w:sz w:val="20"/>
+                <w:szCs w:val="20"/>
+              </w:rPr>
+              <w:t>n</w:t>
+            </w:r>
+            <w:r>
+              <w:rPr>
+                <w:rFonts w:ascii="Consolas" w:hAnsi="Consolas" w:cs="Consolas"/>
+                <w:color w:val="000000"/>
+                <w:sz w:val="20"/>
+                <w:szCs w:val="20"/>
+              </w:rPr>
+              <w:t>);</w:t>
+            </w:r>
+          </w:p>
+          <w:p>
+            <w:pPr>
+              <w:autoSpaceDE w:val="0"/>
+              <w:autoSpaceDN w:val="0"/>
+              <w:adjustRightInd w:val="0"/>
+              <w:rPr>
+                <w:rFonts w:ascii="Consolas" w:hAnsi="Consolas" w:cs="Consolas"/>
+                <w:sz w:val="20"/>
+                <w:szCs w:val="20"/>
+              </w:rPr>
+            </w:pPr>
+            <w:r>
+              <w:rPr>
+                <w:rFonts w:ascii="Consolas" w:hAnsi="Consolas" w:cs="Consolas"/>
+                <w:color w:val="000000"/>
+                <w:sz w:val="20"/>
+                <w:szCs w:val="20"/>
+              </w:rPr>
+              <w:t xml:space="preserve">            </w:t>
+            </w:r>
+            <w:proofErr w:type="spellStart"/>
+            <w:r>
+              <w:rPr>
+                <w:rFonts w:ascii="Consolas" w:hAnsi="Consolas" w:cs="Consolas"/>
+                <w:b/>
+                <w:bCs/>
+                <w:color w:val="7F0055"/>
+                <w:sz w:val="20"/>
+                <w:szCs w:val="20"/>
+              </w:rPr>
+              <w:t>else</w:t>
+            </w:r>
+            <w:proofErr w:type="spellEnd"/>
+          </w:p>
+          <w:p>
+            <w:pPr>
+              <w:autoSpaceDE w:val="0"/>
+              <w:autoSpaceDN w:val="0"/>
+              <w:adjustRightInd w:val="0"/>
+              <w:rPr>
+                <w:rFonts w:ascii="Consolas" w:hAnsi="Consolas" w:cs="Consolas"/>
+                <w:sz w:val="20"/>
+                <w:szCs w:val="20"/>
+              </w:rPr>
+            </w:pPr>
+            <w:r>
+              <w:rPr>
+                <w:rFonts w:ascii="Consolas" w:hAnsi="Consolas" w:cs="Consolas"/>
+                <w:color w:val="000000"/>
+                <w:sz w:val="20"/>
+                <w:szCs w:val="20"/>
+              </w:rPr>
+              <w:t xml:space="preserve">                </w:t>
+            </w:r>
+            <w:r>
+              <w:rPr>
+                <w:rFonts w:ascii="Consolas" w:hAnsi="Consolas" w:cs="Consolas"/>
+                <w:color w:val="6A3E3E"/>
+                <w:sz w:val="20"/>
+                <w:szCs w:val="20"/>
+              </w:rPr>
+              <w:t>n</w:t>
+            </w:r>
+            <w:r>
+              <w:rPr>
+                <w:rFonts w:ascii="Consolas" w:hAnsi="Consolas" w:cs="Consolas"/>
+                <w:color w:val="000000"/>
+                <w:sz w:val="20"/>
+                <w:szCs w:val="20"/>
+              </w:rPr>
+              <w:t xml:space="preserve"> = </w:t>
+            </w:r>
+            <w:proofErr w:type="spellStart"/>
+            <w:r>
+              <w:rPr>
+                <w:rFonts w:ascii="Consolas" w:hAnsi="Consolas" w:cs="Consolas"/>
+                <w:color w:val="000000"/>
+                <w:sz w:val="20"/>
+                <w:szCs w:val="20"/>
+              </w:rPr>
+              <w:t>rotateRightThenLeft</w:t>
+            </w:r>
+            <w:proofErr w:type="spellEnd"/>
+            <w:r>
+              <w:rPr>
+                <w:rFonts w:ascii="Consolas" w:hAnsi="Consolas" w:cs="Consolas"/>
+                <w:color w:val="000000"/>
+                <w:sz w:val="20"/>
+                <w:szCs w:val="20"/>
+              </w:rPr>
+              <w:t>(</w:t>
+            </w:r>
+            <w:r>
+              <w:rPr>
+                <w:rFonts w:ascii="Consolas" w:hAnsi="Consolas" w:cs="Consolas"/>
+                <w:color w:val="6A3E3E"/>
+                <w:sz w:val="20"/>
+                <w:szCs w:val="20"/>
+              </w:rPr>
+              <w:t>n</w:t>
+            </w:r>
+            <w:r>
+              <w:rPr>
+                <w:rFonts w:ascii="Consolas" w:hAnsi="Consolas" w:cs="Consolas"/>
+                <w:color w:val="000000"/>
+                <w:sz w:val="20"/>
+                <w:szCs w:val="20"/>
+              </w:rPr>
+              <w:t>);</w:t>
+            </w:r>
+          </w:p>
+          <w:p>
+            <w:pPr>
+              <w:autoSpaceDE w:val="0"/>
+              <w:autoSpaceDN w:val="0"/>
+              <w:adjustRightInd w:val="0"/>
+              <w:rPr>
+                <w:rFonts w:ascii="Consolas" w:hAnsi="Consolas" w:cs="Consolas"/>
+                <w:sz w:val="20"/>
+                <w:szCs w:val="20"/>
+              </w:rPr>
+            </w:pPr>
+            <w:r>
+              <w:rPr>
+                <w:rFonts w:ascii="Consolas" w:hAnsi="Consolas" w:cs="Consolas"/>
+                <w:color w:val="000000"/>
+                <w:sz w:val="20"/>
+                <w:szCs w:val="20"/>
+              </w:rPr>
+              <w:t xml:space="preserve">        }</w:t>
+            </w:r>
+          </w:p>
+          <w:p>
+            <w:pPr>
+              <w:autoSpaceDE w:val="0"/>
+              <w:autoSpaceDN w:val="0"/>
+              <w:adjustRightInd w:val="0"/>
+              <w:rPr>
+                <w:rFonts w:ascii="Consolas" w:hAnsi="Consolas" w:cs="Consolas"/>
+                <w:sz w:val="20"/>
+                <w:szCs w:val="20"/>
+              </w:rPr>
+            </w:pPr>
+            <w:r>
+              <w:rPr>
+                <w:rFonts w:ascii="Consolas" w:hAnsi="Consolas" w:cs="Consolas"/>
+                <w:color w:val="000000"/>
+                <w:sz w:val="20"/>
+                <w:szCs w:val="20"/>
+              </w:rPr>
+              <w:lastRenderedPageBreak/>
+              <w:t xml:space="preserve">        </w:t>
+            </w:r>
+            <w:proofErr w:type="spellStart"/>
+            <w:r>
+              <w:rPr>
+                <w:rFonts w:ascii="Consolas" w:hAnsi="Consolas" w:cs="Consolas"/>
+                <w:b/>
+                <w:bCs/>
+                <w:color w:val="7F0055"/>
+                <w:sz w:val="20"/>
+                <w:szCs w:val="20"/>
+              </w:rPr>
+              <w:t>if</w:t>
+            </w:r>
+            <w:proofErr w:type="spellEnd"/>
+            <w:r>
+              <w:rPr>
+                <w:rFonts w:ascii="Consolas" w:hAnsi="Consolas" w:cs="Consolas"/>
+                <w:color w:val="000000"/>
+                <w:sz w:val="20"/>
+                <w:szCs w:val="20"/>
+              </w:rPr>
+              <w:t xml:space="preserve"> (</w:t>
+            </w:r>
+            <w:proofErr w:type="spellStart"/>
+            <w:r>
+              <w:rPr>
+                <w:rFonts w:ascii="Consolas" w:hAnsi="Consolas" w:cs="Consolas"/>
+                <w:color w:val="6A3E3E"/>
+                <w:sz w:val="20"/>
+                <w:szCs w:val="20"/>
+              </w:rPr>
+              <w:t>n</w:t>
+            </w:r>
+            <w:r>
+              <w:rPr>
+                <w:rFonts w:ascii="Consolas" w:hAnsi="Consolas" w:cs="Consolas"/>
+                <w:color w:val="000000"/>
+                <w:sz w:val="20"/>
+                <w:szCs w:val="20"/>
+              </w:rPr>
+              <w:t>.getParent</w:t>
+            </w:r>
+            <w:proofErr w:type="spellEnd"/>
+            <w:r>
+              <w:rPr>
+                <w:rFonts w:ascii="Consolas" w:hAnsi="Consolas" w:cs="Consolas"/>
+                <w:color w:val="000000"/>
+                <w:sz w:val="20"/>
+                <w:szCs w:val="20"/>
+              </w:rPr>
+              <w:t xml:space="preserve">() != </w:t>
+            </w:r>
+            <w:proofErr w:type="spellStart"/>
+            <w:r>
+              <w:rPr>
+                <w:rFonts w:ascii="Consolas" w:hAnsi="Consolas" w:cs="Consolas"/>
+                <w:b/>
+                <w:bCs/>
+                <w:color w:val="7F0055"/>
+                <w:sz w:val="20"/>
+                <w:szCs w:val="20"/>
+              </w:rPr>
+              <w:t>null</w:t>
+            </w:r>
+            <w:proofErr w:type="spellEnd"/>
+            <w:r>
+              <w:rPr>
+                <w:rFonts w:ascii="Consolas" w:hAnsi="Consolas" w:cs="Consolas"/>
+                <w:color w:val="000000"/>
+                <w:sz w:val="20"/>
+                <w:szCs w:val="20"/>
+              </w:rPr>
+              <w:t>) {</w:t>
+            </w:r>
+          </w:p>
+          <w:p>
+            <w:pPr>
+              <w:autoSpaceDE w:val="0"/>
+              <w:autoSpaceDN w:val="0"/>
+              <w:adjustRightInd w:val="0"/>
+              <w:rPr>
+                <w:rFonts w:ascii="Consolas" w:hAnsi="Consolas" w:cs="Consolas"/>
+                <w:sz w:val="20"/>
+                <w:szCs w:val="20"/>
+              </w:rPr>
+            </w:pPr>
+            <w:r>
+              <w:rPr>
+                <w:rFonts w:ascii="Consolas" w:hAnsi="Consolas" w:cs="Consolas"/>
+                <w:color w:val="000000"/>
+                <w:sz w:val="20"/>
+                <w:szCs w:val="20"/>
+              </w:rPr>
+              <w:t xml:space="preserve">            </w:t>
+            </w:r>
+            <w:proofErr w:type="spellStart"/>
+            <w:r>
+              <w:rPr>
+                <w:rFonts w:ascii="Consolas" w:hAnsi="Consolas" w:cs="Consolas"/>
+                <w:color w:val="000000"/>
+                <w:sz w:val="20"/>
+                <w:szCs w:val="20"/>
+              </w:rPr>
+              <w:t>rebalance</w:t>
+            </w:r>
+            <w:proofErr w:type="spellEnd"/>
+            <w:r>
+              <w:rPr>
+                <w:rFonts w:ascii="Consolas" w:hAnsi="Consolas" w:cs="Consolas"/>
+                <w:color w:val="000000"/>
+                <w:sz w:val="20"/>
+                <w:szCs w:val="20"/>
+              </w:rPr>
+              <w:t>(</w:t>
+            </w:r>
+            <w:proofErr w:type="spellStart"/>
+            <w:r>
+              <w:rPr>
+                <w:rFonts w:ascii="Consolas" w:hAnsi="Consolas" w:cs="Consolas"/>
+                <w:color w:val="6A3E3E"/>
+                <w:sz w:val="20"/>
+                <w:szCs w:val="20"/>
+              </w:rPr>
+              <w:t>n</w:t>
+            </w:r>
+            <w:r>
+              <w:rPr>
+                <w:rFonts w:ascii="Consolas" w:hAnsi="Consolas" w:cs="Consolas"/>
+                <w:color w:val="000000"/>
+                <w:sz w:val="20"/>
+                <w:szCs w:val="20"/>
+              </w:rPr>
+              <w:t>.getParent</w:t>
+            </w:r>
+            <w:proofErr w:type="spellEnd"/>
+            <w:r>
+              <w:rPr>
+                <w:rFonts w:ascii="Consolas" w:hAnsi="Consolas" w:cs="Consolas"/>
+                <w:color w:val="000000"/>
+                <w:sz w:val="20"/>
+                <w:szCs w:val="20"/>
+              </w:rPr>
+              <w:t>());</w:t>
+            </w:r>
+          </w:p>
+          <w:p>
+            <w:pPr>
+              <w:autoSpaceDE w:val="0"/>
+              <w:autoSpaceDN w:val="0"/>
+              <w:adjustRightInd w:val="0"/>
+              <w:rPr>
+                <w:rFonts w:ascii="Consolas" w:hAnsi="Consolas" w:cs="Consolas"/>
+                <w:sz w:val="20"/>
+                <w:szCs w:val="20"/>
+              </w:rPr>
+            </w:pPr>
+            <w:r>
+              <w:rPr>
+                <w:rFonts w:ascii="Consolas" w:hAnsi="Consolas" w:cs="Consolas"/>
+                <w:color w:val="000000"/>
+                <w:sz w:val="20"/>
+                <w:szCs w:val="20"/>
+              </w:rPr>
+              <w:t xml:space="preserve">        } </w:t>
+            </w:r>
+            <w:proofErr w:type="spellStart"/>
+            <w:r>
+              <w:rPr>
+                <w:rFonts w:ascii="Consolas" w:hAnsi="Consolas" w:cs="Consolas"/>
+                <w:b/>
+                <w:bCs/>
+                <w:color w:val="7F0055"/>
+                <w:sz w:val="20"/>
+                <w:szCs w:val="20"/>
+              </w:rPr>
+              <w:t>else</w:t>
+            </w:r>
+            <w:proofErr w:type="spellEnd"/>
+            <w:r>
+              <w:rPr>
+                <w:rFonts w:ascii="Consolas" w:hAnsi="Consolas" w:cs="Consolas"/>
+                <w:color w:val="000000"/>
+                <w:sz w:val="20"/>
+                <w:szCs w:val="20"/>
+              </w:rPr>
+              <w:t xml:space="preserve"> {</w:t>
+            </w:r>
+          </w:p>
+          <w:p>
+            <w:pPr>
+              <w:autoSpaceDE w:val="0"/>
+              <w:autoSpaceDN w:val="0"/>
+              <w:adjustRightInd w:val="0"/>
+              <w:rPr>
+                <w:rFonts w:ascii="Consolas" w:hAnsi="Consolas" w:cs="Consolas"/>
+                <w:sz w:val="20"/>
+                <w:szCs w:val="20"/>
+              </w:rPr>
+            </w:pPr>
+            <w:r>
+              <w:rPr>
+                <w:rFonts w:ascii="Consolas" w:hAnsi="Consolas" w:cs="Consolas"/>
+                <w:color w:val="000000"/>
+                <w:sz w:val="20"/>
+                <w:szCs w:val="20"/>
+              </w:rPr>
+              <w:t xml:space="preserve">            </w:t>
+            </w:r>
+            <w:proofErr w:type="spellStart"/>
+            <w:r>
+              <w:rPr>
+                <w:rFonts w:ascii="Consolas" w:hAnsi="Consolas" w:cs="Consolas"/>
+                <w:color w:val="0000C0"/>
+                <w:sz w:val="20"/>
+                <w:szCs w:val="20"/>
+              </w:rPr>
+              <w:t>root</w:t>
+            </w:r>
+            <w:proofErr w:type="spellEnd"/>
+            <w:r>
+              <w:rPr>
+                <w:rFonts w:ascii="Consolas" w:hAnsi="Consolas" w:cs="Consolas"/>
+                <w:color w:val="000000"/>
+                <w:sz w:val="20"/>
+                <w:szCs w:val="20"/>
+              </w:rPr>
+              <w:t xml:space="preserve"> = </w:t>
+            </w:r>
+            <w:r>
+              <w:rPr>
+                <w:rFonts w:ascii="Consolas" w:hAnsi="Consolas" w:cs="Consolas"/>
+                <w:color w:val="6A3E3E"/>
+                <w:sz w:val="20"/>
+                <w:szCs w:val="20"/>
+              </w:rPr>
+              <w:t>n</w:t>
+            </w:r>
+            <w:r>
+              <w:rPr>
+                <w:rFonts w:ascii="Consolas" w:hAnsi="Consolas" w:cs="Consolas"/>
+                <w:color w:val="000000"/>
+                <w:sz w:val="20"/>
+                <w:szCs w:val="20"/>
+              </w:rPr>
+              <w:t>;</w:t>
+            </w:r>
+          </w:p>
+          <w:p>
+            <w:pPr>
+              <w:autoSpaceDE w:val="0"/>
+              <w:autoSpaceDN w:val="0"/>
+              <w:adjustRightInd w:val="0"/>
+              <w:rPr>
+                <w:rFonts w:ascii="Consolas" w:hAnsi="Consolas" w:cs="Consolas"/>
+                <w:sz w:val="20"/>
+                <w:szCs w:val="20"/>
+              </w:rPr>
+            </w:pPr>
+            <w:r>
+              <w:rPr>
+                <w:rFonts w:ascii="Consolas" w:hAnsi="Consolas" w:cs="Consolas"/>
+                <w:color w:val="000000"/>
+                <w:sz w:val="20"/>
+                <w:szCs w:val="20"/>
+              </w:rPr>
+              <w:t xml:space="preserve">        }</w:t>
+            </w:r>
+          </w:p>
+          <w:p>
+            <w:r>
+              <w:rPr>
+                <w:rFonts w:ascii="Consolas" w:hAnsi="Consolas" w:cs="Consolas"/>
+                <w:color w:val="000000"/>
+                <w:sz w:val="20"/>
+                <w:szCs w:val="20"/>
+              </w:rPr>
+              <w:t xml:space="preserve">    }</w:t>
+            </w:r>
+          </w:p>
+        </w:tc>
+      </w:tr>
+      <w:tr>
+        <w:tc>
+          <w:tcPr>
+            <w:tcW w:w="4414" w:type="dxa"/>
+          </w:tcPr>
+          <w:p/>
+        </w:tc>
+        <w:tc>
+          <w:tcPr>
+            <w:tcW w:w="4414" w:type="dxa"/>
+          </w:tcPr>
+          <w:p/>
+        </w:tc>
+      </w:tr>
+      <w:tr>
+        <w:tc>
+          <w:tcPr>
+            <w:tcW w:w="4414" w:type="dxa"/>
+          </w:tcPr>
+          <w:p/>
+        </w:tc>
+        <w:tc>
+          <w:tcPr>
+            <w:tcW w:w="4414" w:type="dxa"/>
+          </w:tcPr>
+          <w:p/>
+        </w:tc>
+      </w:tr>
+      <w:tr>
+        <w:tc>
+          <w:tcPr>
+            <w:tcW w:w="4414" w:type="dxa"/>
+          </w:tcPr>
+          <w:p/>
+        </w:tc>
+        <w:tc>
+          <w:tcPr>
+            <w:tcW w:w="4414" w:type="dxa"/>
+          </w:tcPr>
+          <w:p/>
+        </w:tc>
+      </w:tr>
+      <w:tr>
+        <w:tc>
+          <w:tcPr>
+            <w:tcW w:w="4414" w:type="dxa"/>
+          </w:tcPr>
+          <w:p/>
+        </w:tc>
+        <w:tc>
+          <w:tcPr>
+            <w:tcW w:w="4414" w:type="dxa"/>
+          </w:tcPr>
+          <w:p/>
+        </w:tc>
+      </w:tr>
+    </w:tbl>
+    <w:p/>
+    <w:p/>
+    <w:p/>
+    <w:p>
+      <w:r>
+        <w:t>ANALISIS PESTLE</w:t>
+      </w:r>
     </w:p>
     <w:p/>
     <w:p>
@@ -9441,7 +14045,7 @@
 </file>
 
 <file path=customXml/itemProps1.xml><?xml version="1.0" encoding="utf-8"?>
-<ds:datastoreItem xmlns:ds="http://schemas.openxmlformats.org/officeDocument/2006/customXml" ds:itemID="{495C27B8-AD37-4477-8457-5043ED7DBD36}">
+<ds:datastoreItem xmlns:ds="http://schemas.openxmlformats.org/officeDocument/2006/customXml" ds:itemID="{561621CF-546E-4D8A-8A26-1BBAB46F25DC}">
   <ds:schemaRefs>
     <ds:schemaRef ds:uri="http://schemas.openxmlformats.org/officeDocument/2006/bibliography"/>
   </ds:schemaRefs>

</xml_diff>